<commit_message>
feat: os lab 5 code + report
</commit_message>
<xml_diff>
--- a/Операционные системы/lab5/отчёт.docx
+++ b/Операционные системы/lab5/отчёт.docx
@@ -660,7 +660,6 @@
           <w:rFonts w:ascii="Times New Roman" w:hAnsi="Times New Roman" w:cs="Times New Roman"/>
           <w:sz w:val="28"/>
           <w:szCs w:val="28"/>
-          <w:lang w:val="en-US"/>
         </w:rPr>
       </w:pPr>
       <w:r>
@@ -717,7 +716,6 @@
           <w:rFonts w:ascii="Times New Roman" w:hAnsi="Times New Roman" w:cs="Times New Roman"/>
           <w:sz w:val="28"/>
           <w:szCs w:val="28"/>
-          <w:lang w:val="en-US"/>
         </w:rPr>
       </w:pPr>
       <w:r>
@@ -733,7 +731,6 @@
           <w:rFonts w:ascii="Times New Roman" w:hAnsi="Times New Roman" w:cs="Times New Roman"/>
           <w:sz w:val="28"/>
           <w:szCs w:val="28"/>
-          <w:lang w:val="en-US"/>
         </w:rPr>
         <w:t xml:space="preserve"> </w:t>
       </w:r>
@@ -800,6 +797,7 @@
           <w:bCs/>
           <w:sz w:val="28"/>
           <w:szCs w:val="28"/>
+          <w:lang w:val="en-US"/>
         </w:rPr>
         <w:t xml:space="preserve"> </w:t>
       </w:r>
@@ -820,8 +818,3957 @@
           <w:bCs/>
           <w:sz w:val="28"/>
           <w:szCs w:val="28"/>
+          <w:lang w:val="en-US"/>
         </w:rPr>
         <w:t>:</w:t>
+      </w:r>
+    </w:p>
+    <w:p>
+      <w:pPr>
+        <w:suppressAutoHyphens w:val="0"/>
+        <w:autoSpaceDE w:val="0"/>
+        <w:autoSpaceDN w:val="0"/>
+        <w:adjustRightInd w:val="0"/>
+        <w:spacing w:after="0" w:line="240" w:lineRule="auto"/>
+        <w:rPr>
+          <w:rFonts w:ascii="Cascadia Mono" w:hAnsi="Cascadia Mono" w:cs="Cascadia Mono"/>
+          <w:color w:val="000000"/>
+          <w:sz w:val="24"/>
+          <w:szCs w:val="24"/>
+          <w:highlight w:val="white"/>
+          <w:lang w:val="en-US"/>
+        </w:rPr>
+      </w:pPr>
+      <w:r>
+        <w:rPr>
+          <w:rFonts w:ascii="Cascadia Mono" w:hAnsi="Cascadia Mono" w:cs="Cascadia Mono"/>
+          <w:color w:val="808080"/>
+          <w:sz w:val="24"/>
+          <w:szCs w:val="24"/>
+          <w:highlight w:val="white"/>
+          <w:lang w:val="en-US"/>
+        </w:rPr>
+        <w:t>#include</w:t>
+      </w:r>
+      <w:r>
+        <w:rPr>
+          <w:rFonts w:ascii="Cascadia Mono" w:hAnsi="Cascadia Mono" w:cs="Cascadia Mono"/>
+          <w:color w:val="000000"/>
+          <w:sz w:val="24"/>
+          <w:szCs w:val="24"/>
+          <w:highlight w:val="white"/>
+          <w:lang w:val="en-US"/>
+        </w:rPr>
+        <w:t xml:space="preserve"> </w:t>
+      </w:r>
+      <w:r>
+        <w:rPr>
+          <w:rFonts w:ascii="Cascadia Mono" w:hAnsi="Cascadia Mono" w:cs="Cascadia Mono"/>
+          <w:color w:val="A31515"/>
+          <w:sz w:val="24"/>
+          <w:szCs w:val="24"/>
+          <w:highlight w:val="white"/>
+          <w:lang w:val="en-US"/>
+        </w:rPr>
+        <w:t>&lt;iostream&gt;</w:t>
+      </w:r>
+    </w:p>
+    <w:p>
+      <w:pPr>
+        <w:suppressAutoHyphens w:val="0"/>
+        <w:autoSpaceDE w:val="0"/>
+        <w:autoSpaceDN w:val="0"/>
+        <w:adjustRightInd w:val="0"/>
+        <w:spacing w:after="0" w:line="240" w:lineRule="auto"/>
+        <w:rPr>
+          <w:rFonts w:ascii="Cascadia Mono" w:hAnsi="Cascadia Mono" w:cs="Cascadia Mono"/>
+          <w:color w:val="000000"/>
+          <w:sz w:val="24"/>
+          <w:szCs w:val="24"/>
+          <w:highlight w:val="white"/>
+          <w:lang w:val="en-US"/>
+        </w:rPr>
+      </w:pPr>
+      <w:r>
+        <w:rPr>
+          <w:rFonts w:ascii="Cascadia Mono" w:hAnsi="Cascadia Mono" w:cs="Cascadia Mono"/>
+          <w:color w:val="808080"/>
+          <w:sz w:val="24"/>
+          <w:szCs w:val="24"/>
+          <w:highlight w:val="white"/>
+          <w:lang w:val="en-US"/>
+        </w:rPr>
+        <w:t>#include</w:t>
+      </w:r>
+      <w:r>
+        <w:rPr>
+          <w:rFonts w:ascii="Cascadia Mono" w:hAnsi="Cascadia Mono" w:cs="Cascadia Mono"/>
+          <w:color w:val="000000"/>
+          <w:sz w:val="24"/>
+          <w:szCs w:val="24"/>
+          <w:highlight w:val="white"/>
+          <w:lang w:val="en-US"/>
+        </w:rPr>
+        <w:t xml:space="preserve"> </w:t>
+      </w:r>
+      <w:r>
+        <w:rPr>
+          <w:rFonts w:ascii="Cascadia Mono" w:hAnsi="Cascadia Mono" w:cs="Cascadia Mono"/>
+          <w:color w:val="A31515"/>
+          <w:sz w:val="24"/>
+          <w:szCs w:val="24"/>
+          <w:highlight w:val="white"/>
+          <w:lang w:val="en-US"/>
+        </w:rPr>
+        <w:t>&lt;</w:t>
+      </w:r>
+      <w:proofErr w:type="spellStart"/>
+      <w:r>
+        <w:rPr>
+          <w:rFonts w:ascii="Cascadia Mono" w:hAnsi="Cascadia Mono" w:cs="Cascadia Mono"/>
+          <w:color w:val="A31515"/>
+          <w:sz w:val="24"/>
+          <w:szCs w:val="24"/>
+          <w:highlight w:val="white"/>
+          <w:lang w:val="en-US"/>
+        </w:rPr>
+        <w:t>fstream</w:t>
+      </w:r>
+      <w:proofErr w:type="spellEnd"/>
+      <w:r>
+        <w:rPr>
+          <w:rFonts w:ascii="Cascadia Mono" w:hAnsi="Cascadia Mono" w:cs="Cascadia Mono"/>
+          <w:color w:val="A31515"/>
+          <w:sz w:val="24"/>
+          <w:szCs w:val="24"/>
+          <w:highlight w:val="white"/>
+          <w:lang w:val="en-US"/>
+        </w:rPr>
+        <w:t>&gt;</w:t>
+      </w:r>
+    </w:p>
+    <w:p>
+      <w:pPr>
+        <w:suppressAutoHyphens w:val="0"/>
+        <w:autoSpaceDE w:val="0"/>
+        <w:autoSpaceDN w:val="0"/>
+        <w:adjustRightInd w:val="0"/>
+        <w:spacing w:after="0" w:line="240" w:lineRule="auto"/>
+        <w:rPr>
+          <w:rFonts w:ascii="Cascadia Mono" w:hAnsi="Cascadia Mono" w:cs="Cascadia Mono"/>
+          <w:color w:val="000000"/>
+          <w:sz w:val="24"/>
+          <w:szCs w:val="24"/>
+          <w:highlight w:val="white"/>
+          <w:lang w:val="en-US"/>
+        </w:rPr>
+      </w:pPr>
+      <w:r>
+        <w:rPr>
+          <w:rFonts w:ascii="Cascadia Mono" w:hAnsi="Cascadia Mono" w:cs="Cascadia Mono"/>
+          <w:color w:val="808080"/>
+          <w:sz w:val="24"/>
+          <w:szCs w:val="24"/>
+          <w:highlight w:val="white"/>
+          <w:lang w:val="en-US"/>
+        </w:rPr>
+        <w:t>#include</w:t>
+      </w:r>
+      <w:r>
+        <w:rPr>
+          <w:rFonts w:ascii="Cascadia Mono" w:hAnsi="Cascadia Mono" w:cs="Cascadia Mono"/>
+          <w:color w:val="000000"/>
+          <w:sz w:val="24"/>
+          <w:szCs w:val="24"/>
+          <w:highlight w:val="white"/>
+          <w:lang w:val="en-US"/>
+        </w:rPr>
+        <w:t xml:space="preserve"> </w:t>
+      </w:r>
+      <w:r>
+        <w:rPr>
+          <w:rFonts w:ascii="Cascadia Mono" w:hAnsi="Cascadia Mono" w:cs="Cascadia Mono"/>
+          <w:color w:val="A31515"/>
+          <w:sz w:val="24"/>
+          <w:szCs w:val="24"/>
+          <w:highlight w:val="white"/>
+          <w:lang w:val="en-US"/>
+        </w:rPr>
+        <w:t>&lt;string&gt;</w:t>
+      </w:r>
+    </w:p>
+    <w:p>
+      <w:pPr>
+        <w:suppressAutoHyphens w:val="0"/>
+        <w:autoSpaceDE w:val="0"/>
+        <w:autoSpaceDN w:val="0"/>
+        <w:adjustRightInd w:val="0"/>
+        <w:spacing w:after="0" w:line="240" w:lineRule="auto"/>
+        <w:rPr>
+          <w:rFonts w:ascii="Cascadia Mono" w:hAnsi="Cascadia Mono" w:cs="Cascadia Mono"/>
+          <w:color w:val="000000"/>
+          <w:sz w:val="24"/>
+          <w:szCs w:val="24"/>
+          <w:highlight w:val="white"/>
+          <w:lang w:val="en-US"/>
+        </w:rPr>
+      </w:pPr>
+      <w:r>
+        <w:rPr>
+          <w:rFonts w:ascii="Cascadia Mono" w:hAnsi="Cascadia Mono" w:cs="Cascadia Mono"/>
+          <w:color w:val="808080"/>
+          <w:sz w:val="24"/>
+          <w:szCs w:val="24"/>
+          <w:highlight w:val="white"/>
+          <w:lang w:val="en-US"/>
+        </w:rPr>
+        <w:t>#include</w:t>
+      </w:r>
+      <w:r>
+        <w:rPr>
+          <w:rFonts w:ascii="Cascadia Mono" w:hAnsi="Cascadia Mono" w:cs="Cascadia Mono"/>
+          <w:color w:val="000000"/>
+          <w:sz w:val="24"/>
+          <w:szCs w:val="24"/>
+          <w:highlight w:val="white"/>
+          <w:lang w:val="en-US"/>
+        </w:rPr>
+        <w:t xml:space="preserve"> </w:t>
+      </w:r>
+      <w:r>
+        <w:rPr>
+          <w:rFonts w:ascii="Cascadia Mono" w:hAnsi="Cascadia Mono" w:cs="Cascadia Mono"/>
+          <w:color w:val="A31515"/>
+          <w:sz w:val="24"/>
+          <w:szCs w:val="24"/>
+          <w:highlight w:val="white"/>
+          <w:lang w:val="en-US"/>
+        </w:rPr>
+        <w:t>&lt;</w:t>
+      </w:r>
+      <w:proofErr w:type="spellStart"/>
+      <w:r>
+        <w:rPr>
+          <w:rFonts w:ascii="Cascadia Mono" w:hAnsi="Cascadia Mono" w:cs="Cascadia Mono"/>
+          <w:color w:val="A31515"/>
+          <w:sz w:val="24"/>
+          <w:szCs w:val="24"/>
+          <w:highlight w:val="white"/>
+          <w:lang w:val="en-US"/>
+        </w:rPr>
+        <w:t>windows.h</w:t>
+      </w:r>
+      <w:proofErr w:type="spellEnd"/>
+      <w:r>
+        <w:rPr>
+          <w:rFonts w:ascii="Cascadia Mono" w:hAnsi="Cascadia Mono" w:cs="Cascadia Mono"/>
+          <w:color w:val="A31515"/>
+          <w:sz w:val="24"/>
+          <w:szCs w:val="24"/>
+          <w:highlight w:val="white"/>
+          <w:lang w:val="en-US"/>
+        </w:rPr>
+        <w:t>&gt;</w:t>
+      </w:r>
+    </w:p>
+    <w:p>
+      <w:pPr>
+        <w:suppressAutoHyphens w:val="0"/>
+        <w:autoSpaceDE w:val="0"/>
+        <w:autoSpaceDN w:val="0"/>
+        <w:adjustRightInd w:val="0"/>
+        <w:spacing w:after="0" w:line="240" w:lineRule="auto"/>
+        <w:rPr>
+          <w:rFonts w:ascii="Cascadia Mono" w:hAnsi="Cascadia Mono" w:cs="Cascadia Mono"/>
+          <w:color w:val="000000"/>
+          <w:sz w:val="24"/>
+          <w:szCs w:val="24"/>
+          <w:highlight w:val="white"/>
+          <w:lang w:val="en-US"/>
+        </w:rPr>
+      </w:pPr>
+    </w:p>
+    <w:p>
+      <w:pPr>
+        <w:suppressAutoHyphens w:val="0"/>
+        <w:autoSpaceDE w:val="0"/>
+        <w:autoSpaceDN w:val="0"/>
+        <w:adjustRightInd w:val="0"/>
+        <w:spacing w:after="0" w:line="240" w:lineRule="auto"/>
+        <w:rPr>
+          <w:rFonts w:ascii="Cascadia Mono" w:hAnsi="Cascadia Mono" w:cs="Cascadia Mono"/>
+          <w:color w:val="000000"/>
+          <w:sz w:val="24"/>
+          <w:szCs w:val="24"/>
+          <w:highlight w:val="white"/>
+          <w:lang w:val="en-US"/>
+        </w:rPr>
+      </w:pPr>
+      <w:r>
+        <w:rPr>
+          <w:rFonts w:ascii="Cascadia Mono" w:hAnsi="Cascadia Mono" w:cs="Cascadia Mono"/>
+          <w:color w:val="0000FF"/>
+          <w:sz w:val="24"/>
+          <w:szCs w:val="24"/>
+          <w:highlight w:val="white"/>
+          <w:lang w:val="en-US"/>
+        </w:rPr>
+        <w:t>using</w:t>
+      </w:r>
+      <w:r>
+        <w:rPr>
+          <w:rFonts w:ascii="Cascadia Mono" w:hAnsi="Cascadia Mono" w:cs="Cascadia Mono"/>
+          <w:color w:val="000000"/>
+          <w:sz w:val="24"/>
+          <w:szCs w:val="24"/>
+          <w:highlight w:val="white"/>
+          <w:lang w:val="en-US"/>
+        </w:rPr>
+        <w:t xml:space="preserve"> </w:t>
+      </w:r>
+      <w:r>
+        <w:rPr>
+          <w:rFonts w:ascii="Cascadia Mono" w:hAnsi="Cascadia Mono" w:cs="Cascadia Mono"/>
+          <w:color w:val="0000FF"/>
+          <w:sz w:val="24"/>
+          <w:szCs w:val="24"/>
+          <w:highlight w:val="white"/>
+          <w:lang w:val="en-US"/>
+        </w:rPr>
+        <w:t>namespace</w:t>
+      </w:r>
+      <w:r>
+        <w:rPr>
+          <w:rFonts w:ascii="Cascadia Mono" w:hAnsi="Cascadia Mono" w:cs="Cascadia Mono"/>
+          <w:color w:val="000000"/>
+          <w:sz w:val="24"/>
+          <w:szCs w:val="24"/>
+          <w:highlight w:val="white"/>
+          <w:lang w:val="en-US"/>
+        </w:rPr>
+        <w:t xml:space="preserve"> std;</w:t>
+      </w:r>
+    </w:p>
+    <w:p>
+      <w:pPr>
+        <w:suppressAutoHyphens w:val="0"/>
+        <w:autoSpaceDE w:val="0"/>
+        <w:autoSpaceDN w:val="0"/>
+        <w:adjustRightInd w:val="0"/>
+        <w:spacing w:after="0" w:line="240" w:lineRule="auto"/>
+        <w:rPr>
+          <w:rFonts w:ascii="Cascadia Mono" w:hAnsi="Cascadia Mono" w:cs="Cascadia Mono"/>
+          <w:color w:val="000000"/>
+          <w:sz w:val="24"/>
+          <w:szCs w:val="24"/>
+          <w:highlight w:val="white"/>
+          <w:lang w:val="en-US"/>
+        </w:rPr>
+      </w:pPr>
+    </w:p>
+    <w:p>
+      <w:pPr>
+        <w:suppressAutoHyphens w:val="0"/>
+        <w:autoSpaceDE w:val="0"/>
+        <w:autoSpaceDN w:val="0"/>
+        <w:adjustRightInd w:val="0"/>
+        <w:spacing w:after="0" w:line="240" w:lineRule="auto"/>
+        <w:rPr>
+          <w:rFonts w:ascii="Cascadia Mono" w:hAnsi="Cascadia Mono" w:cs="Cascadia Mono"/>
+          <w:color w:val="000000"/>
+          <w:sz w:val="24"/>
+          <w:szCs w:val="24"/>
+          <w:highlight w:val="white"/>
+          <w:lang w:val="en-US"/>
+        </w:rPr>
+      </w:pPr>
+      <w:r>
+        <w:rPr>
+          <w:rFonts w:ascii="Cascadia Mono" w:hAnsi="Cascadia Mono" w:cs="Cascadia Mono"/>
+          <w:color w:val="0000FF"/>
+          <w:sz w:val="24"/>
+          <w:szCs w:val="24"/>
+          <w:highlight w:val="white"/>
+          <w:lang w:val="en-US"/>
+        </w:rPr>
+        <w:t>int</w:t>
+      </w:r>
+      <w:r>
+        <w:rPr>
+          <w:rFonts w:ascii="Cascadia Mono" w:hAnsi="Cascadia Mono" w:cs="Cascadia Mono"/>
+          <w:color w:val="000000"/>
+          <w:sz w:val="24"/>
+          <w:szCs w:val="24"/>
+          <w:highlight w:val="white"/>
+          <w:lang w:val="en-US"/>
+        </w:rPr>
+        <w:t xml:space="preserve"> </w:t>
+      </w:r>
+      <w:proofErr w:type="gramStart"/>
+      <w:r>
+        <w:rPr>
+          <w:rFonts w:ascii="Cascadia Mono" w:hAnsi="Cascadia Mono" w:cs="Cascadia Mono"/>
+          <w:color w:val="000000"/>
+          <w:sz w:val="24"/>
+          <w:szCs w:val="24"/>
+          <w:highlight w:val="white"/>
+          <w:lang w:val="en-US"/>
+        </w:rPr>
+        <w:t>main(</w:t>
+      </w:r>
+      <w:proofErr w:type="gramEnd"/>
+      <w:r>
+        <w:rPr>
+          <w:rFonts w:ascii="Cascadia Mono" w:hAnsi="Cascadia Mono" w:cs="Cascadia Mono"/>
+          <w:color w:val="000000"/>
+          <w:sz w:val="24"/>
+          <w:szCs w:val="24"/>
+          <w:highlight w:val="white"/>
+          <w:lang w:val="en-US"/>
+        </w:rPr>
+        <w:t>) {</w:t>
+      </w:r>
+    </w:p>
+    <w:p>
+      <w:pPr>
+        <w:suppressAutoHyphens w:val="0"/>
+        <w:autoSpaceDE w:val="0"/>
+        <w:autoSpaceDN w:val="0"/>
+        <w:adjustRightInd w:val="0"/>
+        <w:spacing w:after="0" w:line="240" w:lineRule="auto"/>
+        <w:rPr>
+          <w:rFonts w:ascii="Cascadia Mono" w:hAnsi="Cascadia Mono" w:cs="Cascadia Mono"/>
+          <w:color w:val="000000"/>
+          <w:sz w:val="24"/>
+          <w:szCs w:val="24"/>
+          <w:highlight w:val="white"/>
+          <w:lang w:val="en-US"/>
+        </w:rPr>
+      </w:pPr>
+      <w:r>
+        <w:rPr>
+          <w:rFonts w:ascii="Cascadia Mono" w:hAnsi="Cascadia Mono" w:cs="Cascadia Mono"/>
+          <w:color w:val="000000"/>
+          <w:sz w:val="24"/>
+          <w:szCs w:val="24"/>
+          <w:highlight w:val="white"/>
+          <w:lang w:val="en-US"/>
+        </w:rPr>
+        <w:t xml:space="preserve">    HANDLE </w:t>
+      </w:r>
+      <w:proofErr w:type="spellStart"/>
+      <w:r>
+        <w:rPr>
+          <w:rFonts w:ascii="Cascadia Mono" w:hAnsi="Cascadia Mono" w:cs="Cascadia Mono"/>
+          <w:color w:val="000000"/>
+          <w:sz w:val="24"/>
+          <w:szCs w:val="24"/>
+          <w:highlight w:val="white"/>
+          <w:lang w:val="en-US"/>
+        </w:rPr>
+        <w:t>hInput</w:t>
+      </w:r>
+      <w:proofErr w:type="spellEnd"/>
+      <w:r>
+        <w:rPr>
+          <w:rFonts w:ascii="Cascadia Mono" w:hAnsi="Cascadia Mono" w:cs="Cascadia Mono"/>
+          <w:color w:val="000000"/>
+          <w:sz w:val="24"/>
+          <w:szCs w:val="24"/>
+          <w:highlight w:val="white"/>
+          <w:lang w:val="en-US"/>
+        </w:rPr>
+        <w:t xml:space="preserve"> = </w:t>
+      </w:r>
+      <w:proofErr w:type="spellStart"/>
+      <w:proofErr w:type="gramStart"/>
+      <w:r>
+        <w:rPr>
+          <w:rFonts w:ascii="Cascadia Mono" w:hAnsi="Cascadia Mono" w:cs="Cascadia Mono"/>
+          <w:color w:val="000000"/>
+          <w:sz w:val="24"/>
+          <w:szCs w:val="24"/>
+          <w:highlight w:val="white"/>
+          <w:lang w:val="en-US"/>
+        </w:rPr>
+        <w:t>GetStdHandle</w:t>
+      </w:r>
+      <w:proofErr w:type="spellEnd"/>
+      <w:r>
+        <w:rPr>
+          <w:rFonts w:ascii="Cascadia Mono" w:hAnsi="Cascadia Mono" w:cs="Cascadia Mono"/>
+          <w:color w:val="000000"/>
+          <w:sz w:val="24"/>
+          <w:szCs w:val="24"/>
+          <w:highlight w:val="white"/>
+          <w:lang w:val="en-US"/>
+        </w:rPr>
+        <w:t>(</w:t>
+      </w:r>
+      <w:proofErr w:type="gramEnd"/>
+      <w:r>
+        <w:rPr>
+          <w:rFonts w:ascii="Cascadia Mono" w:hAnsi="Cascadia Mono" w:cs="Cascadia Mono"/>
+          <w:color w:val="000000"/>
+          <w:sz w:val="24"/>
+          <w:szCs w:val="24"/>
+          <w:highlight w:val="white"/>
+          <w:lang w:val="en-US"/>
+        </w:rPr>
+        <w:t>STD_INPUT_HANDLE);</w:t>
+      </w:r>
+    </w:p>
+    <w:p>
+      <w:pPr>
+        <w:suppressAutoHyphens w:val="0"/>
+        <w:autoSpaceDE w:val="0"/>
+        <w:autoSpaceDN w:val="0"/>
+        <w:adjustRightInd w:val="0"/>
+        <w:spacing w:after="0" w:line="240" w:lineRule="auto"/>
+        <w:rPr>
+          <w:rFonts w:ascii="Cascadia Mono" w:hAnsi="Cascadia Mono" w:cs="Cascadia Mono"/>
+          <w:color w:val="000000"/>
+          <w:sz w:val="24"/>
+          <w:szCs w:val="24"/>
+          <w:highlight w:val="white"/>
+          <w:lang w:val="en-US"/>
+        </w:rPr>
+      </w:pPr>
+      <w:r>
+        <w:rPr>
+          <w:rFonts w:ascii="Cascadia Mono" w:hAnsi="Cascadia Mono" w:cs="Cascadia Mono"/>
+          <w:color w:val="000000"/>
+          <w:sz w:val="24"/>
+          <w:szCs w:val="24"/>
+          <w:highlight w:val="white"/>
+          <w:lang w:val="en-US"/>
+        </w:rPr>
+        <w:t xml:space="preserve">    HANDLE </w:t>
+      </w:r>
+      <w:proofErr w:type="spellStart"/>
+      <w:r>
+        <w:rPr>
+          <w:rFonts w:ascii="Cascadia Mono" w:hAnsi="Cascadia Mono" w:cs="Cascadia Mono"/>
+          <w:color w:val="000000"/>
+          <w:sz w:val="24"/>
+          <w:szCs w:val="24"/>
+          <w:highlight w:val="white"/>
+          <w:lang w:val="en-US"/>
+        </w:rPr>
+        <w:t>hOutput</w:t>
+      </w:r>
+      <w:proofErr w:type="spellEnd"/>
+      <w:r>
+        <w:rPr>
+          <w:rFonts w:ascii="Cascadia Mono" w:hAnsi="Cascadia Mono" w:cs="Cascadia Mono"/>
+          <w:color w:val="000000"/>
+          <w:sz w:val="24"/>
+          <w:szCs w:val="24"/>
+          <w:highlight w:val="white"/>
+          <w:lang w:val="en-US"/>
+        </w:rPr>
+        <w:t xml:space="preserve"> = </w:t>
+      </w:r>
+      <w:proofErr w:type="spellStart"/>
+      <w:proofErr w:type="gramStart"/>
+      <w:r>
+        <w:rPr>
+          <w:rFonts w:ascii="Cascadia Mono" w:hAnsi="Cascadia Mono" w:cs="Cascadia Mono"/>
+          <w:color w:val="000000"/>
+          <w:sz w:val="24"/>
+          <w:szCs w:val="24"/>
+          <w:highlight w:val="white"/>
+          <w:lang w:val="en-US"/>
+        </w:rPr>
+        <w:t>GetStdHandle</w:t>
+      </w:r>
+      <w:proofErr w:type="spellEnd"/>
+      <w:r>
+        <w:rPr>
+          <w:rFonts w:ascii="Cascadia Mono" w:hAnsi="Cascadia Mono" w:cs="Cascadia Mono"/>
+          <w:color w:val="000000"/>
+          <w:sz w:val="24"/>
+          <w:szCs w:val="24"/>
+          <w:highlight w:val="white"/>
+          <w:lang w:val="en-US"/>
+        </w:rPr>
+        <w:t>(</w:t>
+      </w:r>
+      <w:proofErr w:type="gramEnd"/>
+      <w:r>
+        <w:rPr>
+          <w:rFonts w:ascii="Cascadia Mono" w:hAnsi="Cascadia Mono" w:cs="Cascadia Mono"/>
+          <w:color w:val="000000"/>
+          <w:sz w:val="24"/>
+          <w:szCs w:val="24"/>
+          <w:highlight w:val="white"/>
+          <w:lang w:val="en-US"/>
+        </w:rPr>
+        <w:t>STD_OUTPUT_HANDLE);</w:t>
+      </w:r>
+    </w:p>
+    <w:p>
+      <w:pPr>
+        <w:suppressAutoHyphens w:val="0"/>
+        <w:autoSpaceDE w:val="0"/>
+        <w:autoSpaceDN w:val="0"/>
+        <w:adjustRightInd w:val="0"/>
+        <w:spacing w:after="0" w:line="240" w:lineRule="auto"/>
+        <w:rPr>
+          <w:rFonts w:ascii="Cascadia Mono" w:hAnsi="Cascadia Mono" w:cs="Cascadia Mono"/>
+          <w:color w:val="000000"/>
+          <w:sz w:val="24"/>
+          <w:szCs w:val="24"/>
+          <w:highlight w:val="white"/>
+          <w:lang w:val="en-US"/>
+        </w:rPr>
+      </w:pPr>
+      <w:r>
+        <w:rPr>
+          <w:rFonts w:ascii="Cascadia Mono" w:hAnsi="Cascadia Mono" w:cs="Cascadia Mono"/>
+          <w:color w:val="000000"/>
+          <w:sz w:val="24"/>
+          <w:szCs w:val="24"/>
+          <w:highlight w:val="white"/>
+          <w:lang w:val="en-US"/>
+        </w:rPr>
+        <w:t xml:space="preserve">    DWORD </w:t>
+      </w:r>
+      <w:proofErr w:type="spellStart"/>
+      <w:r>
+        <w:rPr>
+          <w:rFonts w:ascii="Cascadia Mono" w:hAnsi="Cascadia Mono" w:cs="Cascadia Mono"/>
+          <w:color w:val="000000"/>
+          <w:sz w:val="24"/>
+          <w:szCs w:val="24"/>
+          <w:highlight w:val="white"/>
+          <w:lang w:val="en-US"/>
+        </w:rPr>
+        <w:t>oldMode</w:t>
+      </w:r>
+      <w:proofErr w:type="spellEnd"/>
+      <w:r>
+        <w:rPr>
+          <w:rFonts w:ascii="Cascadia Mono" w:hAnsi="Cascadia Mono" w:cs="Cascadia Mono"/>
+          <w:color w:val="000000"/>
+          <w:sz w:val="24"/>
+          <w:szCs w:val="24"/>
+          <w:highlight w:val="white"/>
+          <w:lang w:val="en-US"/>
+        </w:rPr>
+        <w:t xml:space="preserve">, </w:t>
+      </w:r>
+      <w:proofErr w:type="spellStart"/>
+      <w:r>
+        <w:rPr>
+          <w:rFonts w:ascii="Cascadia Mono" w:hAnsi="Cascadia Mono" w:cs="Cascadia Mono"/>
+          <w:color w:val="000000"/>
+          <w:sz w:val="24"/>
+          <w:szCs w:val="24"/>
+          <w:highlight w:val="white"/>
+          <w:lang w:val="en-US"/>
+        </w:rPr>
+        <w:t>newMode</w:t>
+      </w:r>
+      <w:proofErr w:type="spellEnd"/>
+      <w:r>
+        <w:rPr>
+          <w:rFonts w:ascii="Cascadia Mono" w:hAnsi="Cascadia Mono" w:cs="Cascadia Mono"/>
+          <w:color w:val="000000"/>
+          <w:sz w:val="24"/>
+          <w:szCs w:val="24"/>
+          <w:highlight w:val="white"/>
+          <w:lang w:val="en-US"/>
+        </w:rPr>
+        <w:t>;</w:t>
+      </w:r>
+    </w:p>
+    <w:p>
+      <w:pPr>
+        <w:suppressAutoHyphens w:val="0"/>
+        <w:autoSpaceDE w:val="0"/>
+        <w:autoSpaceDN w:val="0"/>
+        <w:adjustRightInd w:val="0"/>
+        <w:spacing w:after="0" w:line="240" w:lineRule="auto"/>
+        <w:rPr>
+          <w:rFonts w:ascii="Cascadia Mono" w:hAnsi="Cascadia Mono" w:cs="Cascadia Mono"/>
+          <w:color w:val="000000"/>
+          <w:sz w:val="24"/>
+          <w:szCs w:val="24"/>
+          <w:highlight w:val="white"/>
+          <w:lang w:val="en-US"/>
+        </w:rPr>
+      </w:pPr>
+      <w:r>
+        <w:rPr>
+          <w:rFonts w:ascii="Cascadia Mono" w:hAnsi="Cascadia Mono" w:cs="Cascadia Mono"/>
+          <w:color w:val="000000"/>
+          <w:sz w:val="24"/>
+          <w:szCs w:val="24"/>
+          <w:highlight w:val="white"/>
+          <w:lang w:val="en-US"/>
+        </w:rPr>
+        <w:t xml:space="preserve">    </w:t>
+      </w:r>
+      <w:proofErr w:type="spellStart"/>
+      <w:proofErr w:type="gramStart"/>
+      <w:r>
+        <w:rPr>
+          <w:rFonts w:ascii="Cascadia Mono" w:hAnsi="Cascadia Mono" w:cs="Cascadia Mono"/>
+          <w:color w:val="000000"/>
+          <w:sz w:val="24"/>
+          <w:szCs w:val="24"/>
+          <w:highlight w:val="white"/>
+          <w:lang w:val="en-US"/>
+        </w:rPr>
+        <w:t>GetConsoleMode</w:t>
+      </w:r>
+      <w:proofErr w:type="spellEnd"/>
+      <w:r>
+        <w:rPr>
+          <w:rFonts w:ascii="Cascadia Mono" w:hAnsi="Cascadia Mono" w:cs="Cascadia Mono"/>
+          <w:color w:val="000000"/>
+          <w:sz w:val="24"/>
+          <w:szCs w:val="24"/>
+          <w:highlight w:val="white"/>
+          <w:lang w:val="en-US"/>
+        </w:rPr>
+        <w:t>(</w:t>
+      </w:r>
+      <w:proofErr w:type="spellStart"/>
+      <w:proofErr w:type="gramEnd"/>
+      <w:r>
+        <w:rPr>
+          <w:rFonts w:ascii="Cascadia Mono" w:hAnsi="Cascadia Mono" w:cs="Cascadia Mono"/>
+          <w:color w:val="000000"/>
+          <w:sz w:val="24"/>
+          <w:szCs w:val="24"/>
+          <w:highlight w:val="white"/>
+          <w:lang w:val="en-US"/>
+        </w:rPr>
+        <w:t>hInput</w:t>
+      </w:r>
+      <w:proofErr w:type="spellEnd"/>
+      <w:r>
+        <w:rPr>
+          <w:rFonts w:ascii="Cascadia Mono" w:hAnsi="Cascadia Mono" w:cs="Cascadia Mono"/>
+          <w:color w:val="000000"/>
+          <w:sz w:val="24"/>
+          <w:szCs w:val="24"/>
+          <w:highlight w:val="white"/>
+          <w:lang w:val="en-US"/>
+        </w:rPr>
+        <w:t>, &amp;</w:t>
+      </w:r>
+      <w:proofErr w:type="spellStart"/>
+      <w:r>
+        <w:rPr>
+          <w:rFonts w:ascii="Cascadia Mono" w:hAnsi="Cascadia Mono" w:cs="Cascadia Mono"/>
+          <w:color w:val="000000"/>
+          <w:sz w:val="24"/>
+          <w:szCs w:val="24"/>
+          <w:highlight w:val="white"/>
+          <w:lang w:val="en-US"/>
+        </w:rPr>
+        <w:t>oldMode</w:t>
+      </w:r>
+      <w:proofErr w:type="spellEnd"/>
+      <w:r>
+        <w:rPr>
+          <w:rFonts w:ascii="Cascadia Mono" w:hAnsi="Cascadia Mono" w:cs="Cascadia Mono"/>
+          <w:color w:val="000000"/>
+          <w:sz w:val="24"/>
+          <w:szCs w:val="24"/>
+          <w:highlight w:val="white"/>
+          <w:lang w:val="en-US"/>
+        </w:rPr>
+        <w:t>);</w:t>
+      </w:r>
+    </w:p>
+    <w:p>
+      <w:pPr>
+        <w:suppressAutoHyphens w:val="0"/>
+        <w:autoSpaceDE w:val="0"/>
+        <w:autoSpaceDN w:val="0"/>
+        <w:adjustRightInd w:val="0"/>
+        <w:spacing w:after="0" w:line="240" w:lineRule="auto"/>
+        <w:rPr>
+          <w:rFonts w:ascii="Cascadia Mono" w:hAnsi="Cascadia Mono" w:cs="Cascadia Mono"/>
+          <w:color w:val="000000"/>
+          <w:sz w:val="24"/>
+          <w:szCs w:val="24"/>
+          <w:highlight w:val="white"/>
+          <w:lang w:val="en-US"/>
+        </w:rPr>
+      </w:pPr>
+    </w:p>
+    <w:p>
+      <w:pPr>
+        <w:suppressAutoHyphens w:val="0"/>
+        <w:autoSpaceDE w:val="0"/>
+        <w:autoSpaceDN w:val="0"/>
+        <w:adjustRightInd w:val="0"/>
+        <w:spacing w:after="0" w:line="240" w:lineRule="auto"/>
+        <w:rPr>
+          <w:rFonts w:ascii="Cascadia Mono" w:hAnsi="Cascadia Mono" w:cs="Cascadia Mono"/>
+          <w:color w:val="000000"/>
+          <w:sz w:val="24"/>
+          <w:szCs w:val="24"/>
+          <w:highlight w:val="white"/>
+          <w:lang w:val="en-US"/>
+        </w:rPr>
+      </w:pPr>
+      <w:r>
+        <w:rPr>
+          <w:rFonts w:ascii="Cascadia Mono" w:hAnsi="Cascadia Mono" w:cs="Cascadia Mono"/>
+          <w:color w:val="000000"/>
+          <w:sz w:val="24"/>
+          <w:szCs w:val="24"/>
+          <w:highlight w:val="white"/>
+          <w:lang w:val="en-US"/>
+        </w:rPr>
+        <w:t xml:space="preserve">    </w:t>
+      </w:r>
+      <w:proofErr w:type="spellStart"/>
+      <w:r>
+        <w:rPr>
+          <w:rFonts w:ascii="Cascadia Mono" w:hAnsi="Cascadia Mono" w:cs="Cascadia Mono"/>
+          <w:color w:val="000000"/>
+          <w:sz w:val="24"/>
+          <w:szCs w:val="24"/>
+          <w:highlight w:val="white"/>
+          <w:lang w:val="en-US"/>
+        </w:rPr>
+        <w:t>newMode</w:t>
+      </w:r>
+      <w:proofErr w:type="spellEnd"/>
+      <w:r>
+        <w:rPr>
+          <w:rFonts w:ascii="Cascadia Mono" w:hAnsi="Cascadia Mono" w:cs="Cascadia Mono"/>
+          <w:color w:val="000000"/>
+          <w:sz w:val="24"/>
+          <w:szCs w:val="24"/>
+          <w:highlight w:val="white"/>
+          <w:lang w:val="en-US"/>
+        </w:rPr>
+        <w:t xml:space="preserve"> = </w:t>
+      </w:r>
+      <w:proofErr w:type="spellStart"/>
+      <w:r>
+        <w:rPr>
+          <w:rFonts w:ascii="Cascadia Mono" w:hAnsi="Cascadia Mono" w:cs="Cascadia Mono"/>
+          <w:color w:val="000000"/>
+          <w:sz w:val="24"/>
+          <w:szCs w:val="24"/>
+          <w:highlight w:val="white"/>
+          <w:lang w:val="en-US"/>
+        </w:rPr>
+        <w:t>oldMode</w:t>
+      </w:r>
+      <w:proofErr w:type="spellEnd"/>
+      <w:r>
+        <w:rPr>
+          <w:rFonts w:ascii="Cascadia Mono" w:hAnsi="Cascadia Mono" w:cs="Cascadia Mono"/>
+          <w:color w:val="000000"/>
+          <w:sz w:val="24"/>
+          <w:szCs w:val="24"/>
+          <w:highlight w:val="white"/>
+          <w:lang w:val="en-US"/>
+        </w:rPr>
+        <w:t xml:space="preserve"> | ENABLE_MOUSE_INPUT | ENABLE_EXTENDED_FLAGS;</w:t>
+      </w:r>
+    </w:p>
+    <w:p>
+      <w:pPr>
+        <w:suppressAutoHyphens w:val="0"/>
+        <w:autoSpaceDE w:val="0"/>
+        <w:autoSpaceDN w:val="0"/>
+        <w:adjustRightInd w:val="0"/>
+        <w:spacing w:after="0" w:line="240" w:lineRule="auto"/>
+        <w:rPr>
+          <w:rFonts w:ascii="Cascadia Mono" w:hAnsi="Cascadia Mono" w:cs="Cascadia Mono"/>
+          <w:color w:val="000000"/>
+          <w:sz w:val="24"/>
+          <w:szCs w:val="24"/>
+          <w:highlight w:val="white"/>
+          <w:lang w:val="en-US"/>
+        </w:rPr>
+      </w:pPr>
+      <w:r>
+        <w:rPr>
+          <w:rFonts w:ascii="Cascadia Mono" w:hAnsi="Cascadia Mono" w:cs="Cascadia Mono"/>
+          <w:color w:val="000000"/>
+          <w:sz w:val="24"/>
+          <w:szCs w:val="24"/>
+          <w:highlight w:val="white"/>
+          <w:lang w:val="en-US"/>
+        </w:rPr>
+        <w:t xml:space="preserve">    </w:t>
+      </w:r>
+      <w:proofErr w:type="spellStart"/>
+      <w:r>
+        <w:rPr>
+          <w:rFonts w:ascii="Cascadia Mono" w:hAnsi="Cascadia Mono" w:cs="Cascadia Mono"/>
+          <w:color w:val="000000"/>
+          <w:sz w:val="24"/>
+          <w:szCs w:val="24"/>
+          <w:highlight w:val="white"/>
+          <w:lang w:val="en-US"/>
+        </w:rPr>
+        <w:t>newMode</w:t>
+      </w:r>
+      <w:proofErr w:type="spellEnd"/>
+      <w:r>
+        <w:rPr>
+          <w:rFonts w:ascii="Cascadia Mono" w:hAnsi="Cascadia Mono" w:cs="Cascadia Mono"/>
+          <w:color w:val="000000"/>
+          <w:sz w:val="24"/>
+          <w:szCs w:val="24"/>
+          <w:highlight w:val="white"/>
+          <w:lang w:val="en-US"/>
+        </w:rPr>
+        <w:t xml:space="preserve"> &amp;= </w:t>
+      </w:r>
+      <w:proofErr w:type="gramStart"/>
+      <w:r>
+        <w:rPr>
+          <w:rFonts w:ascii="Cascadia Mono" w:hAnsi="Cascadia Mono" w:cs="Cascadia Mono"/>
+          <w:color w:val="000000"/>
+          <w:sz w:val="24"/>
+          <w:szCs w:val="24"/>
+          <w:highlight w:val="white"/>
+          <w:lang w:val="en-US"/>
+        </w:rPr>
+        <w:t>~(</w:t>
+      </w:r>
+      <w:proofErr w:type="gramEnd"/>
+      <w:r>
+        <w:rPr>
+          <w:rFonts w:ascii="Cascadia Mono" w:hAnsi="Cascadia Mono" w:cs="Cascadia Mono"/>
+          <w:color w:val="000000"/>
+          <w:sz w:val="24"/>
+          <w:szCs w:val="24"/>
+          <w:highlight w:val="white"/>
+          <w:lang w:val="en-US"/>
+        </w:rPr>
+        <w:t>ENABLE_QUICK_EDIT_MODE | ENABLE_LINE_INPUT | ENABLE_ECHO_INPUT);</w:t>
+      </w:r>
+    </w:p>
+    <w:p>
+      <w:pPr>
+        <w:suppressAutoHyphens w:val="0"/>
+        <w:autoSpaceDE w:val="0"/>
+        <w:autoSpaceDN w:val="0"/>
+        <w:adjustRightInd w:val="0"/>
+        <w:spacing w:after="0" w:line="240" w:lineRule="auto"/>
+        <w:rPr>
+          <w:rFonts w:ascii="Cascadia Mono" w:hAnsi="Cascadia Mono" w:cs="Cascadia Mono"/>
+          <w:color w:val="000000"/>
+          <w:sz w:val="24"/>
+          <w:szCs w:val="24"/>
+          <w:highlight w:val="white"/>
+          <w:lang w:val="en-US"/>
+        </w:rPr>
+      </w:pPr>
+      <w:r>
+        <w:rPr>
+          <w:rFonts w:ascii="Cascadia Mono" w:hAnsi="Cascadia Mono" w:cs="Cascadia Mono"/>
+          <w:color w:val="000000"/>
+          <w:sz w:val="24"/>
+          <w:szCs w:val="24"/>
+          <w:highlight w:val="white"/>
+          <w:lang w:val="en-US"/>
+        </w:rPr>
+        <w:t xml:space="preserve">    </w:t>
+      </w:r>
+      <w:proofErr w:type="spellStart"/>
+      <w:proofErr w:type="gramStart"/>
+      <w:r>
+        <w:rPr>
+          <w:rFonts w:ascii="Cascadia Mono" w:hAnsi="Cascadia Mono" w:cs="Cascadia Mono"/>
+          <w:color w:val="000000"/>
+          <w:sz w:val="24"/>
+          <w:szCs w:val="24"/>
+          <w:highlight w:val="white"/>
+          <w:lang w:val="en-US"/>
+        </w:rPr>
+        <w:t>SetConsoleMode</w:t>
+      </w:r>
+      <w:proofErr w:type="spellEnd"/>
+      <w:r>
+        <w:rPr>
+          <w:rFonts w:ascii="Cascadia Mono" w:hAnsi="Cascadia Mono" w:cs="Cascadia Mono"/>
+          <w:color w:val="000000"/>
+          <w:sz w:val="24"/>
+          <w:szCs w:val="24"/>
+          <w:highlight w:val="white"/>
+          <w:lang w:val="en-US"/>
+        </w:rPr>
+        <w:t>(</w:t>
+      </w:r>
+      <w:proofErr w:type="spellStart"/>
+      <w:proofErr w:type="gramEnd"/>
+      <w:r>
+        <w:rPr>
+          <w:rFonts w:ascii="Cascadia Mono" w:hAnsi="Cascadia Mono" w:cs="Cascadia Mono"/>
+          <w:color w:val="000000"/>
+          <w:sz w:val="24"/>
+          <w:szCs w:val="24"/>
+          <w:highlight w:val="white"/>
+          <w:lang w:val="en-US"/>
+        </w:rPr>
+        <w:t>hInput</w:t>
+      </w:r>
+      <w:proofErr w:type="spellEnd"/>
+      <w:r>
+        <w:rPr>
+          <w:rFonts w:ascii="Cascadia Mono" w:hAnsi="Cascadia Mono" w:cs="Cascadia Mono"/>
+          <w:color w:val="000000"/>
+          <w:sz w:val="24"/>
+          <w:szCs w:val="24"/>
+          <w:highlight w:val="white"/>
+          <w:lang w:val="en-US"/>
+        </w:rPr>
+        <w:t xml:space="preserve">, </w:t>
+      </w:r>
+      <w:proofErr w:type="spellStart"/>
+      <w:r>
+        <w:rPr>
+          <w:rFonts w:ascii="Cascadia Mono" w:hAnsi="Cascadia Mono" w:cs="Cascadia Mono"/>
+          <w:color w:val="000000"/>
+          <w:sz w:val="24"/>
+          <w:szCs w:val="24"/>
+          <w:highlight w:val="white"/>
+          <w:lang w:val="en-US"/>
+        </w:rPr>
+        <w:t>newMode</w:t>
+      </w:r>
+      <w:proofErr w:type="spellEnd"/>
+      <w:r>
+        <w:rPr>
+          <w:rFonts w:ascii="Cascadia Mono" w:hAnsi="Cascadia Mono" w:cs="Cascadia Mono"/>
+          <w:color w:val="000000"/>
+          <w:sz w:val="24"/>
+          <w:szCs w:val="24"/>
+          <w:highlight w:val="white"/>
+          <w:lang w:val="en-US"/>
+        </w:rPr>
+        <w:t>);</w:t>
+      </w:r>
+    </w:p>
+    <w:p>
+      <w:pPr>
+        <w:suppressAutoHyphens w:val="0"/>
+        <w:autoSpaceDE w:val="0"/>
+        <w:autoSpaceDN w:val="0"/>
+        <w:adjustRightInd w:val="0"/>
+        <w:spacing w:after="0" w:line="240" w:lineRule="auto"/>
+        <w:rPr>
+          <w:rFonts w:ascii="Cascadia Mono" w:hAnsi="Cascadia Mono" w:cs="Cascadia Mono"/>
+          <w:color w:val="000000"/>
+          <w:sz w:val="24"/>
+          <w:szCs w:val="24"/>
+          <w:highlight w:val="white"/>
+          <w:lang w:val="en-US"/>
+        </w:rPr>
+      </w:pPr>
+    </w:p>
+    <w:p>
+      <w:pPr>
+        <w:suppressAutoHyphens w:val="0"/>
+        <w:autoSpaceDE w:val="0"/>
+        <w:autoSpaceDN w:val="0"/>
+        <w:adjustRightInd w:val="0"/>
+        <w:spacing w:after="0" w:line="240" w:lineRule="auto"/>
+        <w:rPr>
+          <w:rFonts w:ascii="Cascadia Mono" w:hAnsi="Cascadia Mono" w:cs="Cascadia Mono"/>
+          <w:color w:val="000000"/>
+          <w:sz w:val="24"/>
+          <w:szCs w:val="24"/>
+          <w:highlight w:val="white"/>
+          <w:lang w:val="en-US"/>
+        </w:rPr>
+      </w:pPr>
+      <w:r>
+        <w:rPr>
+          <w:rFonts w:ascii="Cascadia Mono" w:hAnsi="Cascadia Mono" w:cs="Cascadia Mono"/>
+          <w:color w:val="000000"/>
+          <w:sz w:val="24"/>
+          <w:szCs w:val="24"/>
+          <w:highlight w:val="white"/>
+          <w:lang w:val="en-US"/>
+        </w:rPr>
+        <w:t xml:space="preserve">    string filename = </w:t>
+      </w:r>
+      <w:r>
+        <w:rPr>
+          <w:rFonts w:ascii="Cascadia Mono" w:hAnsi="Cascadia Mono" w:cs="Cascadia Mono"/>
+          <w:color w:val="A31515"/>
+          <w:sz w:val="24"/>
+          <w:szCs w:val="24"/>
+          <w:highlight w:val="white"/>
+          <w:lang w:val="en-US"/>
+        </w:rPr>
+        <w:t>"input.txt"</w:t>
+      </w:r>
+      <w:r>
+        <w:rPr>
+          <w:rFonts w:ascii="Cascadia Mono" w:hAnsi="Cascadia Mono" w:cs="Cascadia Mono"/>
+          <w:color w:val="000000"/>
+          <w:sz w:val="24"/>
+          <w:szCs w:val="24"/>
+          <w:highlight w:val="white"/>
+          <w:lang w:val="en-US"/>
+        </w:rPr>
+        <w:t>;</w:t>
+      </w:r>
+    </w:p>
+    <w:p>
+      <w:pPr>
+        <w:suppressAutoHyphens w:val="0"/>
+        <w:autoSpaceDE w:val="0"/>
+        <w:autoSpaceDN w:val="0"/>
+        <w:adjustRightInd w:val="0"/>
+        <w:spacing w:after="0" w:line="240" w:lineRule="auto"/>
+        <w:rPr>
+          <w:rFonts w:ascii="Cascadia Mono" w:hAnsi="Cascadia Mono" w:cs="Cascadia Mono"/>
+          <w:color w:val="000000"/>
+          <w:sz w:val="24"/>
+          <w:szCs w:val="24"/>
+          <w:highlight w:val="white"/>
+          <w:lang w:val="en-US"/>
+        </w:rPr>
+      </w:pPr>
+      <w:r>
+        <w:rPr>
+          <w:rFonts w:ascii="Cascadia Mono" w:hAnsi="Cascadia Mono" w:cs="Cascadia Mono"/>
+          <w:color w:val="000000"/>
+          <w:sz w:val="24"/>
+          <w:szCs w:val="24"/>
+          <w:highlight w:val="white"/>
+          <w:lang w:val="en-US"/>
+        </w:rPr>
+        <w:t xml:space="preserve">    </w:t>
+      </w:r>
+      <w:proofErr w:type="spellStart"/>
+      <w:r>
+        <w:rPr>
+          <w:rFonts w:ascii="Cascadia Mono" w:hAnsi="Cascadia Mono" w:cs="Cascadia Mono"/>
+          <w:color w:val="000000"/>
+          <w:sz w:val="24"/>
+          <w:szCs w:val="24"/>
+          <w:highlight w:val="white"/>
+          <w:lang w:val="en-US"/>
+        </w:rPr>
+        <w:t>ifstream</w:t>
+      </w:r>
+      <w:proofErr w:type="spellEnd"/>
+      <w:r>
+        <w:rPr>
+          <w:rFonts w:ascii="Cascadia Mono" w:hAnsi="Cascadia Mono" w:cs="Cascadia Mono"/>
+          <w:color w:val="000000"/>
+          <w:sz w:val="24"/>
+          <w:szCs w:val="24"/>
+          <w:highlight w:val="white"/>
+          <w:lang w:val="en-US"/>
+        </w:rPr>
+        <w:t xml:space="preserve"> file(filename);</w:t>
+      </w:r>
+    </w:p>
+    <w:p>
+      <w:pPr>
+        <w:suppressAutoHyphens w:val="0"/>
+        <w:autoSpaceDE w:val="0"/>
+        <w:autoSpaceDN w:val="0"/>
+        <w:adjustRightInd w:val="0"/>
+        <w:spacing w:after="0" w:line="240" w:lineRule="auto"/>
+        <w:rPr>
+          <w:rFonts w:ascii="Cascadia Mono" w:hAnsi="Cascadia Mono" w:cs="Cascadia Mono"/>
+          <w:color w:val="000000"/>
+          <w:sz w:val="24"/>
+          <w:szCs w:val="24"/>
+          <w:highlight w:val="white"/>
+          <w:lang w:val="en-US"/>
+        </w:rPr>
+      </w:pPr>
+      <w:r>
+        <w:rPr>
+          <w:rFonts w:ascii="Cascadia Mono" w:hAnsi="Cascadia Mono" w:cs="Cascadia Mono"/>
+          <w:color w:val="000000"/>
+          <w:sz w:val="24"/>
+          <w:szCs w:val="24"/>
+          <w:highlight w:val="white"/>
+          <w:lang w:val="en-US"/>
+        </w:rPr>
+        <w:t xml:space="preserve">    </w:t>
+      </w:r>
+      <w:r>
+        <w:rPr>
+          <w:rFonts w:ascii="Cascadia Mono" w:hAnsi="Cascadia Mono" w:cs="Cascadia Mono"/>
+          <w:color w:val="0000FF"/>
+          <w:sz w:val="24"/>
+          <w:szCs w:val="24"/>
+          <w:highlight w:val="white"/>
+          <w:lang w:val="en-US"/>
+        </w:rPr>
+        <w:t>if</w:t>
+      </w:r>
+      <w:r>
+        <w:rPr>
+          <w:rFonts w:ascii="Cascadia Mono" w:hAnsi="Cascadia Mono" w:cs="Cascadia Mono"/>
+          <w:color w:val="000000"/>
+          <w:sz w:val="24"/>
+          <w:szCs w:val="24"/>
+          <w:highlight w:val="white"/>
+          <w:lang w:val="en-US"/>
+        </w:rPr>
+        <w:t xml:space="preserve"> </w:t>
+      </w:r>
+      <w:proofErr w:type="gramStart"/>
+      <w:r>
+        <w:rPr>
+          <w:rFonts w:ascii="Cascadia Mono" w:hAnsi="Cascadia Mono" w:cs="Cascadia Mono"/>
+          <w:color w:val="000000"/>
+          <w:sz w:val="24"/>
+          <w:szCs w:val="24"/>
+          <w:highlight w:val="white"/>
+          <w:lang w:val="en-US"/>
+        </w:rPr>
+        <w:t>(!</w:t>
+      </w:r>
+      <w:proofErr w:type="spellStart"/>
+      <w:r>
+        <w:rPr>
+          <w:rFonts w:ascii="Cascadia Mono" w:hAnsi="Cascadia Mono" w:cs="Cascadia Mono"/>
+          <w:color w:val="000000"/>
+          <w:sz w:val="24"/>
+          <w:szCs w:val="24"/>
+          <w:highlight w:val="white"/>
+          <w:lang w:val="en-US"/>
+        </w:rPr>
+        <w:t>file.is</w:t>
+      </w:r>
+      <w:proofErr w:type="gramEnd"/>
+      <w:r>
+        <w:rPr>
+          <w:rFonts w:ascii="Cascadia Mono" w:hAnsi="Cascadia Mono" w:cs="Cascadia Mono"/>
+          <w:color w:val="000000"/>
+          <w:sz w:val="24"/>
+          <w:szCs w:val="24"/>
+          <w:highlight w:val="white"/>
+          <w:lang w:val="en-US"/>
+        </w:rPr>
+        <w:t>_open</w:t>
+      </w:r>
+      <w:proofErr w:type="spellEnd"/>
+      <w:r>
+        <w:rPr>
+          <w:rFonts w:ascii="Cascadia Mono" w:hAnsi="Cascadia Mono" w:cs="Cascadia Mono"/>
+          <w:color w:val="000000"/>
+          <w:sz w:val="24"/>
+          <w:szCs w:val="24"/>
+          <w:highlight w:val="white"/>
+          <w:lang w:val="en-US"/>
+        </w:rPr>
+        <w:t>()) {</w:t>
+      </w:r>
+    </w:p>
+    <w:p>
+      <w:pPr>
+        <w:suppressAutoHyphens w:val="0"/>
+        <w:autoSpaceDE w:val="0"/>
+        <w:autoSpaceDN w:val="0"/>
+        <w:adjustRightInd w:val="0"/>
+        <w:spacing w:after="0" w:line="240" w:lineRule="auto"/>
+        <w:rPr>
+          <w:rFonts w:ascii="Cascadia Mono" w:hAnsi="Cascadia Mono" w:cs="Cascadia Mono"/>
+          <w:color w:val="000000"/>
+          <w:sz w:val="24"/>
+          <w:szCs w:val="24"/>
+          <w:highlight w:val="white"/>
+          <w:lang w:val="en-US"/>
+        </w:rPr>
+      </w:pPr>
+      <w:r>
+        <w:rPr>
+          <w:rFonts w:ascii="Cascadia Mono" w:hAnsi="Cascadia Mono" w:cs="Cascadia Mono"/>
+          <w:color w:val="000000"/>
+          <w:sz w:val="24"/>
+          <w:szCs w:val="24"/>
+          <w:highlight w:val="white"/>
+          <w:lang w:val="en-US"/>
+        </w:rPr>
+        <w:t xml:space="preserve">        </w:t>
+      </w:r>
+      <w:proofErr w:type="spellStart"/>
+      <w:r>
+        <w:rPr>
+          <w:rFonts w:ascii="Cascadia Mono" w:hAnsi="Cascadia Mono" w:cs="Cascadia Mono"/>
+          <w:color w:val="000000"/>
+          <w:sz w:val="24"/>
+          <w:szCs w:val="24"/>
+          <w:highlight w:val="white"/>
+          <w:lang w:val="en-US"/>
+        </w:rPr>
+        <w:t>cout</w:t>
+      </w:r>
+      <w:proofErr w:type="spellEnd"/>
+      <w:r>
+        <w:rPr>
+          <w:rFonts w:ascii="Cascadia Mono" w:hAnsi="Cascadia Mono" w:cs="Cascadia Mono"/>
+          <w:color w:val="000000"/>
+          <w:sz w:val="24"/>
+          <w:szCs w:val="24"/>
+          <w:highlight w:val="white"/>
+          <w:lang w:val="en-US"/>
+        </w:rPr>
+        <w:t xml:space="preserve"> &lt;&lt; </w:t>
+      </w:r>
+      <w:r>
+        <w:rPr>
+          <w:rFonts w:ascii="Cascadia Mono" w:hAnsi="Cascadia Mono" w:cs="Cascadia Mono"/>
+          <w:color w:val="A31515"/>
+          <w:sz w:val="24"/>
+          <w:szCs w:val="24"/>
+          <w:highlight w:val="white"/>
+          <w:lang w:val="en-US"/>
+        </w:rPr>
+        <w:t>"Cannot open file\n"</w:t>
+      </w:r>
+      <w:r>
+        <w:rPr>
+          <w:rFonts w:ascii="Cascadia Mono" w:hAnsi="Cascadia Mono" w:cs="Cascadia Mono"/>
+          <w:color w:val="000000"/>
+          <w:sz w:val="24"/>
+          <w:szCs w:val="24"/>
+          <w:highlight w:val="white"/>
+          <w:lang w:val="en-US"/>
+        </w:rPr>
+        <w:t>;</w:t>
+      </w:r>
+    </w:p>
+    <w:p>
+      <w:pPr>
+        <w:suppressAutoHyphens w:val="0"/>
+        <w:autoSpaceDE w:val="0"/>
+        <w:autoSpaceDN w:val="0"/>
+        <w:adjustRightInd w:val="0"/>
+        <w:spacing w:after="0" w:line="240" w:lineRule="auto"/>
+        <w:rPr>
+          <w:rFonts w:ascii="Cascadia Mono" w:hAnsi="Cascadia Mono" w:cs="Cascadia Mono"/>
+          <w:color w:val="000000"/>
+          <w:sz w:val="24"/>
+          <w:szCs w:val="24"/>
+          <w:highlight w:val="white"/>
+          <w:lang w:val="en-US"/>
+        </w:rPr>
+      </w:pPr>
+      <w:r>
+        <w:rPr>
+          <w:rFonts w:ascii="Cascadia Mono" w:hAnsi="Cascadia Mono" w:cs="Cascadia Mono"/>
+          <w:color w:val="000000"/>
+          <w:sz w:val="24"/>
+          <w:szCs w:val="24"/>
+          <w:highlight w:val="white"/>
+          <w:lang w:val="en-US"/>
+        </w:rPr>
+        <w:t xml:space="preserve">        </w:t>
+      </w:r>
+      <w:r>
+        <w:rPr>
+          <w:rFonts w:ascii="Cascadia Mono" w:hAnsi="Cascadia Mono" w:cs="Cascadia Mono"/>
+          <w:color w:val="0000FF"/>
+          <w:sz w:val="24"/>
+          <w:szCs w:val="24"/>
+          <w:highlight w:val="white"/>
+          <w:lang w:val="en-US"/>
+        </w:rPr>
+        <w:t>return</w:t>
+      </w:r>
+      <w:r>
+        <w:rPr>
+          <w:rFonts w:ascii="Cascadia Mono" w:hAnsi="Cascadia Mono" w:cs="Cascadia Mono"/>
+          <w:color w:val="000000"/>
+          <w:sz w:val="24"/>
+          <w:szCs w:val="24"/>
+          <w:highlight w:val="white"/>
+          <w:lang w:val="en-US"/>
+        </w:rPr>
+        <w:t xml:space="preserve"> 1;</w:t>
+      </w:r>
+    </w:p>
+    <w:p>
+      <w:pPr>
+        <w:suppressAutoHyphens w:val="0"/>
+        <w:autoSpaceDE w:val="0"/>
+        <w:autoSpaceDN w:val="0"/>
+        <w:adjustRightInd w:val="0"/>
+        <w:spacing w:after="0" w:line="240" w:lineRule="auto"/>
+        <w:rPr>
+          <w:rFonts w:ascii="Cascadia Mono" w:hAnsi="Cascadia Mono" w:cs="Cascadia Mono"/>
+          <w:color w:val="000000"/>
+          <w:sz w:val="24"/>
+          <w:szCs w:val="24"/>
+          <w:highlight w:val="white"/>
+          <w:lang w:val="en-US"/>
+        </w:rPr>
+      </w:pPr>
+      <w:r>
+        <w:rPr>
+          <w:rFonts w:ascii="Cascadia Mono" w:hAnsi="Cascadia Mono" w:cs="Cascadia Mono"/>
+          <w:color w:val="000000"/>
+          <w:sz w:val="24"/>
+          <w:szCs w:val="24"/>
+          <w:highlight w:val="white"/>
+          <w:lang w:val="en-US"/>
+        </w:rPr>
+        <w:t xml:space="preserve">    }</w:t>
+      </w:r>
+    </w:p>
+    <w:p>
+      <w:pPr>
+        <w:suppressAutoHyphens w:val="0"/>
+        <w:autoSpaceDE w:val="0"/>
+        <w:autoSpaceDN w:val="0"/>
+        <w:adjustRightInd w:val="0"/>
+        <w:spacing w:after="0" w:line="240" w:lineRule="auto"/>
+        <w:rPr>
+          <w:rFonts w:ascii="Cascadia Mono" w:hAnsi="Cascadia Mono" w:cs="Cascadia Mono"/>
+          <w:color w:val="000000"/>
+          <w:sz w:val="24"/>
+          <w:szCs w:val="24"/>
+          <w:highlight w:val="white"/>
+          <w:lang w:val="en-US"/>
+        </w:rPr>
+      </w:pPr>
+    </w:p>
+    <w:p>
+      <w:pPr>
+        <w:suppressAutoHyphens w:val="0"/>
+        <w:autoSpaceDE w:val="0"/>
+        <w:autoSpaceDN w:val="0"/>
+        <w:adjustRightInd w:val="0"/>
+        <w:spacing w:after="0" w:line="240" w:lineRule="auto"/>
+        <w:rPr>
+          <w:rFonts w:ascii="Cascadia Mono" w:hAnsi="Cascadia Mono" w:cs="Cascadia Mono"/>
+          <w:color w:val="000000"/>
+          <w:sz w:val="24"/>
+          <w:szCs w:val="24"/>
+          <w:highlight w:val="white"/>
+          <w:lang w:val="en-US"/>
+        </w:rPr>
+      </w:pPr>
+      <w:r>
+        <w:rPr>
+          <w:rFonts w:ascii="Cascadia Mono" w:hAnsi="Cascadia Mono" w:cs="Cascadia Mono"/>
+          <w:color w:val="000000"/>
+          <w:sz w:val="24"/>
+          <w:szCs w:val="24"/>
+          <w:highlight w:val="white"/>
+          <w:lang w:val="en-US"/>
+        </w:rPr>
+        <w:t xml:space="preserve">    string line;</w:t>
+      </w:r>
+    </w:p>
+    <w:p>
+      <w:pPr>
+        <w:suppressAutoHyphens w:val="0"/>
+        <w:autoSpaceDE w:val="0"/>
+        <w:autoSpaceDN w:val="0"/>
+        <w:adjustRightInd w:val="0"/>
+        <w:spacing w:after="0" w:line="240" w:lineRule="auto"/>
+        <w:rPr>
+          <w:rFonts w:ascii="Cascadia Mono" w:hAnsi="Cascadia Mono" w:cs="Cascadia Mono"/>
+          <w:color w:val="000000"/>
+          <w:sz w:val="24"/>
+          <w:szCs w:val="24"/>
+          <w:highlight w:val="white"/>
+          <w:lang w:val="en-US"/>
+        </w:rPr>
+      </w:pPr>
+      <w:r>
+        <w:rPr>
+          <w:rFonts w:ascii="Cascadia Mono" w:hAnsi="Cascadia Mono" w:cs="Cascadia Mono"/>
+          <w:color w:val="000000"/>
+          <w:sz w:val="24"/>
+          <w:szCs w:val="24"/>
+          <w:highlight w:val="white"/>
+          <w:lang w:val="en-US"/>
+        </w:rPr>
+        <w:t xml:space="preserve">    </w:t>
+      </w:r>
+      <w:r>
+        <w:rPr>
+          <w:rFonts w:ascii="Cascadia Mono" w:hAnsi="Cascadia Mono" w:cs="Cascadia Mono"/>
+          <w:color w:val="0000FF"/>
+          <w:sz w:val="24"/>
+          <w:szCs w:val="24"/>
+          <w:highlight w:val="white"/>
+          <w:lang w:val="en-US"/>
+        </w:rPr>
+        <w:t>int</w:t>
+      </w:r>
+      <w:r>
+        <w:rPr>
+          <w:rFonts w:ascii="Cascadia Mono" w:hAnsi="Cascadia Mono" w:cs="Cascadia Mono"/>
+          <w:color w:val="000000"/>
+          <w:sz w:val="24"/>
+          <w:szCs w:val="24"/>
+          <w:highlight w:val="white"/>
+          <w:lang w:val="en-US"/>
+        </w:rPr>
+        <w:t xml:space="preserve"> </w:t>
+      </w:r>
+      <w:proofErr w:type="spellStart"/>
+      <w:r>
+        <w:rPr>
+          <w:rFonts w:ascii="Cascadia Mono" w:hAnsi="Cascadia Mono" w:cs="Cascadia Mono"/>
+          <w:color w:val="000000"/>
+          <w:sz w:val="24"/>
+          <w:szCs w:val="24"/>
+          <w:highlight w:val="white"/>
+          <w:lang w:val="en-US"/>
+        </w:rPr>
+        <w:t>lineCount</w:t>
+      </w:r>
+      <w:proofErr w:type="spellEnd"/>
+      <w:r>
+        <w:rPr>
+          <w:rFonts w:ascii="Cascadia Mono" w:hAnsi="Cascadia Mono" w:cs="Cascadia Mono"/>
+          <w:color w:val="000000"/>
+          <w:sz w:val="24"/>
+          <w:szCs w:val="24"/>
+          <w:highlight w:val="white"/>
+          <w:lang w:val="en-US"/>
+        </w:rPr>
+        <w:t xml:space="preserve"> = 0;</w:t>
+      </w:r>
+    </w:p>
+    <w:p>
+      <w:pPr>
+        <w:suppressAutoHyphens w:val="0"/>
+        <w:autoSpaceDE w:val="0"/>
+        <w:autoSpaceDN w:val="0"/>
+        <w:adjustRightInd w:val="0"/>
+        <w:spacing w:after="0" w:line="240" w:lineRule="auto"/>
+        <w:rPr>
+          <w:rFonts w:ascii="Cascadia Mono" w:hAnsi="Cascadia Mono" w:cs="Cascadia Mono"/>
+          <w:color w:val="000000"/>
+          <w:sz w:val="24"/>
+          <w:szCs w:val="24"/>
+          <w:highlight w:val="white"/>
+          <w:lang w:val="en-US"/>
+        </w:rPr>
+      </w:pPr>
+      <w:r>
+        <w:rPr>
+          <w:rFonts w:ascii="Cascadia Mono" w:hAnsi="Cascadia Mono" w:cs="Cascadia Mono"/>
+          <w:color w:val="000000"/>
+          <w:sz w:val="24"/>
+          <w:szCs w:val="24"/>
+          <w:highlight w:val="white"/>
+          <w:lang w:val="en-US"/>
+        </w:rPr>
+        <w:t xml:space="preserve">    </w:t>
+      </w:r>
+      <w:r>
+        <w:rPr>
+          <w:rFonts w:ascii="Cascadia Mono" w:hAnsi="Cascadia Mono" w:cs="Cascadia Mono"/>
+          <w:color w:val="0000FF"/>
+          <w:sz w:val="24"/>
+          <w:szCs w:val="24"/>
+          <w:highlight w:val="white"/>
+          <w:lang w:val="en-US"/>
+        </w:rPr>
+        <w:t>while</w:t>
+      </w:r>
+      <w:r>
+        <w:rPr>
+          <w:rFonts w:ascii="Cascadia Mono" w:hAnsi="Cascadia Mono" w:cs="Cascadia Mono"/>
+          <w:color w:val="000000"/>
+          <w:sz w:val="24"/>
+          <w:szCs w:val="24"/>
+          <w:highlight w:val="white"/>
+          <w:lang w:val="en-US"/>
+        </w:rPr>
+        <w:t xml:space="preserve"> (</w:t>
+      </w:r>
+      <w:proofErr w:type="spellStart"/>
+      <w:proofErr w:type="gramStart"/>
+      <w:r>
+        <w:rPr>
+          <w:rFonts w:ascii="Cascadia Mono" w:hAnsi="Cascadia Mono" w:cs="Cascadia Mono"/>
+          <w:color w:val="000000"/>
+          <w:sz w:val="24"/>
+          <w:szCs w:val="24"/>
+          <w:highlight w:val="white"/>
+          <w:lang w:val="en-US"/>
+        </w:rPr>
+        <w:t>getline</w:t>
+      </w:r>
+      <w:proofErr w:type="spellEnd"/>
+      <w:r>
+        <w:rPr>
+          <w:rFonts w:ascii="Cascadia Mono" w:hAnsi="Cascadia Mono" w:cs="Cascadia Mono"/>
+          <w:color w:val="000000"/>
+          <w:sz w:val="24"/>
+          <w:szCs w:val="24"/>
+          <w:highlight w:val="white"/>
+          <w:lang w:val="en-US"/>
+        </w:rPr>
+        <w:t>(</w:t>
+      </w:r>
+      <w:proofErr w:type="gramEnd"/>
+      <w:r>
+        <w:rPr>
+          <w:rFonts w:ascii="Cascadia Mono" w:hAnsi="Cascadia Mono" w:cs="Cascadia Mono"/>
+          <w:color w:val="000000"/>
+          <w:sz w:val="24"/>
+          <w:szCs w:val="24"/>
+          <w:highlight w:val="white"/>
+          <w:lang w:val="en-US"/>
+        </w:rPr>
+        <w:t>file, line)) {</w:t>
+      </w:r>
+    </w:p>
+    <w:p>
+      <w:pPr>
+        <w:suppressAutoHyphens w:val="0"/>
+        <w:autoSpaceDE w:val="0"/>
+        <w:autoSpaceDN w:val="0"/>
+        <w:adjustRightInd w:val="0"/>
+        <w:spacing w:after="0" w:line="240" w:lineRule="auto"/>
+        <w:rPr>
+          <w:rFonts w:ascii="Cascadia Mono" w:hAnsi="Cascadia Mono" w:cs="Cascadia Mono"/>
+          <w:color w:val="000000"/>
+          <w:sz w:val="24"/>
+          <w:szCs w:val="24"/>
+          <w:highlight w:val="white"/>
+          <w:lang w:val="en-US"/>
+        </w:rPr>
+      </w:pPr>
+      <w:r>
+        <w:rPr>
+          <w:rFonts w:ascii="Cascadia Mono" w:hAnsi="Cascadia Mono" w:cs="Cascadia Mono"/>
+          <w:color w:val="000000"/>
+          <w:sz w:val="24"/>
+          <w:szCs w:val="24"/>
+          <w:highlight w:val="white"/>
+          <w:lang w:val="en-US"/>
+        </w:rPr>
+        <w:t xml:space="preserve">        </w:t>
+      </w:r>
+      <w:proofErr w:type="spellStart"/>
+      <w:r>
+        <w:rPr>
+          <w:rFonts w:ascii="Cascadia Mono" w:hAnsi="Cascadia Mono" w:cs="Cascadia Mono"/>
+          <w:color w:val="000000"/>
+          <w:sz w:val="24"/>
+          <w:szCs w:val="24"/>
+          <w:highlight w:val="white"/>
+          <w:lang w:val="en-US"/>
+        </w:rPr>
+        <w:t>cout</w:t>
+      </w:r>
+      <w:proofErr w:type="spellEnd"/>
+      <w:r>
+        <w:rPr>
+          <w:rFonts w:ascii="Cascadia Mono" w:hAnsi="Cascadia Mono" w:cs="Cascadia Mono"/>
+          <w:color w:val="000000"/>
+          <w:sz w:val="24"/>
+          <w:szCs w:val="24"/>
+          <w:highlight w:val="white"/>
+          <w:lang w:val="en-US"/>
+        </w:rPr>
+        <w:t xml:space="preserve"> &lt;&lt; line &lt;&lt; </w:t>
+      </w:r>
+      <w:r>
+        <w:rPr>
+          <w:rFonts w:ascii="Cascadia Mono" w:hAnsi="Cascadia Mono" w:cs="Cascadia Mono"/>
+          <w:color w:val="A31515"/>
+          <w:sz w:val="24"/>
+          <w:szCs w:val="24"/>
+          <w:highlight w:val="white"/>
+          <w:lang w:val="en-US"/>
+        </w:rPr>
+        <w:t>"\n"</w:t>
+      </w:r>
+      <w:r>
+        <w:rPr>
+          <w:rFonts w:ascii="Cascadia Mono" w:hAnsi="Cascadia Mono" w:cs="Cascadia Mono"/>
+          <w:color w:val="000000"/>
+          <w:sz w:val="24"/>
+          <w:szCs w:val="24"/>
+          <w:highlight w:val="white"/>
+          <w:lang w:val="en-US"/>
+        </w:rPr>
+        <w:t>;</w:t>
+      </w:r>
+    </w:p>
+    <w:p>
+      <w:pPr>
+        <w:suppressAutoHyphens w:val="0"/>
+        <w:autoSpaceDE w:val="0"/>
+        <w:autoSpaceDN w:val="0"/>
+        <w:adjustRightInd w:val="0"/>
+        <w:spacing w:after="0" w:line="240" w:lineRule="auto"/>
+        <w:rPr>
+          <w:rFonts w:ascii="Cascadia Mono" w:hAnsi="Cascadia Mono" w:cs="Cascadia Mono"/>
+          <w:color w:val="000000"/>
+          <w:sz w:val="24"/>
+          <w:szCs w:val="24"/>
+          <w:highlight w:val="white"/>
+          <w:lang w:val="en-US"/>
+        </w:rPr>
+      </w:pPr>
+      <w:r>
+        <w:rPr>
+          <w:rFonts w:ascii="Cascadia Mono" w:hAnsi="Cascadia Mono" w:cs="Cascadia Mono"/>
+          <w:color w:val="000000"/>
+          <w:sz w:val="24"/>
+          <w:szCs w:val="24"/>
+          <w:highlight w:val="white"/>
+          <w:lang w:val="en-US"/>
+        </w:rPr>
+        <w:t xml:space="preserve">        </w:t>
+      </w:r>
+      <w:proofErr w:type="spellStart"/>
+      <w:r>
+        <w:rPr>
+          <w:rFonts w:ascii="Cascadia Mono" w:hAnsi="Cascadia Mono" w:cs="Cascadia Mono"/>
+          <w:color w:val="000000"/>
+          <w:sz w:val="24"/>
+          <w:szCs w:val="24"/>
+          <w:highlight w:val="white"/>
+          <w:lang w:val="en-US"/>
+        </w:rPr>
+        <w:t>lineCount</w:t>
+      </w:r>
+      <w:proofErr w:type="spellEnd"/>
+      <w:r>
+        <w:rPr>
+          <w:rFonts w:ascii="Cascadia Mono" w:hAnsi="Cascadia Mono" w:cs="Cascadia Mono"/>
+          <w:color w:val="000000"/>
+          <w:sz w:val="24"/>
+          <w:szCs w:val="24"/>
+          <w:highlight w:val="white"/>
+          <w:lang w:val="en-US"/>
+        </w:rPr>
+        <w:t>++;</w:t>
+      </w:r>
+    </w:p>
+    <w:p>
+      <w:pPr>
+        <w:suppressAutoHyphens w:val="0"/>
+        <w:autoSpaceDE w:val="0"/>
+        <w:autoSpaceDN w:val="0"/>
+        <w:adjustRightInd w:val="0"/>
+        <w:spacing w:after="0" w:line="240" w:lineRule="auto"/>
+        <w:rPr>
+          <w:rFonts w:ascii="Cascadia Mono" w:hAnsi="Cascadia Mono" w:cs="Cascadia Mono"/>
+          <w:color w:val="000000"/>
+          <w:sz w:val="24"/>
+          <w:szCs w:val="24"/>
+          <w:highlight w:val="white"/>
+          <w:lang w:val="en-US"/>
+        </w:rPr>
+      </w:pPr>
+      <w:r>
+        <w:rPr>
+          <w:rFonts w:ascii="Cascadia Mono" w:hAnsi="Cascadia Mono" w:cs="Cascadia Mono"/>
+          <w:color w:val="000000"/>
+          <w:sz w:val="24"/>
+          <w:szCs w:val="24"/>
+          <w:highlight w:val="white"/>
+          <w:lang w:val="en-US"/>
+        </w:rPr>
+        <w:t xml:space="preserve">    }</w:t>
+      </w:r>
+    </w:p>
+    <w:p>
+      <w:pPr>
+        <w:suppressAutoHyphens w:val="0"/>
+        <w:autoSpaceDE w:val="0"/>
+        <w:autoSpaceDN w:val="0"/>
+        <w:adjustRightInd w:val="0"/>
+        <w:spacing w:after="0" w:line="240" w:lineRule="auto"/>
+        <w:rPr>
+          <w:rFonts w:ascii="Cascadia Mono" w:hAnsi="Cascadia Mono" w:cs="Cascadia Mono"/>
+          <w:color w:val="000000"/>
+          <w:sz w:val="24"/>
+          <w:szCs w:val="24"/>
+          <w:highlight w:val="white"/>
+          <w:lang w:val="en-US"/>
+        </w:rPr>
+      </w:pPr>
+      <w:r>
+        <w:rPr>
+          <w:rFonts w:ascii="Cascadia Mono" w:hAnsi="Cascadia Mono" w:cs="Cascadia Mono"/>
+          <w:color w:val="000000"/>
+          <w:sz w:val="24"/>
+          <w:szCs w:val="24"/>
+          <w:highlight w:val="white"/>
+          <w:lang w:val="en-US"/>
+        </w:rPr>
+        <w:t xml:space="preserve">    </w:t>
+      </w:r>
+      <w:proofErr w:type="spellStart"/>
+      <w:proofErr w:type="gramStart"/>
+      <w:r>
+        <w:rPr>
+          <w:rFonts w:ascii="Cascadia Mono" w:hAnsi="Cascadia Mono" w:cs="Cascadia Mono"/>
+          <w:color w:val="000000"/>
+          <w:sz w:val="24"/>
+          <w:szCs w:val="24"/>
+          <w:highlight w:val="white"/>
+          <w:lang w:val="en-US"/>
+        </w:rPr>
+        <w:t>file.close</w:t>
+      </w:r>
+      <w:proofErr w:type="spellEnd"/>
+      <w:proofErr w:type="gramEnd"/>
+      <w:r>
+        <w:rPr>
+          <w:rFonts w:ascii="Cascadia Mono" w:hAnsi="Cascadia Mono" w:cs="Cascadia Mono"/>
+          <w:color w:val="000000"/>
+          <w:sz w:val="24"/>
+          <w:szCs w:val="24"/>
+          <w:highlight w:val="white"/>
+          <w:lang w:val="en-US"/>
+        </w:rPr>
+        <w:t>();</w:t>
+      </w:r>
+    </w:p>
+    <w:p>
+      <w:pPr>
+        <w:suppressAutoHyphens w:val="0"/>
+        <w:autoSpaceDE w:val="0"/>
+        <w:autoSpaceDN w:val="0"/>
+        <w:adjustRightInd w:val="0"/>
+        <w:spacing w:after="0" w:line="240" w:lineRule="auto"/>
+        <w:rPr>
+          <w:rFonts w:ascii="Cascadia Mono" w:hAnsi="Cascadia Mono" w:cs="Cascadia Mono"/>
+          <w:color w:val="000000"/>
+          <w:sz w:val="24"/>
+          <w:szCs w:val="24"/>
+          <w:highlight w:val="white"/>
+          <w:lang w:val="en-US"/>
+        </w:rPr>
+      </w:pPr>
+    </w:p>
+    <w:p>
+      <w:pPr>
+        <w:suppressAutoHyphens w:val="0"/>
+        <w:autoSpaceDE w:val="0"/>
+        <w:autoSpaceDN w:val="0"/>
+        <w:adjustRightInd w:val="0"/>
+        <w:spacing w:after="0" w:line="240" w:lineRule="auto"/>
+        <w:rPr>
+          <w:rFonts w:ascii="Cascadia Mono" w:hAnsi="Cascadia Mono" w:cs="Cascadia Mono"/>
+          <w:color w:val="000000"/>
+          <w:sz w:val="24"/>
+          <w:szCs w:val="24"/>
+          <w:highlight w:val="white"/>
+          <w:lang w:val="en-US"/>
+        </w:rPr>
+      </w:pPr>
+      <w:r>
+        <w:rPr>
+          <w:rFonts w:ascii="Cascadia Mono" w:hAnsi="Cascadia Mono" w:cs="Cascadia Mono"/>
+          <w:color w:val="000000"/>
+          <w:sz w:val="24"/>
+          <w:szCs w:val="24"/>
+          <w:highlight w:val="white"/>
+          <w:lang w:val="en-US"/>
+        </w:rPr>
+        <w:t xml:space="preserve">    INPUT_RECORD input;</w:t>
+      </w:r>
+    </w:p>
+    <w:p>
+      <w:pPr>
+        <w:suppressAutoHyphens w:val="0"/>
+        <w:autoSpaceDE w:val="0"/>
+        <w:autoSpaceDN w:val="0"/>
+        <w:adjustRightInd w:val="0"/>
+        <w:spacing w:after="0" w:line="240" w:lineRule="auto"/>
+        <w:rPr>
+          <w:rFonts w:ascii="Cascadia Mono" w:hAnsi="Cascadia Mono" w:cs="Cascadia Mono"/>
+          <w:color w:val="000000"/>
+          <w:sz w:val="24"/>
+          <w:szCs w:val="24"/>
+          <w:highlight w:val="white"/>
+          <w:lang w:val="en-US"/>
+        </w:rPr>
+      </w:pPr>
+      <w:r>
+        <w:rPr>
+          <w:rFonts w:ascii="Cascadia Mono" w:hAnsi="Cascadia Mono" w:cs="Cascadia Mono"/>
+          <w:color w:val="000000"/>
+          <w:sz w:val="24"/>
+          <w:szCs w:val="24"/>
+          <w:highlight w:val="white"/>
+          <w:lang w:val="en-US"/>
+        </w:rPr>
+        <w:t xml:space="preserve">    DWORD events;</w:t>
+      </w:r>
+    </w:p>
+    <w:p>
+      <w:pPr>
+        <w:suppressAutoHyphens w:val="0"/>
+        <w:autoSpaceDE w:val="0"/>
+        <w:autoSpaceDN w:val="0"/>
+        <w:adjustRightInd w:val="0"/>
+        <w:spacing w:after="0" w:line="240" w:lineRule="auto"/>
+        <w:rPr>
+          <w:rFonts w:ascii="Cascadia Mono" w:hAnsi="Cascadia Mono" w:cs="Cascadia Mono"/>
+          <w:color w:val="000000"/>
+          <w:sz w:val="24"/>
+          <w:szCs w:val="24"/>
+          <w:highlight w:val="white"/>
+          <w:lang w:val="en-US"/>
+        </w:rPr>
+      </w:pPr>
+      <w:r>
+        <w:rPr>
+          <w:rFonts w:ascii="Cascadia Mono" w:hAnsi="Cascadia Mono" w:cs="Cascadia Mono"/>
+          <w:color w:val="000000"/>
+          <w:sz w:val="24"/>
+          <w:szCs w:val="24"/>
+          <w:highlight w:val="white"/>
+          <w:lang w:val="en-US"/>
+        </w:rPr>
+        <w:t xml:space="preserve">    COORD </w:t>
+      </w:r>
+      <w:proofErr w:type="spellStart"/>
+      <w:r>
+        <w:rPr>
+          <w:rFonts w:ascii="Cascadia Mono" w:hAnsi="Cascadia Mono" w:cs="Cascadia Mono"/>
+          <w:color w:val="000000"/>
+          <w:sz w:val="24"/>
+          <w:szCs w:val="24"/>
+          <w:highlight w:val="white"/>
+          <w:lang w:val="en-US"/>
+        </w:rPr>
+        <w:t>coord</w:t>
+      </w:r>
+      <w:proofErr w:type="spellEnd"/>
+      <w:r>
+        <w:rPr>
+          <w:rFonts w:ascii="Cascadia Mono" w:hAnsi="Cascadia Mono" w:cs="Cascadia Mono"/>
+          <w:color w:val="000000"/>
+          <w:sz w:val="24"/>
+          <w:szCs w:val="24"/>
+          <w:highlight w:val="white"/>
+          <w:lang w:val="en-US"/>
+        </w:rPr>
+        <w:t>;</w:t>
+      </w:r>
+    </w:p>
+    <w:p>
+      <w:pPr>
+        <w:suppressAutoHyphens w:val="0"/>
+        <w:autoSpaceDE w:val="0"/>
+        <w:autoSpaceDN w:val="0"/>
+        <w:adjustRightInd w:val="0"/>
+        <w:spacing w:after="0" w:line="240" w:lineRule="auto"/>
+        <w:rPr>
+          <w:rFonts w:ascii="Cascadia Mono" w:hAnsi="Cascadia Mono" w:cs="Cascadia Mono"/>
+          <w:color w:val="000000"/>
+          <w:sz w:val="24"/>
+          <w:szCs w:val="24"/>
+          <w:highlight w:val="white"/>
+          <w:lang w:val="en-US"/>
+        </w:rPr>
+      </w:pPr>
+      <w:r>
+        <w:rPr>
+          <w:rFonts w:ascii="Cascadia Mono" w:hAnsi="Cascadia Mono" w:cs="Cascadia Mono"/>
+          <w:color w:val="000000"/>
+          <w:sz w:val="24"/>
+          <w:szCs w:val="24"/>
+          <w:highlight w:val="white"/>
+          <w:lang w:val="en-US"/>
+        </w:rPr>
+        <w:t xml:space="preserve">    CHAR </w:t>
+      </w:r>
+      <w:proofErr w:type="spellStart"/>
+      <w:r>
+        <w:rPr>
+          <w:rFonts w:ascii="Cascadia Mono" w:hAnsi="Cascadia Mono" w:cs="Cascadia Mono"/>
+          <w:color w:val="000000"/>
+          <w:sz w:val="24"/>
+          <w:szCs w:val="24"/>
+          <w:highlight w:val="white"/>
+          <w:lang w:val="en-US"/>
+        </w:rPr>
+        <w:t>ch</w:t>
+      </w:r>
+      <w:proofErr w:type="spellEnd"/>
+      <w:r>
+        <w:rPr>
+          <w:rFonts w:ascii="Cascadia Mono" w:hAnsi="Cascadia Mono" w:cs="Cascadia Mono"/>
+          <w:color w:val="000000"/>
+          <w:sz w:val="24"/>
+          <w:szCs w:val="24"/>
+          <w:highlight w:val="white"/>
+          <w:lang w:val="en-US"/>
+        </w:rPr>
+        <w:t>;</w:t>
+      </w:r>
+    </w:p>
+    <w:p>
+      <w:pPr>
+        <w:suppressAutoHyphens w:val="0"/>
+        <w:autoSpaceDE w:val="0"/>
+        <w:autoSpaceDN w:val="0"/>
+        <w:adjustRightInd w:val="0"/>
+        <w:spacing w:after="0" w:line="240" w:lineRule="auto"/>
+        <w:rPr>
+          <w:rFonts w:ascii="Cascadia Mono" w:hAnsi="Cascadia Mono" w:cs="Cascadia Mono"/>
+          <w:color w:val="000000"/>
+          <w:sz w:val="24"/>
+          <w:szCs w:val="24"/>
+          <w:highlight w:val="white"/>
+          <w:lang w:val="en-US"/>
+        </w:rPr>
+      </w:pPr>
+    </w:p>
+    <w:p>
+      <w:pPr>
+        <w:suppressAutoHyphens w:val="0"/>
+        <w:autoSpaceDE w:val="0"/>
+        <w:autoSpaceDN w:val="0"/>
+        <w:adjustRightInd w:val="0"/>
+        <w:spacing w:after="0" w:line="240" w:lineRule="auto"/>
+        <w:rPr>
+          <w:rFonts w:ascii="Cascadia Mono" w:hAnsi="Cascadia Mono" w:cs="Cascadia Mono"/>
+          <w:color w:val="000000"/>
+          <w:sz w:val="24"/>
+          <w:szCs w:val="24"/>
+          <w:highlight w:val="white"/>
+          <w:lang w:val="en-US"/>
+        </w:rPr>
+      </w:pPr>
+      <w:r>
+        <w:rPr>
+          <w:rFonts w:ascii="Cascadia Mono" w:hAnsi="Cascadia Mono" w:cs="Cascadia Mono"/>
+          <w:color w:val="000000"/>
+          <w:sz w:val="24"/>
+          <w:szCs w:val="24"/>
+          <w:highlight w:val="white"/>
+          <w:lang w:val="en-US"/>
+        </w:rPr>
+        <w:t xml:space="preserve">    </w:t>
+      </w:r>
+      <w:r>
+        <w:rPr>
+          <w:rFonts w:ascii="Cascadia Mono" w:hAnsi="Cascadia Mono" w:cs="Cascadia Mono"/>
+          <w:color w:val="0000FF"/>
+          <w:sz w:val="24"/>
+          <w:szCs w:val="24"/>
+          <w:highlight w:val="white"/>
+          <w:lang w:val="en-US"/>
+        </w:rPr>
+        <w:t>while</w:t>
+      </w:r>
+      <w:r>
+        <w:rPr>
+          <w:rFonts w:ascii="Cascadia Mono" w:hAnsi="Cascadia Mono" w:cs="Cascadia Mono"/>
+          <w:color w:val="000000"/>
+          <w:sz w:val="24"/>
+          <w:szCs w:val="24"/>
+          <w:highlight w:val="white"/>
+          <w:lang w:val="en-US"/>
+        </w:rPr>
+        <w:t xml:space="preserve"> (</w:t>
+      </w:r>
+      <w:r>
+        <w:rPr>
+          <w:rFonts w:ascii="Cascadia Mono" w:hAnsi="Cascadia Mono" w:cs="Cascadia Mono"/>
+          <w:color w:val="0000FF"/>
+          <w:sz w:val="24"/>
+          <w:szCs w:val="24"/>
+          <w:highlight w:val="white"/>
+          <w:lang w:val="en-US"/>
+        </w:rPr>
+        <w:t>true</w:t>
+      </w:r>
+      <w:r>
+        <w:rPr>
+          <w:rFonts w:ascii="Cascadia Mono" w:hAnsi="Cascadia Mono" w:cs="Cascadia Mono"/>
+          <w:color w:val="000000"/>
+          <w:sz w:val="24"/>
+          <w:szCs w:val="24"/>
+          <w:highlight w:val="white"/>
+          <w:lang w:val="en-US"/>
+        </w:rPr>
+        <w:t>) {</w:t>
+      </w:r>
+    </w:p>
+    <w:p>
+      <w:pPr>
+        <w:suppressAutoHyphens w:val="0"/>
+        <w:autoSpaceDE w:val="0"/>
+        <w:autoSpaceDN w:val="0"/>
+        <w:adjustRightInd w:val="0"/>
+        <w:spacing w:after="0" w:line="240" w:lineRule="auto"/>
+        <w:rPr>
+          <w:rFonts w:ascii="Cascadia Mono" w:hAnsi="Cascadia Mono" w:cs="Cascadia Mono"/>
+          <w:color w:val="000000"/>
+          <w:sz w:val="24"/>
+          <w:szCs w:val="24"/>
+          <w:highlight w:val="white"/>
+          <w:lang w:val="en-US"/>
+        </w:rPr>
+      </w:pPr>
+      <w:r>
+        <w:rPr>
+          <w:rFonts w:ascii="Cascadia Mono" w:hAnsi="Cascadia Mono" w:cs="Cascadia Mono"/>
+          <w:color w:val="000000"/>
+          <w:sz w:val="24"/>
+          <w:szCs w:val="24"/>
+          <w:highlight w:val="white"/>
+          <w:lang w:val="en-US"/>
+        </w:rPr>
+        <w:t xml:space="preserve">        </w:t>
+      </w:r>
+      <w:proofErr w:type="spellStart"/>
+      <w:proofErr w:type="gramStart"/>
+      <w:r>
+        <w:rPr>
+          <w:rFonts w:ascii="Cascadia Mono" w:hAnsi="Cascadia Mono" w:cs="Cascadia Mono"/>
+          <w:color w:val="000000"/>
+          <w:sz w:val="24"/>
+          <w:szCs w:val="24"/>
+          <w:highlight w:val="white"/>
+          <w:lang w:val="en-US"/>
+        </w:rPr>
+        <w:t>ReadConsoleInput</w:t>
+      </w:r>
+      <w:proofErr w:type="spellEnd"/>
+      <w:r>
+        <w:rPr>
+          <w:rFonts w:ascii="Cascadia Mono" w:hAnsi="Cascadia Mono" w:cs="Cascadia Mono"/>
+          <w:color w:val="000000"/>
+          <w:sz w:val="24"/>
+          <w:szCs w:val="24"/>
+          <w:highlight w:val="white"/>
+          <w:lang w:val="en-US"/>
+        </w:rPr>
+        <w:t>(</w:t>
+      </w:r>
+      <w:proofErr w:type="spellStart"/>
+      <w:proofErr w:type="gramEnd"/>
+      <w:r>
+        <w:rPr>
+          <w:rFonts w:ascii="Cascadia Mono" w:hAnsi="Cascadia Mono" w:cs="Cascadia Mono"/>
+          <w:color w:val="000000"/>
+          <w:sz w:val="24"/>
+          <w:szCs w:val="24"/>
+          <w:highlight w:val="white"/>
+          <w:lang w:val="en-US"/>
+        </w:rPr>
+        <w:t>hInput</w:t>
+      </w:r>
+      <w:proofErr w:type="spellEnd"/>
+      <w:r>
+        <w:rPr>
+          <w:rFonts w:ascii="Cascadia Mono" w:hAnsi="Cascadia Mono" w:cs="Cascadia Mono"/>
+          <w:color w:val="000000"/>
+          <w:sz w:val="24"/>
+          <w:szCs w:val="24"/>
+          <w:highlight w:val="white"/>
+          <w:lang w:val="en-US"/>
+        </w:rPr>
+        <w:t>, &amp;input, 1, &amp;events);</w:t>
+      </w:r>
+    </w:p>
+    <w:p>
+      <w:pPr>
+        <w:suppressAutoHyphens w:val="0"/>
+        <w:autoSpaceDE w:val="0"/>
+        <w:autoSpaceDN w:val="0"/>
+        <w:adjustRightInd w:val="0"/>
+        <w:spacing w:after="0" w:line="240" w:lineRule="auto"/>
+        <w:rPr>
+          <w:rFonts w:ascii="Cascadia Mono" w:hAnsi="Cascadia Mono" w:cs="Cascadia Mono"/>
+          <w:color w:val="000000"/>
+          <w:sz w:val="24"/>
+          <w:szCs w:val="24"/>
+          <w:highlight w:val="white"/>
+          <w:lang w:val="en-US"/>
+        </w:rPr>
+      </w:pPr>
+      <w:r>
+        <w:rPr>
+          <w:rFonts w:ascii="Cascadia Mono" w:hAnsi="Cascadia Mono" w:cs="Cascadia Mono"/>
+          <w:color w:val="000000"/>
+          <w:sz w:val="24"/>
+          <w:szCs w:val="24"/>
+          <w:highlight w:val="white"/>
+          <w:lang w:val="en-US"/>
+        </w:rPr>
+        <w:t xml:space="preserve">        </w:t>
+      </w:r>
+      <w:r>
+        <w:rPr>
+          <w:rFonts w:ascii="Cascadia Mono" w:hAnsi="Cascadia Mono" w:cs="Cascadia Mono"/>
+          <w:color w:val="0000FF"/>
+          <w:sz w:val="24"/>
+          <w:szCs w:val="24"/>
+          <w:highlight w:val="white"/>
+          <w:lang w:val="en-US"/>
+        </w:rPr>
+        <w:t>if</w:t>
+      </w:r>
+      <w:r>
+        <w:rPr>
+          <w:rFonts w:ascii="Cascadia Mono" w:hAnsi="Cascadia Mono" w:cs="Cascadia Mono"/>
+          <w:color w:val="000000"/>
+          <w:sz w:val="24"/>
+          <w:szCs w:val="24"/>
+          <w:highlight w:val="white"/>
+          <w:lang w:val="en-US"/>
+        </w:rPr>
+        <w:t xml:space="preserve"> (</w:t>
+      </w:r>
+      <w:proofErr w:type="spellStart"/>
+      <w:proofErr w:type="gramStart"/>
+      <w:r>
+        <w:rPr>
+          <w:rFonts w:ascii="Cascadia Mono" w:hAnsi="Cascadia Mono" w:cs="Cascadia Mono"/>
+          <w:color w:val="000000"/>
+          <w:sz w:val="24"/>
+          <w:szCs w:val="24"/>
+          <w:highlight w:val="white"/>
+          <w:lang w:val="en-US"/>
+        </w:rPr>
+        <w:t>input.EventType</w:t>
+      </w:r>
+      <w:proofErr w:type="spellEnd"/>
+      <w:proofErr w:type="gramEnd"/>
+      <w:r>
+        <w:rPr>
+          <w:rFonts w:ascii="Cascadia Mono" w:hAnsi="Cascadia Mono" w:cs="Cascadia Mono"/>
+          <w:color w:val="000000"/>
+          <w:sz w:val="24"/>
+          <w:szCs w:val="24"/>
+          <w:highlight w:val="white"/>
+          <w:lang w:val="en-US"/>
+        </w:rPr>
+        <w:t xml:space="preserve"> == MOUSE_EVENT) {</w:t>
+      </w:r>
+    </w:p>
+    <w:p>
+      <w:pPr>
+        <w:suppressAutoHyphens w:val="0"/>
+        <w:autoSpaceDE w:val="0"/>
+        <w:autoSpaceDN w:val="0"/>
+        <w:adjustRightInd w:val="0"/>
+        <w:spacing w:after="0" w:line="240" w:lineRule="auto"/>
+        <w:rPr>
+          <w:rFonts w:ascii="Cascadia Mono" w:hAnsi="Cascadia Mono" w:cs="Cascadia Mono"/>
+          <w:color w:val="000000"/>
+          <w:sz w:val="24"/>
+          <w:szCs w:val="24"/>
+          <w:highlight w:val="white"/>
+          <w:lang w:val="en-US"/>
+        </w:rPr>
+      </w:pPr>
+      <w:r>
+        <w:rPr>
+          <w:rFonts w:ascii="Cascadia Mono" w:hAnsi="Cascadia Mono" w:cs="Cascadia Mono"/>
+          <w:color w:val="000000"/>
+          <w:sz w:val="24"/>
+          <w:szCs w:val="24"/>
+          <w:highlight w:val="white"/>
+          <w:lang w:val="en-US"/>
+        </w:rPr>
+        <w:t xml:space="preserve">            MOUSE_EVENT_RECORD </w:t>
+      </w:r>
+      <w:proofErr w:type="spellStart"/>
+      <w:r>
+        <w:rPr>
+          <w:rFonts w:ascii="Cascadia Mono" w:hAnsi="Cascadia Mono" w:cs="Cascadia Mono"/>
+          <w:color w:val="000000"/>
+          <w:sz w:val="24"/>
+          <w:szCs w:val="24"/>
+          <w:highlight w:val="white"/>
+          <w:lang w:val="en-US"/>
+        </w:rPr>
+        <w:t>mer</w:t>
+      </w:r>
+      <w:proofErr w:type="spellEnd"/>
+      <w:r>
+        <w:rPr>
+          <w:rFonts w:ascii="Cascadia Mono" w:hAnsi="Cascadia Mono" w:cs="Cascadia Mono"/>
+          <w:color w:val="000000"/>
+          <w:sz w:val="24"/>
+          <w:szCs w:val="24"/>
+          <w:highlight w:val="white"/>
+          <w:lang w:val="en-US"/>
+        </w:rPr>
+        <w:t xml:space="preserve"> = </w:t>
+      </w:r>
+      <w:proofErr w:type="spellStart"/>
+      <w:proofErr w:type="gramStart"/>
+      <w:r>
+        <w:rPr>
+          <w:rFonts w:ascii="Cascadia Mono" w:hAnsi="Cascadia Mono" w:cs="Cascadia Mono"/>
+          <w:color w:val="000000"/>
+          <w:sz w:val="24"/>
+          <w:szCs w:val="24"/>
+          <w:highlight w:val="white"/>
+          <w:lang w:val="en-US"/>
+        </w:rPr>
+        <w:t>input.Event.MouseEvent</w:t>
+      </w:r>
+      <w:proofErr w:type="spellEnd"/>
+      <w:proofErr w:type="gramEnd"/>
+      <w:r>
+        <w:rPr>
+          <w:rFonts w:ascii="Cascadia Mono" w:hAnsi="Cascadia Mono" w:cs="Cascadia Mono"/>
+          <w:color w:val="000000"/>
+          <w:sz w:val="24"/>
+          <w:szCs w:val="24"/>
+          <w:highlight w:val="white"/>
+          <w:lang w:val="en-US"/>
+        </w:rPr>
+        <w:t>;</w:t>
+      </w:r>
+    </w:p>
+    <w:p>
+      <w:pPr>
+        <w:suppressAutoHyphens w:val="0"/>
+        <w:autoSpaceDE w:val="0"/>
+        <w:autoSpaceDN w:val="0"/>
+        <w:adjustRightInd w:val="0"/>
+        <w:spacing w:after="0" w:line="240" w:lineRule="auto"/>
+        <w:rPr>
+          <w:rFonts w:ascii="Cascadia Mono" w:hAnsi="Cascadia Mono" w:cs="Cascadia Mono"/>
+          <w:color w:val="000000"/>
+          <w:sz w:val="24"/>
+          <w:szCs w:val="24"/>
+          <w:highlight w:val="white"/>
+          <w:lang w:val="en-US"/>
+        </w:rPr>
+      </w:pPr>
+      <w:r>
+        <w:rPr>
+          <w:rFonts w:ascii="Cascadia Mono" w:hAnsi="Cascadia Mono" w:cs="Cascadia Mono"/>
+          <w:color w:val="000000"/>
+          <w:sz w:val="24"/>
+          <w:szCs w:val="24"/>
+          <w:highlight w:val="white"/>
+          <w:lang w:val="en-US"/>
+        </w:rPr>
+        <w:t xml:space="preserve">            </w:t>
+      </w:r>
+      <w:r>
+        <w:rPr>
+          <w:rFonts w:ascii="Cascadia Mono" w:hAnsi="Cascadia Mono" w:cs="Cascadia Mono"/>
+          <w:color w:val="0000FF"/>
+          <w:sz w:val="24"/>
+          <w:szCs w:val="24"/>
+          <w:highlight w:val="white"/>
+          <w:lang w:val="en-US"/>
+        </w:rPr>
+        <w:t>if</w:t>
+      </w:r>
+      <w:r>
+        <w:rPr>
+          <w:rFonts w:ascii="Cascadia Mono" w:hAnsi="Cascadia Mono" w:cs="Cascadia Mono"/>
+          <w:color w:val="000000"/>
+          <w:sz w:val="24"/>
+          <w:szCs w:val="24"/>
+          <w:highlight w:val="white"/>
+          <w:lang w:val="en-US"/>
+        </w:rPr>
+        <w:t xml:space="preserve"> (</w:t>
+      </w:r>
+      <w:proofErr w:type="spellStart"/>
+      <w:proofErr w:type="gramStart"/>
+      <w:r>
+        <w:rPr>
+          <w:rFonts w:ascii="Cascadia Mono" w:hAnsi="Cascadia Mono" w:cs="Cascadia Mono"/>
+          <w:color w:val="000000"/>
+          <w:sz w:val="24"/>
+          <w:szCs w:val="24"/>
+          <w:highlight w:val="white"/>
+          <w:lang w:val="en-US"/>
+        </w:rPr>
+        <w:t>mer.dwEventFlags</w:t>
+      </w:r>
+      <w:proofErr w:type="spellEnd"/>
+      <w:proofErr w:type="gramEnd"/>
+      <w:r>
+        <w:rPr>
+          <w:rFonts w:ascii="Cascadia Mono" w:hAnsi="Cascadia Mono" w:cs="Cascadia Mono"/>
+          <w:color w:val="000000"/>
+          <w:sz w:val="24"/>
+          <w:szCs w:val="24"/>
+          <w:highlight w:val="white"/>
+          <w:lang w:val="en-US"/>
+        </w:rPr>
+        <w:t xml:space="preserve"> == 0 &amp;&amp; (</w:t>
+      </w:r>
+      <w:proofErr w:type="spellStart"/>
+      <w:r>
+        <w:rPr>
+          <w:rFonts w:ascii="Cascadia Mono" w:hAnsi="Cascadia Mono" w:cs="Cascadia Mono"/>
+          <w:color w:val="000000"/>
+          <w:sz w:val="24"/>
+          <w:szCs w:val="24"/>
+          <w:highlight w:val="white"/>
+          <w:lang w:val="en-US"/>
+        </w:rPr>
+        <w:t>mer.dwButtonState</w:t>
+      </w:r>
+      <w:proofErr w:type="spellEnd"/>
+      <w:r>
+        <w:rPr>
+          <w:rFonts w:ascii="Cascadia Mono" w:hAnsi="Cascadia Mono" w:cs="Cascadia Mono"/>
+          <w:color w:val="000000"/>
+          <w:sz w:val="24"/>
+          <w:szCs w:val="24"/>
+          <w:highlight w:val="white"/>
+          <w:lang w:val="en-US"/>
+        </w:rPr>
+        <w:t xml:space="preserve"> &amp; FROM_LEFT_1ST_BUTTON_PRESSED)) {</w:t>
+      </w:r>
+    </w:p>
+    <w:p>
+      <w:pPr>
+        <w:suppressAutoHyphens w:val="0"/>
+        <w:autoSpaceDE w:val="0"/>
+        <w:autoSpaceDN w:val="0"/>
+        <w:adjustRightInd w:val="0"/>
+        <w:spacing w:after="0" w:line="240" w:lineRule="auto"/>
+        <w:rPr>
+          <w:rFonts w:ascii="Cascadia Mono" w:hAnsi="Cascadia Mono" w:cs="Cascadia Mono"/>
+          <w:color w:val="000000"/>
+          <w:sz w:val="24"/>
+          <w:szCs w:val="24"/>
+          <w:highlight w:val="white"/>
+          <w:lang w:val="en-US"/>
+        </w:rPr>
+      </w:pPr>
+      <w:r>
+        <w:rPr>
+          <w:rFonts w:ascii="Cascadia Mono" w:hAnsi="Cascadia Mono" w:cs="Cascadia Mono"/>
+          <w:color w:val="000000"/>
+          <w:sz w:val="24"/>
+          <w:szCs w:val="24"/>
+          <w:highlight w:val="white"/>
+          <w:lang w:val="en-US"/>
+        </w:rPr>
+        <w:t xml:space="preserve">                coord = </w:t>
+      </w:r>
+      <w:proofErr w:type="spellStart"/>
+      <w:proofErr w:type="gramStart"/>
+      <w:r>
+        <w:rPr>
+          <w:rFonts w:ascii="Cascadia Mono" w:hAnsi="Cascadia Mono" w:cs="Cascadia Mono"/>
+          <w:color w:val="000000"/>
+          <w:sz w:val="24"/>
+          <w:szCs w:val="24"/>
+          <w:highlight w:val="white"/>
+          <w:lang w:val="en-US"/>
+        </w:rPr>
+        <w:t>mer.dwMousePosition</w:t>
+      </w:r>
+      <w:proofErr w:type="spellEnd"/>
+      <w:proofErr w:type="gramEnd"/>
+      <w:r>
+        <w:rPr>
+          <w:rFonts w:ascii="Cascadia Mono" w:hAnsi="Cascadia Mono" w:cs="Cascadia Mono"/>
+          <w:color w:val="000000"/>
+          <w:sz w:val="24"/>
+          <w:szCs w:val="24"/>
+          <w:highlight w:val="white"/>
+          <w:lang w:val="en-US"/>
+        </w:rPr>
+        <w:t>;</w:t>
+      </w:r>
+    </w:p>
+    <w:p>
+      <w:pPr>
+        <w:suppressAutoHyphens w:val="0"/>
+        <w:autoSpaceDE w:val="0"/>
+        <w:autoSpaceDN w:val="0"/>
+        <w:adjustRightInd w:val="0"/>
+        <w:spacing w:after="0" w:line="240" w:lineRule="auto"/>
+        <w:rPr>
+          <w:rFonts w:ascii="Cascadia Mono" w:hAnsi="Cascadia Mono" w:cs="Cascadia Mono"/>
+          <w:color w:val="000000"/>
+          <w:sz w:val="24"/>
+          <w:szCs w:val="24"/>
+          <w:highlight w:val="white"/>
+          <w:lang w:val="en-US"/>
+        </w:rPr>
+      </w:pPr>
+      <w:r>
+        <w:rPr>
+          <w:rFonts w:ascii="Cascadia Mono" w:hAnsi="Cascadia Mono" w:cs="Cascadia Mono"/>
+          <w:color w:val="000000"/>
+          <w:sz w:val="24"/>
+          <w:szCs w:val="24"/>
+          <w:highlight w:val="white"/>
+          <w:lang w:val="en-US"/>
+        </w:rPr>
+        <w:t xml:space="preserve">                CONSOLE_SCREEN_BUFFER_INFO </w:t>
+      </w:r>
+      <w:proofErr w:type="spellStart"/>
+      <w:r>
+        <w:rPr>
+          <w:rFonts w:ascii="Cascadia Mono" w:hAnsi="Cascadia Mono" w:cs="Cascadia Mono"/>
+          <w:color w:val="000000"/>
+          <w:sz w:val="24"/>
+          <w:szCs w:val="24"/>
+          <w:highlight w:val="white"/>
+          <w:lang w:val="en-US"/>
+        </w:rPr>
+        <w:t>csbi</w:t>
+      </w:r>
+      <w:proofErr w:type="spellEnd"/>
+      <w:r>
+        <w:rPr>
+          <w:rFonts w:ascii="Cascadia Mono" w:hAnsi="Cascadia Mono" w:cs="Cascadia Mono"/>
+          <w:color w:val="000000"/>
+          <w:sz w:val="24"/>
+          <w:szCs w:val="24"/>
+          <w:highlight w:val="white"/>
+          <w:lang w:val="en-US"/>
+        </w:rPr>
+        <w:t>;</w:t>
+      </w:r>
+    </w:p>
+    <w:p>
+      <w:pPr>
+        <w:suppressAutoHyphens w:val="0"/>
+        <w:autoSpaceDE w:val="0"/>
+        <w:autoSpaceDN w:val="0"/>
+        <w:adjustRightInd w:val="0"/>
+        <w:spacing w:after="0" w:line="240" w:lineRule="auto"/>
+        <w:rPr>
+          <w:rFonts w:ascii="Cascadia Mono" w:hAnsi="Cascadia Mono" w:cs="Cascadia Mono"/>
+          <w:color w:val="000000"/>
+          <w:sz w:val="24"/>
+          <w:szCs w:val="24"/>
+          <w:highlight w:val="white"/>
+          <w:lang w:val="en-US"/>
+        </w:rPr>
+      </w:pPr>
+      <w:r>
+        <w:rPr>
+          <w:rFonts w:ascii="Cascadia Mono" w:hAnsi="Cascadia Mono" w:cs="Cascadia Mono"/>
+          <w:color w:val="000000"/>
+          <w:sz w:val="24"/>
+          <w:szCs w:val="24"/>
+          <w:highlight w:val="white"/>
+          <w:lang w:val="en-US"/>
+        </w:rPr>
+        <w:t xml:space="preserve">                </w:t>
+      </w:r>
+      <w:proofErr w:type="spellStart"/>
+      <w:proofErr w:type="gramStart"/>
+      <w:r>
+        <w:rPr>
+          <w:rFonts w:ascii="Cascadia Mono" w:hAnsi="Cascadia Mono" w:cs="Cascadia Mono"/>
+          <w:color w:val="000000"/>
+          <w:sz w:val="24"/>
+          <w:szCs w:val="24"/>
+          <w:highlight w:val="white"/>
+          <w:lang w:val="en-US"/>
+        </w:rPr>
+        <w:t>GetConsoleScreenBufferInfo</w:t>
+      </w:r>
+      <w:proofErr w:type="spellEnd"/>
+      <w:r>
+        <w:rPr>
+          <w:rFonts w:ascii="Cascadia Mono" w:hAnsi="Cascadia Mono" w:cs="Cascadia Mono"/>
+          <w:color w:val="000000"/>
+          <w:sz w:val="24"/>
+          <w:szCs w:val="24"/>
+          <w:highlight w:val="white"/>
+          <w:lang w:val="en-US"/>
+        </w:rPr>
+        <w:t>(</w:t>
+      </w:r>
+      <w:proofErr w:type="spellStart"/>
+      <w:proofErr w:type="gramEnd"/>
+      <w:r>
+        <w:rPr>
+          <w:rFonts w:ascii="Cascadia Mono" w:hAnsi="Cascadia Mono" w:cs="Cascadia Mono"/>
+          <w:color w:val="000000"/>
+          <w:sz w:val="24"/>
+          <w:szCs w:val="24"/>
+          <w:highlight w:val="white"/>
+          <w:lang w:val="en-US"/>
+        </w:rPr>
+        <w:t>hOutput</w:t>
+      </w:r>
+      <w:proofErr w:type="spellEnd"/>
+      <w:r>
+        <w:rPr>
+          <w:rFonts w:ascii="Cascadia Mono" w:hAnsi="Cascadia Mono" w:cs="Cascadia Mono"/>
+          <w:color w:val="000000"/>
+          <w:sz w:val="24"/>
+          <w:szCs w:val="24"/>
+          <w:highlight w:val="white"/>
+          <w:lang w:val="en-US"/>
+        </w:rPr>
+        <w:t>, &amp;</w:t>
+      </w:r>
+      <w:proofErr w:type="spellStart"/>
+      <w:r>
+        <w:rPr>
+          <w:rFonts w:ascii="Cascadia Mono" w:hAnsi="Cascadia Mono" w:cs="Cascadia Mono"/>
+          <w:color w:val="000000"/>
+          <w:sz w:val="24"/>
+          <w:szCs w:val="24"/>
+          <w:highlight w:val="white"/>
+          <w:lang w:val="en-US"/>
+        </w:rPr>
+        <w:t>csbi</w:t>
+      </w:r>
+      <w:proofErr w:type="spellEnd"/>
+      <w:r>
+        <w:rPr>
+          <w:rFonts w:ascii="Cascadia Mono" w:hAnsi="Cascadia Mono" w:cs="Cascadia Mono"/>
+          <w:color w:val="000000"/>
+          <w:sz w:val="24"/>
+          <w:szCs w:val="24"/>
+          <w:highlight w:val="white"/>
+          <w:lang w:val="en-US"/>
+        </w:rPr>
+        <w:t>);</w:t>
+      </w:r>
+    </w:p>
+    <w:p>
+      <w:pPr>
+        <w:suppressAutoHyphens w:val="0"/>
+        <w:autoSpaceDE w:val="0"/>
+        <w:autoSpaceDN w:val="0"/>
+        <w:adjustRightInd w:val="0"/>
+        <w:spacing w:after="0" w:line="240" w:lineRule="auto"/>
+        <w:rPr>
+          <w:rFonts w:ascii="Cascadia Mono" w:hAnsi="Cascadia Mono" w:cs="Cascadia Mono"/>
+          <w:color w:val="000000"/>
+          <w:sz w:val="24"/>
+          <w:szCs w:val="24"/>
+          <w:highlight w:val="white"/>
+          <w:lang w:val="en-US"/>
+        </w:rPr>
+      </w:pPr>
+      <w:r>
+        <w:rPr>
+          <w:rFonts w:ascii="Cascadia Mono" w:hAnsi="Cascadia Mono" w:cs="Cascadia Mono"/>
+          <w:color w:val="000000"/>
+          <w:sz w:val="24"/>
+          <w:szCs w:val="24"/>
+          <w:highlight w:val="white"/>
+          <w:lang w:val="en-US"/>
+        </w:rPr>
+        <w:t xml:space="preserve">                DWORD read;</w:t>
+      </w:r>
+    </w:p>
+    <w:p>
+      <w:pPr>
+        <w:suppressAutoHyphens w:val="0"/>
+        <w:autoSpaceDE w:val="0"/>
+        <w:autoSpaceDN w:val="0"/>
+        <w:adjustRightInd w:val="0"/>
+        <w:spacing w:after="0" w:line="240" w:lineRule="auto"/>
+        <w:rPr>
+          <w:rFonts w:ascii="Cascadia Mono" w:hAnsi="Cascadia Mono" w:cs="Cascadia Mono"/>
+          <w:color w:val="000000"/>
+          <w:sz w:val="24"/>
+          <w:szCs w:val="24"/>
+          <w:highlight w:val="white"/>
+          <w:lang w:val="en-US"/>
+        </w:rPr>
+      </w:pPr>
+      <w:r>
+        <w:rPr>
+          <w:rFonts w:ascii="Cascadia Mono" w:hAnsi="Cascadia Mono" w:cs="Cascadia Mono"/>
+          <w:color w:val="000000"/>
+          <w:sz w:val="24"/>
+          <w:szCs w:val="24"/>
+          <w:highlight w:val="white"/>
+          <w:lang w:val="en-US"/>
+        </w:rPr>
+        <w:t xml:space="preserve">                </w:t>
+      </w:r>
+      <w:proofErr w:type="spellStart"/>
+      <w:proofErr w:type="gramStart"/>
+      <w:r>
+        <w:rPr>
+          <w:rFonts w:ascii="Cascadia Mono" w:hAnsi="Cascadia Mono" w:cs="Cascadia Mono"/>
+          <w:color w:val="000000"/>
+          <w:sz w:val="24"/>
+          <w:szCs w:val="24"/>
+          <w:highlight w:val="white"/>
+          <w:lang w:val="en-US"/>
+        </w:rPr>
+        <w:t>ReadConsoleOutputCharacterA</w:t>
+      </w:r>
+      <w:proofErr w:type="spellEnd"/>
+      <w:r>
+        <w:rPr>
+          <w:rFonts w:ascii="Cascadia Mono" w:hAnsi="Cascadia Mono" w:cs="Cascadia Mono"/>
+          <w:color w:val="000000"/>
+          <w:sz w:val="24"/>
+          <w:szCs w:val="24"/>
+          <w:highlight w:val="white"/>
+          <w:lang w:val="en-US"/>
+        </w:rPr>
+        <w:t>(</w:t>
+      </w:r>
+      <w:proofErr w:type="spellStart"/>
+      <w:proofErr w:type="gramEnd"/>
+      <w:r>
+        <w:rPr>
+          <w:rFonts w:ascii="Cascadia Mono" w:hAnsi="Cascadia Mono" w:cs="Cascadia Mono"/>
+          <w:color w:val="000000"/>
+          <w:sz w:val="24"/>
+          <w:szCs w:val="24"/>
+          <w:highlight w:val="white"/>
+          <w:lang w:val="en-US"/>
+        </w:rPr>
+        <w:t>hOutput</w:t>
+      </w:r>
+      <w:proofErr w:type="spellEnd"/>
+      <w:r>
+        <w:rPr>
+          <w:rFonts w:ascii="Cascadia Mono" w:hAnsi="Cascadia Mono" w:cs="Cascadia Mono"/>
+          <w:color w:val="000000"/>
+          <w:sz w:val="24"/>
+          <w:szCs w:val="24"/>
+          <w:highlight w:val="white"/>
+          <w:lang w:val="en-US"/>
+        </w:rPr>
+        <w:t>, &amp;</w:t>
+      </w:r>
+      <w:proofErr w:type="spellStart"/>
+      <w:r>
+        <w:rPr>
+          <w:rFonts w:ascii="Cascadia Mono" w:hAnsi="Cascadia Mono" w:cs="Cascadia Mono"/>
+          <w:color w:val="000000"/>
+          <w:sz w:val="24"/>
+          <w:szCs w:val="24"/>
+          <w:highlight w:val="white"/>
+          <w:lang w:val="en-US"/>
+        </w:rPr>
+        <w:t>ch</w:t>
+      </w:r>
+      <w:proofErr w:type="spellEnd"/>
+      <w:r>
+        <w:rPr>
+          <w:rFonts w:ascii="Cascadia Mono" w:hAnsi="Cascadia Mono" w:cs="Cascadia Mono"/>
+          <w:color w:val="000000"/>
+          <w:sz w:val="24"/>
+          <w:szCs w:val="24"/>
+          <w:highlight w:val="white"/>
+          <w:lang w:val="en-US"/>
+        </w:rPr>
+        <w:t>, 1, coord, &amp;read);</w:t>
+      </w:r>
+    </w:p>
+    <w:p>
+      <w:pPr>
+        <w:suppressAutoHyphens w:val="0"/>
+        <w:autoSpaceDE w:val="0"/>
+        <w:autoSpaceDN w:val="0"/>
+        <w:adjustRightInd w:val="0"/>
+        <w:spacing w:after="0" w:line="240" w:lineRule="auto"/>
+        <w:rPr>
+          <w:rFonts w:ascii="Cascadia Mono" w:hAnsi="Cascadia Mono" w:cs="Cascadia Mono"/>
+          <w:color w:val="000000"/>
+          <w:sz w:val="24"/>
+          <w:szCs w:val="24"/>
+          <w:highlight w:val="white"/>
+          <w:lang w:val="en-US"/>
+        </w:rPr>
+      </w:pPr>
+      <w:r>
+        <w:rPr>
+          <w:rFonts w:ascii="Cascadia Mono" w:hAnsi="Cascadia Mono" w:cs="Cascadia Mono"/>
+          <w:color w:val="000000"/>
+          <w:sz w:val="24"/>
+          <w:szCs w:val="24"/>
+          <w:highlight w:val="white"/>
+          <w:lang w:val="en-US"/>
+        </w:rPr>
+        <w:lastRenderedPageBreak/>
+        <w:t xml:space="preserve">                COORD </w:t>
+      </w:r>
+      <w:proofErr w:type="spellStart"/>
+      <w:r>
+        <w:rPr>
+          <w:rFonts w:ascii="Cascadia Mono" w:hAnsi="Cascadia Mono" w:cs="Cascadia Mono"/>
+          <w:color w:val="000000"/>
+          <w:sz w:val="24"/>
+          <w:szCs w:val="24"/>
+          <w:highlight w:val="white"/>
+          <w:lang w:val="en-US"/>
+        </w:rPr>
+        <w:t>infoPos</w:t>
+      </w:r>
+      <w:proofErr w:type="spellEnd"/>
+      <w:r>
+        <w:rPr>
+          <w:rFonts w:ascii="Cascadia Mono" w:hAnsi="Cascadia Mono" w:cs="Cascadia Mono"/>
+          <w:color w:val="000000"/>
+          <w:sz w:val="24"/>
+          <w:szCs w:val="24"/>
+          <w:highlight w:val="white"/>
+          <w:lang w:val="en-US"/>
+        </w:rPr>
+        <w:t xml:space="preserve"> = {0, </w:t>
+      </w:r>
+      <w:proofErr w:type="spellStart"/>
+      <w:r>
+        <w:rPr>
+          <w:rFonts w:ascii="Cascadia Mono" w:hAnsi="Cascadia Mono" w:cs="Cascadia Mono"/>
+          <w:color w:val="0000FF"/>
+          <w:sz w:val="24"/>
+          <w:szCs w:val="24"/>
+          <w:highlight w:val="white"/>
+          <w:lang w:val="en-US"/>
+        </w:rPr>
+        <w:t>static_cast</w:t>
+      </w:r>
+      <w:proofErr w:type="spellEnd"/>
+      <w:r>
+        <w:rPr>
+          <w:rFonts w:ascii="Cascadia Mono" w:hAnsi="Cascadia Mono" w:cs="Cascadia Mono"/>
+          <w:color w:val="000000"/>
+          <w:sz w:val="24"/>
+          <w:szCs w:val="24"/>
+          <w:highlight w:val="white"/>
+          <w:lang w:val="en-US"/>
+        </w:rPr>
+        <w:t>&lt;SHORT</w:t>
+      </w:r>
+      <w:proofErr w:type="gramStart"/>
+      <w:r>
+        <w:rPr>
+          <w:rFonts w:ascii="Cascadia Mono" w:hAnsi="Cascadia Mono" w:cs="Cascadia Mono"/>
+          <w:color w:val="000000"/>
+          <w:sz w:val="24"/>
+          <w:szCs w:val="24"/>
+          <w:highlight w:val="white"/>
+          <w:lang w:val="en-US"/>
+        </w:rPr>
+        <w:t>&gt;(</w:t>
+      </w:r>
+      <w:proofErr w:type="spellStart"/>
+      <w:proofErr w:type="gramEnd"/>
+      <w:r>
+        <w:rPr>
+          <w:rFonts w:ascii="Cascadia Mono" w:hAnsi="Cascadia Mono" w:cs="Cascadia Mono"/>
+          <w:color w:val="000000"/>
+          <w:sz w:val="24"/>
+          <w:szCs w:val="24"/>
+          <w:highlight w:val="white"/>
+          <w:lang w:val="en-US"/>
+        </w:rPr>
+        <w:t>csbi.dwSize.Y</w:t>
+      </w:r>
+      <w:proofErr w:type="spellEnd"/>
+      <w:r>
+        <w:rPr>
+          <w:rFonts w:ascii="Cascadia Mono" w:hAnsi="Cascadia Mono" w:cs="Cascadia Mono"/>
+          <w:color w:val="000000"/>
+          <w:sz w:val="24"/>
+          <w:szCs w:val="24"/>
+          <w:highlight w:val="white"/>
+          <w:lang w:val="en-US"/>
+        </w:rPr>
+        <w:t xml:space="preserve"> - 1)};</w:t>
+      </w:r>
+    </w:p>
+    <w:p>
+      <w:pPr>
+        <w:suppressAutoHyphens w:val="0"/>
+        <w:autoSpaceDE w:val="0"/>
+        <w:autoSpaceDN w:val="0"/>
+        <w:adjustRightInd w:val="0"/>
+        <w:spacing w:after="0" w:line="240" w:lineRule="auto"/>
+        <w:rPr>
+          <w:rFonts w:ascii="Cascadia Mono" w:hAnsi="Cascadia Mono" w:cs="Cascadia Mono"/>
+          <w:color w:val="000000"/>
+          <w:sz w:val="24"/>
+          <w:szCs w:val="24"/>
+          <w:highlight w:val="white"/>
+          <w:lang w:val="en-US"/>
+        </w:rPr>
+      </w:pPr>
+      <w:r>
+        <w:rPr>
+          <w:rFonts w:ascii="Cascadia Mono" w:hAnsi="Cascadia Mono" w:cs="Cascadia Mono"/>
+          <w:color w:val="000000"/>
+          <w:sz w:val="24"/>
+          <w:szCs w:val="24"/>
+          <w:highlight w:val="white"/>
+          <w:lang w:val="en-US"/>
+        </w:rPr>
+        <w:t xml:space="preserve">                </w:t>
+      </w:r>
+      <w:proofErr w:type="spellStart"/>
+      <w:proofErr w:type="gramStart"/>
+      <w:r>
+        <w:rPr>
+          <w:rFonts w:ascii="Cascadia Mono" w:hAnsi="Cascadia Mono" w:cs="Cascadia Mono"/>
+          <w:color w:val="000000"/>
+          <w:sz w:val="24"/>
+          <w:szCs w:val="24"/>
+          <w:highlight w:val="white"/>
+          <w:lang w:val="en-US"/>
+        </w:rPr>
+        <w:t>SetConsoleCursorPosition</w:t>
+      </w:r>
+      <w:proofErr w:type="spellEnd"/>
+      <w:r>
+        <w:rPr>
+          <w:rFonts w:ascii="Cascadia Mono" w:hAnsi="Cascadia Mono" w:cs="Cascadia Mono"/>
+          <w:color w:val="000000"/>
+          <w:sz w:val="24"/>
+          <w:szCs w:val="24"/>
+          <w:highlight w:val="white"/>
+          <w:lang w:val="en-US"/>
+        </w:rPr>
+        <w:t>(</w:t>
+      </w:r>
+      <w:proofErr w:type="spellStart"/>
+      <w:proofErr w:type="gramEnd"/>
+      <w:r>
+        <w:rPr>
+          <w:rFonts w:ascii="Cascadia Mono" w:hAnsi="Cascadia Mono" w:cs="Cascadia Mono"/>
+          <w:color w:val="000000"/>
+          <w:sz w:val="24"/>
+          <w:szCs w:val="24"/>
+          <w:highlight w:val="white"/>
+          <w:lang w:val="en-US"/>
+        </w:rPr>
+        <w:t>hOutput</w:t>
+      </w:r>
+      <w:proofErr w:type="spellEnd"/>
+      <w:r>
+        <w:rPr>
+          <w:rFonts w:ascii="Cascadia Mono" w:hAnsi="Cascadia Mono" w:cs="Cascadia Mono"/>
+          <w:color w:val="000000"/>
+          <w:sz w:val="24"/>
+          <w:szCs w:val="24"/>
+          <w:highlight w:val="white"/>
+          <w:lang w:val="en-US"/>
+        </w:rPr>
+        <w:t xml:space="preserve">, </w:t>
+      </w:r>
+      <w:proofErr w:type="spellStart"/>
+      <w:r>
+        <w:rPr>
+          <w:rFonts w:ascii="Cascadia Mono" w:hAnsi="Cascadia Mono" w:cs="Cascadia Mono"/>
+          <w:color w:val="000000"/>
+          <w:sz w:val="24"/>
+          <w:szCs w:val="24"/>
+          <w:highlight w:val="white"/>
+          <w:lang w:val="en-US"/>
+        </w:rPr>
+        <w:t>infoPos</w:t>
+      </w:r>
+      <w:proofErr w:type="spellEnd"/>
+      <w:r>
+        <w:rPr>
+          <w:rFonts w:ascii="Cascadia Mono" w:hAnsi="Cascadia Mono" w:cs="Cascadia Mono"/>
+          <w:color w:val="000000"/>
+          <w:sz w:val="24"/>
+          <w:szCs w:val="24"/>
+          <w:highlight w:val="white"/>
+          <w:lang w:val="en-US"/>
+        </w:rPr>
+        <w:t>);</w:t>
+      </w:r>
+    </w:p>
+    <w:p>
+      <w:pPr>
+        <w:suppressAutoHyphens w:val="0"/>
+        <w:autoSpaceDE w:val="0"/>
+        <w:autoSpaceDN w:val="0"/>
+        <w:adjustRightInd w:val="0"/>
+        <w:spacing w:after="0" w:line="240" w:lineRule="auto"/>
+        <w:rPr>
+          <w:rFonts w:ascii="Cascadia Mono" w:hAnsi="Cascadia Mono" w:cs="Cascadia Mono"/>
+          <w:color w:val="000000"/>
+          <w:sz w:val="24"/>
+          <w:szCs w:val="24"/>
+          <w:highlight w:val="white"/>
+          <w:lang w:val="en-US"/>
+        </w:rPr>
+      </w:pPr>
+      <w:r>
+        <w:rPr>
+          <w:rFonts w:ascii="Cascadia Mono" w:hAnsi="Cascadia Mono" w:cs="Cascadia Mono"/>
+          <w:color w:val="000000"/>
+          <w:sz w:val="24"/>
+          <w:szCs w:val="24"/>
+          <w:highlight w:val="white"/>
+          <w:lang w:val="en-US"/>
+        </w:rPr>
+        <w:t xml:space="preserve">                </w:t>
+      </w:r>
+      <w:r>
+        <w:rPr>
+          <w:rFonts w:ascii="Cascadia Mono" w:hAnsi="Cascadia Mono" w:cs="Cascadia Mono"/>
+          <w:color w:val="0000FF"/>
+          <w:sz w:val="24"/>
+          <w:szCs w:val="24"/>
+          <w:highlight w:val="white"/>
+          <w:lang w:val="en-US"/>
+        </w:rPr>
+        <w:t>if</w:t>
+      </w:r>
+      <w:r>
+        <w:rPr>
+          <w:rFonts w:ascii="Cascadia Mono" w:hAnsi="Cascadia Mono" w:cs="Cascadia Mono"/>
+          <w:color w:val="000000"/>
+          <w:sz w:val="24"/>
+          <w:szCs w:val="24"/>
+          <w:highlight w:val="white"/>
+          <w:lang w:val="en-US"/>
+        </w:rPr>
+        <w:t xml:space="preserve"> (read &gt; 0 &amp;&amp; </w:t>
+      </w:r>
+      <w:proofErr w:type="spellStart"/>
+      <w:proofErr w:type="gramStart"/>
+      <w:r>
+        <w:rPr>
+          <w:rFonts w:ascii="Cascadia Mono" w:hAnsi="Cascadia Mono" w:cs="Cascadia Mono"/>
+          <w:color w:val="000000"/>
+          <w:sz w:val="24"/>
+          <w:szCs w:val="24"/>
+          <w:highlight w:val="white"/>
+          <w:lang w:val="en-US"/>
+        </w:rPr>
+        <w:t>ch</w:t>
+      </w:r>
+      <w:proofErr w:type="spellEnd"/>
+      <w:r>
+        <w:rPr>
+          <w:rFonts w:ascii="Cascadia Mono" w:hAnsi="Cascadia Mono" w:cs="Cascadia Mono"/>
+          <w:color w:val="000000"/>
+          <w:sz w:val="24"/>
+          <w:szCs w:val="24"/>
+          <w:highlight w:val="white"/>
+          <w:lang w:val="en-US"/>
+        </w:rPr>
+        <w:t xml:space="preserve"> !</w:t>
+      </w:r>
+      <w:proofErr w:type="gramEnd"/>
+      <w:r>
+        <w:rPr>
+          <w:rFonts w:ascii="Cascadia Mono" w:hAnsi="Cascadia Mono" w:cs="Cascadia Mono"/>
+          <w:color w:val="000000"/>
+          <w:sz w:val="24"/>
+          <w:szCs w:val="24"/>
+          <w:highlight w:val="white"/>
+          <w:lang w:val="en-US"/>
+        </w:rPr>
+        <w:t xml:space="preserve">= </w:t>
+      </w:r>
+      <w:r>
+        <w:rPr>
+          <w:rFonts w:ascii="Cascadia Mono" w:hAnsi="Cascadia Mono" w:cs="Cascadia Mono"/>
+          <w:color w:val="A31515"/>
+          <w:sz w:val="24"/>
+          <w:szCs w:val="24"/>
+          <w:highlight w:val="white"/>
+          <w:lang w:val="en-US"/>
+        </w:rPr>
+        <w:t>' '</w:t>
+      </w:r>
+      <w:r>
+        <w:rPr>
+          <w:rFonts w:ascii="Cascadia Mono" w:hAnsi="Cascadia Mono" w:cs="Cascadia Mono"/>
+          <w:color w:val="000000"/>
+          <w:sz w:val="24"/>
+          <w:szCs w:val="24"/>
+          <w:highlight w:val="white"/>
+          <w:lang w:val="en-US"/>
+        </w:rPr>
+        <w:t>) {</w:t>
+      </w:r>
+    </w:p>
+    <w:p>
+      <w:pPr>
+        <w:suppressAutoHyphens w:val="0"/>
+        <w:autoSpaceDE w:val="0"/>
+        <w:autoSpaceDN w:val="0"/>
+        <w:adjustRightInd w:val="0"/>
+        <w:spacing w:after="0" w:line="240" w:lineRule="auto"/>
+        <w:rPr>
+          <w:rFonts w:ascii="Cascadia Mono" w:hAnsi="Cascadia Mono" w:cs="Cascadia Mono"/>
+          <w:color w:val="000000"/>
+          <w:sz w:val="24"/>
+          <w:szCs w:val="24"/>
+          <w:highlight w:val="white"/>
+          <w:lang w:val="en-US"/>
+        </w:rPr>
+      </w:pPr>
+      <w:r>
+        <w:rPr>
+          <w:rFonts w:ascii="Cascadia Mono" w:hAnsi="Cascadia Mono" w:cs="Cascadia Mono"/>
+          <w:color w:val="000000"/>
+          <w:sz w:val="24"/>
+          <w:szCs w:val="24"/>
+          <w:highlight w:val="white"/>
+          <w:lang w:val="en-US"/>
+        </w:rPr>
+        <w:t xml:space="preserve">                    </w:t>
+      </w:r>
+      <w:proofErr w:type="spellStart"/>
+      <w:r>
+        <w:rPr>
+          <w:rFonts w:ascii="Cascadia Mono" w:hAnsi="Cascadia Mono" w:cs="Cascadia Mono"/>
+          <w:color w:val="000000"/>
+          <w:sz w:val="24"/>
+          <w:szCs w:val="24"/>
+          <w:highlight w:val="white"/>
+          <w:lang w:val="en-US"/>
+        </w:rPr>
+        <w:t>cout</w:t>
+      </w:r>
+      <w:proofErr w:type="spellEnd"/>
+      <w:r>
+        <w:rPr>
+          <w:rFonts w:ascii="Cascadia Mono" w:hAnsi="Cascadia Mono" w:cs="Cascadia Mono"/>
+          <w:color w:val="000000"/>
+          <w:sz w:val="24"/>
+          <w:szCs w:val="24"/>
+          <w:highlight w:val="white"/>
+          <w:lang w:val="en-US"/>
+        </w:rPr>
+        <w:t xml:space="preserve"> &lt;&lt; </w:t>
+      </w:r>
+      <w:r>
+        <w:rPr>
+          <w:rFonts w:ascii="Cascadia Mono" w:hAnsi="Cascadia Mono" w:cs="Cascadia Mono"/>
+          <w:color w:val="A31515"/>
+          <w:sz w:val="24"/>
+          <w:szCs w:val="24"/>
+          <w:highlight w:val="white"/>
+          <w:lang w:val="en-US"/>
+        </w:rPr>
+        <w:t>"Char: "</w:t>
+      </w:r>
+      <w:r>
+        <w:rPr>
+          <w:rFonts w:ascii="Cascadia Mono" w:hAnsi="Cascadia Mono" w:cs="Cascadia Mono"/>
+          <w:color w:val="000000"/>
+          <w:sz w:val="24"/>
+          <w:szCs w:val="24"/>
+          <w:highlight w:val="white"/>
+          <w:lang w:val="en-US"/>
+        </w:rPr>
+        <w:t xml:space="preserve"> &lt;&lt; </w:t>
+      </w:r>
+      <w:proofErr w:type="spellStart"/>
+      <w:r>
+        <w:rPr>
+          <w:rFonts w:ascii="Cascadia Mono" w:hAnsi="Cascadia Mono" w:cs="Cascadia Mono"/>
+          <w:color w:val="000000"/>
+          <w:sz w:val="24"/>
+          <w:szCs w:val="24"/>
+          <w:highlight w:val="white"/>
+          <w:lang w:val="en-US"/>
+        </w:rPr>
+        <w:t>ch</w:t>
+      </w:r>
+      <w:proofErr w:type="spellEnd"/>
+      <w:r>
+        <w:rPr>
+          <w:rFonts w:ascii="Cascadia Mono" w:hAnsi="Cascadia Mono" w:cs="Cascadia Mono"/>
+          <w:color w:val="000000"/>
+          <w:sz w:val="24"/>
+          <w:szCs w:val="24"/>
+          <w:highlight w:val="white"/>
+          <w:lang w:val="en-US"/>
+        </w:rPr>
+        <w:t xml:space="preserve"> &lt;&lt; </w:t>
+      </w:r>
+      <w:proofErr w:type="gramStart"/>
+      <w:r>
+        <w:rPr>
+          <w:rFonts w:ascii="Cascadia Mono" w:hAnsi="Cascadia Mono" w:cs="Cascadia Mono"/>
+          <w:color w:val="A31515"/>
+          <w:sz w:val="24"/>
+          <w:szCs w:val="24"/>
+          <w:highlight w:val="white"/>
+          <w:lang w:val="en-US"/>
+        </w:rPr>
+        <w:t>"  Line</w:t>
+      </w:r>
+      <w:proofErr w:type="gramEnd"/>
+      <w:r>
+        <w:rPr>
+          <w:rFonts w:ascii="Cascadia Mono" w:hAnsi="Cascadia Mono" w:cs="Cascadia Mono"/>
+          <w:color w:val="A31515"/>
+          <w:sz w:val="24"/>
+          <w:szCs w:val="24"/>
+          <w:highlight w:val="white"/>
+          <w:lang w:val="en-US"/>
+        </w:rPr>
+        <w:t>: "</w:t>
+      </w:r>
+      <w:r>
+        <w:rPr>
+          <w:rFonts w:ascii="Cascadia Mono" w:hAnsi="Cascadia Mono" w:cs="Cascadia Mono"/>
+          <w:color w:val="000000"/>
+          <w:sz w:val="24"/>
+          <w:szCs w:val="24"/>
+          <w:highlight w:val="white"/>
+          <w:lang w:val="en-US"/>
+        </w:rPr>
+        <w:t xml:space="preserve"> &lt;&lt; </w:t>
+      </w:r>
+      <w:proofErr w:type="spellStart"/>
+      <w:r>
+        <w:rPr>
+          <w:rFonts w:ascii="Cascadia Mono" w:hAnsi="Cascadia Mono" w:cs="Cascadia Mono"/>
+          <w:color w:val="000000"/>
+          <w:sz w:val="24"/>
+          <w:szCs w:val="24"/>
+          <w:highlight w:val="white"/>
+          <w:lang w:val="en-US"/>
+        </w:rPr>
+        <w:t>coord.Y</w:t>
+      </w:r>
+      <w:proofErr w:type="spellEnd"/>
+      <w:r>
+        <w:rPr>
+          <w:rFonts w:ascii="Cascadia Mono" w:hAnsi="Cascadia Mono" w:cs="Cascadia Mono"/>
+          <w:color w:val="000000"/>
+          <w:sz w:val="24"/>
+          <w:szCs w:val="24"/>
+          <w:highlight w:val="white"/>
+          <w:lang w:val="en-US"/>
+        </w:rPr>
+        <w:t xml:space="preserve"> + 1 &lt;&lt; </w:t>
+      </w:r>
+      <w:r>
+        <w:rPr>
+          <w:rFonts w:ascii="Cascadia Mono" w:hAnsi="Cascadia Mono" w:cs="Cascadia Mono"/>
+          <w:color w:val="A31515"/>
+          <w:sz w:val="24"/>
+          <w:szCs w:val="24"/>
+          <w:highlight w:val="white"/>
+          <w:lang w:val="en-US"/>
+        </w:rPr>
+        <w:t>"  Col: "</w:t>
+      </w:r>
+      <w:r>
+        <w:rPr>
+          <w:rFonts w:ascii="Cascadia Mono" w:hAnsi="Cascadia Mono" w:cs="Cascadia Mono"/>
+          <w:color w:val="000000"/>
+          <w:sz w:val="24"/>
+          <w:szCs w:val="24"/>
+          <w:highlight w:val="white"/>
+          <w:lang w:val="en-US"/>
+        </w:rPr>
+        <w:t xml:space="preserve"> &lt;&lt; </w:t>
+      </w:r>
+      <w:proofErr w:type="spellStart"/>
+      <w:r>
+        <w:rPr>
+          <w:rFonts w:ascii="Cascadia Mono" w:hAnsi="Cascadia Mono" w:cs="Cascadia Mono"/>
+          <w:color w:val="000000"/>
+          <w:sz w:val="24"/>
+          <w:szCs w:val="24"/>
+          <w:highlight w:val="white"/>
+          <w:lang w:val="en-US"/>
+        </w:rPr>
+        <w:t>coord.X</w:t>
+      </w:r>
+      <w:proofErr w:type="spellEnd"/>
+      <w:r>
+        <w:rPr>
+          <w:rFonts w:ascii="Cascadia Mono" w:hAnsi="Cascadia Mono" w:cs="Cascadia Mono"/>
+          <w:color w:val="000000"/>
+          <w:sz w:val="24"/>
+          <w:szCs w:val="24"/>
+          <w:highlight w:val="white"/>
+          <w:lang w:val="en-US"/>
+        </w:rPr>
+        <w:t xml:space="preserve"> + 1 &lt;&lt; </w:t>
+      </w:r>
+      <w:r>
+        <w:rPr>
+          <w:rFonts w:ascii="Cascadia Mono" w:hAnsi="Cascadia Mono" w:cs="Cascadia Mono"/>
+          <w:color w:val="A31515"/>
+          <w:sz w:val="24"/>
+          <w:szCs w:val="24"/>
+          <w:highlight w:val="white"/>
+          <w:lang w:val="en-US"/>
+        </w:rPr>
+        <w:t>"          "</w:t>
+      </w:r>
+      <w:r>
+        <w:rPr>
+          <w:rFonts w:ascii="Cascadia Mono" w:hAnsi="Cascadia Mono" w:cs="Cascadia Mono"/>
+          <w:color w:val="000000"/>
+          <w:sz w:val="24"/>
+          <w:szCs w:val="24"/>
+          <w:highlight w:val="white"/>
+          <w:lang w:val="en-US"/>
+        </w:rPr>
+        <w:t>;</w:t>
+      </w:r>
+    </w:p>
+    <w:p>
+      <w:pPr>
+        <w:suppressAutoHyphens w:val="0"/>
+        <w:autoSpaceDE w:val="0"/>
+        <w:autoSpaceDN w:val="0"/>
+        <w:adjustRightInd w:val="0"/>
+        <w:spacing w:after="0" w:line="240" w:lineRule="auto"/>
+        <w:rPr>
+          <w:rFonts w:ascii="Cascadia Mono" w:hAnsi="Cascadia Mono" w:cs="Cascadia Mono"/>
+          <w:color w:val="000000"/>
+          <w:sz w:val="24"/>
+          <w:szCs w:val="24"/>
+          <w:highlight w:val="white"/>
+          <w:lang w:val="en-US"/>
+        </w:rPr>
+      </w:pPr>
+      <w:r>
+        <w:rPr>
+          <w:rFonts w:ascii="Cascadia Mono" w:hAnsi="Cascadia Mono" w:cs="Cascadia Mono"/>
+          <w:color w:val="000000"/>
+          <w:sz w:val="24"/>
+          <w:szCs w:val="24"/>
+          <w:highlight w:val="white"/>
+          <w:lang w:val="en-US"/>
+        </w:rPr>
+        <w:t xml:space="preserve">                } </w:t>
+      </w:r>
+      <w:r>
+        <w:rPr>
+          <w:rFonts w:ascii="Cascadia Mono" w:hAnsi="Cascadia Mono" w:cs="Cascadia Mono"/>
+          <w:color w:val="0000FF"/>
+          <w:sz w:val="24"/>
+          <w:szCs w:val="24"/>
+          <w:highlight w:val="white"/>
+          <w:lang w:val="en-US"/>
+        </w:rPr>
+        <w:t>else</w:t>
+      </w:r>
+      <w:r>
+        <w:rPr>
+          <w:rFonts w:ascii="Cascadia Mono" w:hAnsi="Cascadia Mono" w:cs="Cascadia Mono"/>
+          <w:color w:val="000000"/>
+          <w:sz w:val="24"/>
+          <w:szCs w:val="24"/>
+          <w:highlight w:val="white"/>
+          <w:lang w:val="en-US"/>
+        </w:rPr>
+        <w:t xml:space="preserve"> {</w:t>
+      </w:r>
+    </w:p>
+    <w:p>
+      <w:pPr>
+        <w:suppressAutoHyphens w:val="0"/>
+        <w:autoSpaceDE w:val="0"/>
+        <w:autoSpaceDN w:val="0"/>
+        <w:adjustRightInd w:val="0"/>
+        <w:spacing w:after="0" w:line="240" w:lineRule="auto"/>
+        <w:rPr>
+          <w:rFonts w:ascii="Cascadia Mono" w:hAnsi="Cascadia Mono" w:cs="Cascadia Mono"/>
+          <w:color w:val="000000"/>
+          <w:sz w:val="24"/>
+          <w:szCs w:val="24"/>
+          <w:highlight w:val="white"/>
+          <w:lang w:val="en-US"/>
+        </w:rPr>
+      </w:pPr>
+      <w:r>
+        <w:rPr>
+          <w:rFonts w:ascii="Cascadia Mono" w:hAnsi="Cascadia Mono" w:cs="Cascadia Mono"/>
+          <w:color w:val="000000"/>
+          <w:sz w:val="24"/>
+          <w:szCs w:val="24"/>
+          <w:highlight w:val="white"/>
+          <w:lang w:val="en-US"/>
+        </w:rPr>
+        <w:t xml:space="preserve">                    </w:t>
+      </w:r>
+      <w:proofErr w:type="spellStart"/>
+      <w:r>
+        <w:rPr>
+          <w:rFonts w:ascii="Cascadia Mono" w:hAnsi="Cascadia Mono" w:cs="Cascadia Mono"/>
+          <w:color w:val="000000"/>
+          <w:sz w:val="24"/>
+          <w:szCs w:val="24"/>
+          <w:highlight w:val="white"/>
+          <w:lang w:val="en-US"/>
+        </w:rPr>
+        <w:t>cout</w:t>
+      </w:r>
+      <w:proofErr w:type="spellEnd"/>
+      <w:r>
+        <w:rPr>
+          <w:rFonts w:ascii="Cascadia Mono" w:hAnsi="Cascadia Mono" w:cs="Cascadia Mono"/>
+          <w:color w:val="000000"/>
+          <w:sz w:val="24"/>
+          <w:szCs w:val="24"/>
+          <w:highlight w:val="white"/>
+          <w:lang w:val="en-US"/>
+        </w:rPr>
+        <w:t xml:space="preserve"> &lt;&lt; </w:t>
+      </w:r>
+      <w:proofErr w:type="gramStart"/>
+      <w:r>
+        <w:rPr>
+          <w:rFonts w:ascii="Cascadia Mono" w:hAnsi="Cascadia Mono" w:cs="Cascadia Mono"/>
+          <w:color w:val="000000"/>
+          <w:sz w:val="24"/>
+          <w:szCs w:val="24"/>
+          <w:highlight w:val="white"/>
+          <w:lang w:val="en-US"/>
+        </w:rPr>
+        <w:t>string(</w:t>
+      </w:r>
+      <w:proofErr w:type="spellStart"/>
+      <w:proofErr w:type="gramEnd"/>
+      <w:r>
+        <w:rPr>
+          <w:rFonts w:ascii="Cascadia Mono" w:hAnsi="Cascadia Mono" w:cs="Cascadia Mono"/>
+          <w:color w:val="000000"/>
+          <w:sz w:val="24"/>
+          <w:szCs w:val="24"/>
+          <w:highlight w:val="white"/>
+          <w:lang w:val="en-US"/>
+        </w:rPr>
+        <w:t>csbi.dwSize.X</w:t>
+      </w:r>
+      <w:proofErr w:type="spellEnd"/>
+      <w:r>
+        <w:rPr>
+          <w:rFonts w:ascii="Cascadia Mono" w:hAnsi="Cascadia Mono" w:cs="Cascadia Mono"/>
+          <w:color w:val="000000"/>
+          <w:sz w:val="24"/>
+          <w:szCs w:val="24"/>
+          <w:highlight w:val="white"/>
+          <w:lang w:val="en-US"/>
+        </w:rPr>
+        <w:t xml:space="preserve">, </w:t>
+      </w:r>
+      <w:r>
+        <w:rPr>
+          <w:rFonts w:ascii="Cascadia Mono" w:hAnsi="Cascadia Mono" w:cs="Cascadia Mono"/>
+          <w:color w:val="A31515"/>
+          <w:sz w:val="24"/>
+          <w:szCs w:val="24"/>
+          <w:highlight w:val="white"/>
+          <w:lang w:val="en-US"/>
+        </w:rPr>
+        <w:t>' '</w:t>
+      </w:r>
+      <w:r>
+        <w:rPr>
+          <w:rFonts w:ascii="Cascadia Mono" w:hAnsi="Cascadia Mono" w:cs="Cascadia Mono"/>
+          <w:color w:val="000000"/>
+          <w:sz w:val="24"/>
+          <w:szCs w:val="24"/>
+          <w:highlight w:val="white"/>
+          <w:lang w:val="en-US"/>
+        </w:rPr>
+        <w:t>);</w:t>
+      </w:r>
+    </w:p>
+    <w:p>
+      <w:pPr>
+        <w:suppressAutoHyphens w:val="0"/>
+        <w:autoSpaceDE w:val="0"/>
+        <w:autoSpaceDN w:val="0"/>
+        <w:adjustRightInd w:val="0"/>
+        <w:spacing w:after="0" w:line="240" w:lineRule="auto"/>
+        <w:rPr>
+          <w:rFonts w:ascii="Cascadia Mono" w:hAnsi="Cascadia Mono" w:cs="Cascadia Mono"/>
+          <w:color w:val="000000"/>
+          <w:sz w:val="24"/>
+          <w:szCs w:val="24"/>
+          <w:highlight w:val="white"/>
+          <w:lang w:val="en-US"/>
+        </w:rPr>
+      </w:pPr>
+      <w:r>
+        <w:rPr>
+          <w:rFonts w:ascii="Cascadia Mono" w:hAnsi="Cascadia Mono" w:cs="Cascadia Mono"/>
+          <w:color w:val="000000"/>
+          <w:sz w:val="24"/>
+          <w:szCs w:val="24"/>
+          <w:highlight w:val="white"/>
+          <w:lang w:val="en-US"/>
+        </w:rPr>
+        <w:t xml:space="preserve">                }</w:t>
+      </w:r>
+    </w:p>
+    <w:p>
+      <w:pPr>
+        <w:suppressAutoHyphens w:val="0"/>
+        <w:autoSpaceDE w:val="0"/>
+        <w:autoSpaceDN w:val="0"/>
+        <w:adjustRightInd w:val="0"/>
+        <w:spacing w:after="0" w:line="240" w:lineRule="auto"/>
+        <w:rPr>
+          <w:rFonts w:ascii="Cascadia Mono" w:hAnsi="Cascadia Mono" w:cs="Cascadia Mono"/>
+          <w:color w:val="000000"/>
+          <w:sz w:val="24"/>
+          <w:szCs w:val="24"/>
+          <w:highlight w:val="white"/>
+          <w:lang w:val="en-US"/>
+        </w:rPr>
+      </w:pPr>
+      <w:r>
+        <w:rPr>
+          <w:rFonts w:ascii="Cascadia Mono" w:hAnsi="Cascadia Mono" w:cs="Cascadia Mono"/>
+          <w:color w:val="000000"/>
+          <w:sz w:val="24"/>
+          <w:szCs w:val="24"/>
+          <w:highlight w:val="white"/>
+          <w:lang w:val="en-US"/>
+        </w:rPr>
+        <w:t xml:space="preserve">            }</w:t>
+      </w:r>
+    </w:p>
+    <w:p>
+      <w:pPr>
+        <w:suppressAutoHyphens w:val="0"/>
+        <w:autoSpaceDE w:val="0"/>
+        <w:autoSpaceDN w:val="0"/>
+        <w:adjustRightInd w:val="0"/>
+        <w:spacing w:after="0" w:line="240" w:lineRule="auto"/>
+        <w:rPr>
+          <w:rFonts w:ascii="Cascadia Mono" w:hAnsi="Cascadia Mono" w:cs="Cascadia Mono"/>
+          <w:color w:val="000000"/>
+          <w:sz w:val="24"/>
+          <w:szCs w:val="24"/>
+          <w:highlight w:val="white"/>
+          <w:lang w:val="en-US"/>
+        </w:rPr>
+      </w:pPr>
+      <w:r>
+        <w:rPr>
+          <w:rFonts w:ascii="Cascadia Mono" w:hAnsi="Cascadia Mono" w:cs="Cascadia Mono"/>
+          <w:color w:val="000000"/>
+          <w:sz w:val="24"/>
+          <w:szCs w:val="24"/>
+          <w:highlight w:val="white"/>
+          <w:lang w:val="en-US"/>
+        </w:rPr>
+        <w:t xml:space="preserve">            </w:t>
+      </w:r>
+      <w:r>
+        <w:rPr>
+          <w:rFonts w:ascii="Cascadia Mono" w:hAnsi="Cascadia Mono" w:cs="Cascadia Mono"/>
+          <w:color w:val="0000FF"/>
+          <w:sz w:val="24"/>
+          <w:szCs w:val="24"/>
+          <w:highlight w:val="white"/>
+          <w:lang w:val="en-US"/>
+        </w:rPr>
+        <w:t>if</w:t>
+      </w:r>
+      <w:r>
+        <w:rPr>
+          <w:rFonts w:ascii="Cascadia Mono" w:hAnsi="Cascadia Mono" w:cs="Cascadia Mono"/>
+          <w:color w:val="000000"/>
+          <w:sz w:val="24"/>
+          <w:szCs w:val="24"/>
+          <w:highlight w:val="white"/>
+          <w:lang w:val="en-US"/>
+        </w:rPr>
+        <w:t xml:space="preserve"> (</w:t>
+      </w:r>
+      <w:proofErr w:type="spellStart"/>
+      <w:proofErr w:type="gramStart"/>
+      <w:r>
+        <w:rPr>
+          <w:rFonts w:ascii="Cascadia Mono" w:hAnsi="Cascadia Mono" w:cs="Cascadia Mono"/>
+          <w:color w:val="000000"/>
+          <w:sz w:val="24"/>
+          <w:szCs w:val="24"/>
+          <w:highlight w:val="white"/>
+          <w:lang w:val="en-US"/>
+        </w:rPr>
+        <w:t>mer.dwEventFlags</w:t>
+      </w:r>
+      <w:proofErr w:type="spellEnd"/>
+      <w:proofErr w:type="gramEnd"/>
+      <w:r>
+        <w:rPr>
+          <w:rFonts w:ascii="Cascadia Mono" w:hAnsi="Cascadia Mono" w:cs="Cascadia Mono"/>
+          <w:color w:val="000000"/>
+          <w:sz w:val="24"/>
+          <w:szCs w:val="24"/>
+          <w:highlight w:val="white"/>
+          <w:lang w:val="en-US"/>
+        </w:rPr>
+        <w:t xml:space="preserve"> == 0 &amp;&amp; (</w:t>
+      </w:r>
+      <w:proofErr w:type="spellStart"/>
+      <w:r>
+        <w:rPr>
+          <w:rFonts w:ascii="Cascadia Mono" w:hAnsi="Cascadia Mono" w:cs="Cascadia Mono"/>
+          <w:color w:val="000000"/>
+          <w:sz w:val="24"/>
+          <w:szCs w:val="24"/>
+          <w:highlight w:val="white"/>
+          <w:lang w:val="en-US"/>
+        </w:rPr>
+        <w:t>mer.dwButtonState</w:t>
+      </w:r>
+      <w:proofErr w:type="spellEnd"/>
+      <w:r>
+        <w:rPr>
+          <w:rFonts w:ascii="Cascadia Mono" w:hAnsi="Cascadia Mono" w:cs="Cascadia Mono"/>
+          <w:color w:val="000000"/>
+          <w:sz w:val="24"/>
+          <w:szCs w:val="24"/>
+          <w:highlight w:val="white"/>
+          <w:lang w:val="en-US"/>
+        </w:rPr>
+        <w:t xml:space="preserve"> &amp; RIGHTMOST_BUTTON_PRESSED)) {</w:t>
+      </w:r>
+    </w:p>
+    <w:p>
+      <w:pPr>
+        <w:suppressAutoHyphens w:val="0"/>
+        <w:autoSpaceDE w:val="0"/>
+        <w:autoSpaceDN w:val="0"/>
+        <w:adjustRightInd w:val="0"/>
+        <w:spacing w:after="0" w:line="240" w:lineRule="auto"/>
+        <w:rPr>
+          <w:rFonts w:ascii="Cascadia Mono" w:hAnsi="Cascadia Mono" w:cs="Cascadia Mono"/>
+          <w:color w:val="000000"/>
+          <w:sz w:val="24"/>
+          <w:szCs w:val="24"/>
+          <w:highlight w:val="white"/>
+          <w:lang w:val="en-US"/>
+        </w:rPr>
+      </w:pPr>
+      <w:r>
+        <w:rPr>
+          <w:rFonts w:ascii="Cascadia Mono" w:hAnsi="Cascadia Mono" w:cs="Cascadia Mono"/>
+          <w:color w:val="000000"/>
+          <w:sz w:val="24"/>
+          <w:szCs w:val="24"/>
+          <w:highlight w:val="white"/>
+          <w:lang w:val="en-US"/>
+        </w:rPr>
+        <w:t xml:space="preserve">                </w:t>
+      </w:r>
+      <w:r>
+        <w:rPr>
+          <w:rFonts w:ascii="Cascadia Mono" w:hAnsi="Cascadia Mono" w:cs="Cascadia Mono"/>
+          <w:color w:val="0000FF"/>
+          <w:sz w:val="24"/>
+          <w:szCs w:val="24"/>
+          <w:highlight w:val="white"/>
+          <w:lang w:val="en-US"/>
+        </w:rPr>
+        <w:t>break</w:t>
+      </w:r>
+      <w:r>
+        <w:rPr>
+          <w:rFonts w:ascii="Cascadia Mono" w:hAnsi="Cascadia Mono" w:cs="Cascadia Mono"/>
+          <w:color w:val="000000"/>
+          <w:sz w:val="24"/>
+          <w:szCs w:val="24"/>
+          <w:highlight w:val="white"/>
+          <w:lang w:val="en-US"/>
+        </w:rPr>
+        <w:t>;</w:t>
+      </w:r>
+    </w:p>
+    <w:p>
+      <w:pPr>
+        <w:suppressAutoHyphens w:val="0"/>
+        <w:autoSpaceDE w:val="0"/>
+        <w:autoSpaceDN w:val="0"/>
+        <w:adjustRightInd w:val="0"/>
+        <w:spacing w:after="0" w:line="240" w:lineRule="auto"/>
+        <w:rPr>
+          <w:rFonts w:ascii="Cascadia Mono" w:hAnsi="Cascadia Mono" w:cs="Cascadia Mono"/>
+          <w:color w:val="000000"/>
+          <w:sz w:val="24"/>
+          <w:szCs w:val="24"/>
+          <w:highlight w:val="white"/>
+          <w:lang w:val="en-US"/>
+        </w:rPr>
+      </w:pPr>
+      <w:r>
+        <w:rPr>
+          <w:rFonts w:ascii="Cascadia Mono" w:hAnsi="Cascadia Mono" w:cs="Cascadia Mono"/>
+          <w:color w:val="000000"/>
+          <w:sz w:val="24"/>
+          <w:szCs w:val="24"/>
+          <w:highlight w:val="white"/>
+          <w:lang w:val="en-US"/>
+        </w:rPr>
+        <w:t xml:space="preserve">            }</w:t>
+      </w:r>
+    </w:p>
+    <w:p>
+      <w:pPr>
+        <w:suppressAutoHyphens w:val="0"/>
+        <w:autoSpaceDE w:val="0"/>
+        <w:autoSpaceDN w:val="0"/>
+        <w:adjustRightInd w:val="0"/>
+        <w:spacing w:after="0" w:line="240" w:lineRule="auto"/>
+        <w:rPr>
+          <w:rFonts w:ascii="Cascadia Mono" w:hAnsi="Cascadia Mono" w:cs="Cascadia Mono"/>
+          <w:color w:val="000000"/>
+          <w:sz w:val="24"/>
+          <w:szCs w:val="24"/>
+          <w:highlight w:val="white"/>
+          <w:lang w:val="en-US"/>
+        </w:rPr>
+      </w:pPr>
+      <w:r>
+        <w:rPr>
+          <w:rFonts w:ascii="Cascadia Mono" w:hAnsi="Cascadia Mono" w:cs="Cascadia Mono"/>
+          <w:color w:val="000000"/>
+          <w:sz w:val="24"/>
+          <w:szCs w:val="24"/>
+          <w:highlight w:val="white"/>
+          <w:lang w:val="en-US"/>
+        </w:rPr>
+        <w:t xml:space="preserve">        }</w:t>
+      </w:r>
+    </w:p>
+    <w:p>
+      <w:pPr>
+        <w:suppressAutoHyphens w:val="0"/>
+        <w:autoSpaceDE w:val="0"/>
+        <w:autoSpaceDN w:val="0"/>
+        <w:adjustRightInd w:val="0"/>
+        <w:spacing w:after="0" w:line="240" w:lineRule="auto"/>
+        <w:rPr>
+          <w:rFonts w:ascii="Cascadia Mono" w:hAnsi="Cascadia Mono" w:cs="Cascadia Mono"/>
+          <w:color w:val="000000"/>
+          <w:sz w:val="24"/>
+          <w:szCs w:val="24"/>
+          <w:highlight w:val="white"/>
+          <w:lang w:val="en-US"/>
+        </w:rPr>
+      </w:pPr>
+      <w:r>
+        <w:rPr>
+          <w:rFonts w:ascii="Cascadia Mono" w:hAnsi="Cascadia Mono" w:cs="Cascadia Mono"/>
+          <w:color w:val="000000"/>
+          <w:sz w:val="24"/>
+          <w:szCs w:val="24"/>
+          <w:highlight w:val="white"/>
+          <w:lang w:val="en-US"/>
+        </w:rPr>
+        <w:t xml:space="preserve">    }</w:t>
+      </w:r>
+    </w:p>
+    <w:p>
+      <w:pPr>
+        <w:suppressAutoHyphens w:val="0"/>
+        <w:autoSpaceDE w:val="0"/>
+        <w:autoSpaceDN w:val="0"/>
+        <w:adjustRightInd w:val="0"/>
+        <w:spacing w:after="0" w:line="240" w:lineRule="auto"/>
+        <w:rPr>
+          <w:rFonts w:ascii="Cascadia Mono" w:hAnsi="Cascadia Mono" w:cs="Cascadia Mono"/>
+          <w:color w:val="000000"/>
+          <w:sz w:val="24"/>
+          <w:szCs w:val="24"/>
+          <w:highlight w:val="white"/>
+          <w:lang w:val="en-US"/>
+        </w:rPr>
+      </w:pPr>
+    </w:p>
+    <w:p>
+      <w:pPr>
+        <w:suppressAutoHyphens w:val="0"/>
+        <w:autoSpaceDE w:val="0"/>
+        <w:autoSpaceDN w:val="0"/>
+        <w:adjustRightInd w:val="0"/>
+        <w:spacing w:after="0" w:line="240" w:lineRule="auto"/>
+        <w:rPr>
+          <w:rFonts w:ascii="Cascadia Mono" w:hAnsi="Cascadia Mono" w:cs="Cascadia Mono"/>
+          <w:color w:val="000000"/>
+          <w:sz w:val="24"/>
+          <w:szCs w:val="24"/>
+          <w:highlight w:val="white"/>
+          <w:lang w:val="en-US"/>
+        </w:rPr>
+      </w:pPr>
+      <w:r>
+        <w:rPr>
+          <w:rFonts w:ascii="Cascadia Mono" w:hAnsi="Cascadia Mono" w:cs="Cascadia Mono"/>
+          <w:color w:val="000000"/>
+          <w:sz w:val="24"/>
+          <w:szCs w:val="24"/>
+          <w:highlight w:val="white"/>
+          <w:lang w:val="en-US"/>
+        </w:rPr>
+        <w:t xml:space="preserve">    </w:t>
+      </w:r>
+      <w:proofErr w:type="spellStart"/>
+      <w:proofErr w:type="gramStart"/>
+      <w:r>
+        <w:rPr>
+          <w:rFonts w:ascii="Cascadia Mono" w:hAnsi="Cascadia Mono" w:cs="Cascadia Mono"/>
+          <w:color w:val="000000"/>
+          <w:sz w:val="24"/>
+          <w:szCs w:val="24"/>
+          <w:highlight w:val="white"/>
+          <w:lang w:val="en-US"/>
+        </w:rPr>
+        <w:t>SetConsoleMode</w:t>
+      </w:r>
+      <w:proofErr w:type="spellEnd"/>
+      <w:r>
+        <w:rPr>
+          <w:rFonts w:ascii="Cascadia Mono" w:hAnsi="Cascadia Mono" w:cs="Cascadia Mono"/>
+          <w:color w:val="000000"/>
+          <w:sz w:val="24"/>
+          <w:szCs w:val="24"/>
+          <w:highlight w:val="white"/>
+          <w:lang w:val="en-US"/>
+        </w:rPr>
+        <w:t>(</w:t>
+      </w:r>
+      <w:proofErr w:type="spellStart"/>
+      <w:proofErr w:type="gramEnd"/>
+      <w:r>
+        <w:rPr>
+          <w:rFonts w:ascii="Cascadia Mono" w:hAnsi="Cascadia Mono" w:cs="Cascadia Mono"/>
+          <w:color w:val="000000"/>
+          <w:sz w:val="24"/>
+          <w:szCs w:val="24"/>
+          <w:highlight w:val="white"/>
+          <w:lang w:val="en-US"/>
+        </w:rPr>
+        <w:t>hInput</w:t>
+      </w:r>
+      <w:proofErr w:type="spellEnd"/>
+      <w:r>
+        <w:rPr>
+          <w:rFonts w:ascii="Cascadia Mono" w:hAnsi="Cascadia Mono" w:cs="Cascadia Mono"/>
+          <w:color w:val="000000"/>
+          <w:sz w:val="24"/>
+          <w:szCs w:val="24"/>
+          <w:highlight w:val="white"/>
+          <w:lang w:val="en-US"/>
+        </w:rPr>
+        <w:t xml:space="preserve">, </w:t>
+      </w:r>
+      <w:proofErr w:type="spellStart"/>
+      <w:r>
+        <w:rPr>
+          <w:rFonts w:ascii="Cascadia Mono" w:hAnsi="Cascadia Mono" w:cs="Cascadia Mono"/>
+          <w:color w:val="000000"/>
+          <w:sz w:val="24"/>
+          <w:szCs w:val="24"/>
+          <w:highlight w:val="white"/>
+          <w:lang w:val="en-US"/>
+        </w:rPr>
+        <w:t>oldMode</w:t>
+      </w:r>
+      <w:proofErr w:type="spellEnd"/>
+      <w:r>
+        <w:rPr>
+          <w:rFonts w:ascii="Cascadia Mono" w:hAnsi="Cascadia Mono" w:cs="Cascadia Mono"/>
+          <w:color w:val="000000"/>
+          <w:sz w:val="24"/>
+          <w:szCs w:val="24"/>
+          <w:highlight w:val="white"/>
+          <w:lang w:val="en-US"/>
+        </w:rPr>
+        <w:t>);</w:t>
+      </w:r>
+    </w:p>
+    <w:p>
+      <w:pPr>
+        <w:suppressAutoHyphens w:val="0"/>
+        <w:autoSpaceDE w:val="0"/>
+        <w:autoSpaceDN w:val="0"/>
+        <w:adjustRightInd w:val="0"/>
+        <w:spacing w:after="0" w:line="240" w:lineRule="auto"/>
+        <w:rPr>
+          <w:rFonts w:ascii="Cascadia Mono" w:hAnsi="Cascadia Mono" w:cs="Cascadia Mono"/>
+          <w:color w:val="000000"/>
+          <w:sz w:val="24"/>
+          <w:szCs w:val="24"/>
+          <w:highlight w:val="white"/>
+          <w:lang w:val="en-US"/>
+        </w:rPr>
+      </w:pPr>
+      <w:r>
+        <w:rPr>
+          <w:rFonts w:ascii="Cascadia Mono" w:hAnsi="Cascadia Mono" w:cs="Cascadia Mono"/>
+          <w:color w:val="000000"/>
+          <w:sz w:val="24"/>
+          <w:szCs w:val="24"/>
+          <w:highlight w:val="white"/>
+          <w:lang w:val="en-US"/>
+        </w:rPr>
+        <w:t xml:space="preserve">    </w:t>
+      </w:r>
+      <w:r>
+        <w:rPr>
+          <w:rFonts w:ascii="Cascadia Mono" w:hAnsi="Cascadia Mono" w:cs="Cascadia Mono"/>
+          <w:color w:val="0000FF"/>
+          <w:sz w:val="24"/>
+          <w:szCs w:val="24"/>
+          <w:highlight w:val="white"/>
+          <w:lang w:val="en-US"/>
+        </w:rPr>
+        <w:t>return</w:t>
+      </w:r>
+      <w:r>
+        <w:rPr>
+          <w:rFonts w:ascii="Cascadia Mono" w:hAnsi="Cascadia Mono" w:cs="Cascadia Mono"/>
+          <w:color w:val="000000"/>
+          <w:sz w:val="24"/>
+          <w:szCs w:val="24"/>
+          <w:highlight w:val="white"/>
+          <w:lang w:val="en-US"/>
+        </w:rPr>
+        <w:t xml:space="preserve"> 0;</w:t>
+      </w:r>
+    </w:p>
+    <w:p>
+      <w:pPr>
+        <w:suppressAutoHyphens w:val="0"/>
+        <w:autoSpaceDE w:val="0"/>
+        <w:autoSpaceDN w:val="0"/>
+        <w:adjustRightInd w:val="0"/>
+        <w:spacing w:after="0" w:line="240" w:lineRule="auto"/>
+        <w:rPr>
+          <w:rFonts w:ascii="Cascadia Mono" w:hAnsi="Cascadia Mono" w:cs="Cascadia Mono"/>
+          <w:color w:val="000000"/>
+          <w:sz w:val="24"/>
+          <w:szCs w:val="24"/>
+          <w:highlight w:val="white"/>
+        </w:rPr>
+      </w:pPr>
+      <w:r>
+        <w:rPr>
+          <w:rFonts w:ascii="Cascadia Mono" w:hAnsi="Cascadia Mono" w:cs="Cascadia Mono"/>
+          <w:color w:val="000000"/>
+          <w:sz w:val="24"/>
+          <w:szCs w:val="24"/>
+          <w:highlight w:val="white"/>
+        </w:rPr>
+        <w:t>}</w:t>
       </w:r>
     </w:p>
     <w:p>
@@ -847,13 +4794,15 @@
           <w:rFonts w:ascii="Times New Roman" w:hAnsi="Times New Roman" w:cs="Times New Roman"/>
           <w:sz w:val="28"/>
           <w:szCs w:val="28"/>
-        </w:rPr>
-      </w:pPr>
-      <w:r>
-        <w:rPr>
-          <w:rFonts w:ascii="Times New Roman" w:hAnsi="Times New Roman" w:cs="Times New Roman"/>
-          <w:sz w:val="28"/>
-          <w:szCs w:val="28"/>
+          <w:lang w:val="en-US"/>
+        </w:rPr>
+      </w:pPr>
+      <w:r>
+        <w:rPr>
+          <w:rFonts w:ascii="Times New Roman" w:hAnsi="Times New Roman" w:cs="Times New Roman"/>
+          <w:sz w:val="28"/>
+          <w:szCs w:val="28"/>
+          <w:lang w:val="en-US"/>
         </w:rPr>
         <w:br w:type="page"/>
       </w:r>
@@ -872,7 +4821,6 @@
           <w:bCs/>
           <w:sz w:val="28"/>
           <w:szCs w:val="28"/>
-          <w:lang w:val="en-US"/>
         </w:rPr>
       </w:pPr>
       <w:r>
@@ -889,19 +4837,956 @@
     </w:p>
     <w:p>
       <w:pPr>
+        <w:keepNext/>
         <w:tabs>
           <w:tab w:val="left" w:pos="4050"/>
         </w:tabs>
         <w:spacing w:after="0" w:line="300" w:lineRule="auto"/>
-        <w:ind w:firstLine="567"/>
-        <w:jc w:val="both"/>
-        <w:rPr>
-          <w:rFonts w:ascii="Times New Roman" w:hAnsi="Times New Roman" w:cs="Times New Roman"/>
-          <w:sz w:val="28"/>
-          <w:szCs w:val="28"/>
-          <w:lang w:val="en-US"/>
-        </w:rPr>
-      </w:pPr>
+        <w:jc w:val="center"/>
+      </w:pPr>
+      <w:r>
+        <w:rPr>
+          <w:rFonts w:ascii="Times New Roman" w:hAnsi="Times New Roman" w:cs="Times New Roman"/>
+          <w:sz w:val="28"/>
+          <w:szCs w:val="28"/>
+        </w:rPr>
+        <w:drawing>
+          <wp:inline distT="0" distB="0" distL="0" distR="0" wp14:anchorId="04AC0F16" wp14:editId="25911B58">
+            <wp:extent cx="6291580" cy="3276600"/>
+            <wp:effectExtent l="0" t="0" r="0" b="0"/>
+            <wp:docPr id="1" name="Рисунок 1"/>
+            <wp:cNvGraphicFramePr>
+              <a:graphicFrameLocks xmlns:a="http://schemas.openxmlformats.org/drawingml/2006/main" noChangeAspect="1"/>
+            </wp:cNvGraphicFramePr>
+            <a:graphic xmlns:a="http://schemas.openxmlformats.org/drawingml/2006/main">
+              <a:graphicData uri="http://schemas.openxmlformats.org/drawingml/2006/picture">
+                <pic:pic xmlns:pic="http://schemas.openxmlformats.org/drawingml/2006/picture">
+                  <pic:nvPicPr>
+                    <pic:cNvPr id="0" name="Picture 1"/>
+                    <pic:cNvPicPr>
+                      <a:picLocks noChangeAspect="1" noChangeArrowheads="1"/>
+                    </pic:cNvPicPr>
+                  </pic:nvPicPr>
+                  <pic:blipFill>
+                    <a:blip r:embed="rId5" cstate="print">
+                      <a:extLst>
+                        <a:ext uri="{28A0092B-C50C-407E-A947-70E740481C1C}">
+                          <a14:useLocalDpi xmlns:a14="http://schemas.microsoft.com/office/drawing/2010/main" val="0"/>
+                        </a:ext>
+                      </a:extLst>
+                    </a:blip>
+                    <a:srcRect/>
+                    <a:stretch>
+                      <a:fillRect/>
+                    </a:stretch>
+                  </pic:blipFill>
+                  <pic:spPr bwMode="auto">
+                    <a:xfrm>
+                      <a:off x="0" y="0"/>
+                      <a:ext cx="6291580" cy="3276600"/>
+                    </a:xfrm>
+                    <a:prstGeom prst="rect">
+                      <a:avLst/>
+                    </a:prstGeom>
+                    <a:noFill/>
+                    <a:ln>
+                      <a:noFill/>
+                    </a:ln>
+                  </pic:spPr>
+                </pic:pic>
+              </a:graphicData>
+            </a:graphic>
+          </wp:inline>
+        </w:drawing>
+      </w:r>
+    </w:p>
+    <w:p>
+      <w:pPr>
+        <w:pStyle w:val="ab"/>
+        <w:jc w:val="center"/>
+        <w:rPr>
+          <w:rFonts w:ascii="Times New Roman" w:hAnsi="Times New Roman" w:cs="Times New Roman"/>
+          <w:i w:val="0"/>
+          <w:iCs w:val="0"/>
+          <w:color w:val="auto"/>
+          <w:sz w:val="44"/>
+          <w:szCs w:val="44"/>
+        </w:rPr>
+      </w:pPr>
+      <w:r>
+        <w:rPr>
+          <w:rFonts w:ascii="Times New Roman" w:hAnsi="Times New Roman" w:cs="Times New Roman"/>
+          <w:i w:val="0"/>
+          <w:iCs w:val="0"/>
+          <w:color w:val="auto"/>
+          <w:sz w:val="28"/>
+          <w:szCs w:val="28"/>
+        </w:rPr>
+        <w:t xml:space="preserve">Рисунок </w:t>
+      </w:r>
+      <w:r>
+        <w:rPr>
+          <w:rFonts w:ascii="Times New Roman" w:hAnsi="Times New Roman" w:cs="Times New Roman"/>
+          <w:i w:val="0"/>
+          <w:iCs w:val="0"/>
+          <w:color w:val="auto"/>
+          <w:sz w:val="28"/>
+          <w:szCs w:val="28"/>
+        </w:rPr>
+        <w:fldChar w:fldCharType="begin"/>
+      </w:r>
+      <w:r>
+        <w:rPr>
+          <w:rFonts w:ascii="Times New Roman" w:hAnsi="Times New Roman" w:cs="Times New Roman"/>
+          <w:i w:val="0"/>
+          <w:iCs w:val="0"/>
+          <w:color w:val="auto"/>
+          <w:sz w:val="28"/>
+          <w:szCs w:val="28"/>
+        </w:rPr>
+        <w:instrText xml:space="preserve"> SEQ Рисунок \* ARABIC </w:instrText>
+      </w:r>
+      <w:r>
+        <w:rPr>
+          <w:rFonts w:ascii="Times New Roman" w:hAnsi="Times New Roman" w:cs="Times New Roman"/>
+          <w:i w:val="0"/>
+          <w:iCs w:val="0"/>
+          <w:color w:val="auto"/>
+          <w:sz w:val="28"/>
+          <w:szCs w:val="28"/>
+        </w:rPr>
+        <w:fldChar w:fldCharType="separate"/>
+      </w:r>
+      <w:r>
+        <w:rPr>
+          <w:rFonts w:ascii="Times New Roman" w:hAnsi="Times New Roman" w:cs="Times New Roman"/>
+          <w:i w:val="0"/>
+          <w:iCs w:val="0"/>
+          <w:noProof/>
+          <w:color w:val="auto"/>
+          <w:sz w:val="28"/>
+          <w:szCs w:val="28"/>
+        </w:rPr>
+        <w:t>1</w:t>
+      </w:r>
+      <w:r>
+        <w:rPr>
+          <w:rFonts w:ascii="Times New Roman" w:hAnsi="Times New Roman" w:cs="Times New Roman"/>
+          <w:i w:val="0"/>
+          <w:iCs w:val="0"/>
+          <w:color w:val="auto"/>
+          <w:sz w:val="28"/>
+          <w:szCs w:val="28"/>
+        </w:rPr>
+        <w:fldChar w:fldCharType="end"/>
+      </w:r>
+      <w:r>
+        <w:rPr>
+          <w:rFonts w:ascii="Times New Roman" w:hAnsi="Times New Roman" w:cs="Times New Roman"/>
+          <w:i w:val="0"/>
+          <w:iCs w:val="0"/>
+          <w:color w:val="auto"/>
+          <w:sz w:val="28"/>
+          <w:szCs w:val="28"/>
+        </w:rPr>
+        <w:t xml:space="preserve"> – Вывод программы после запуска.</w:t>
+      </w:r>
+    </w:p>
+    <w:p>
+      <w:pPr>
+        <w:keepNext/>
+        <w:tabs>
+          <w:tab w:val="left" w:pos="4050"/>
+        </w:tabs>
+        <w:spacing w:after="0" w:line="300" w:lineRule="auto"/>
+        <w:jc w:val="center"/>
+      </w:pPr>
+      <w:r>
+        <w:rPr>
+          <w:rFonts w:ascii="Times New Roman" w:hAnsi="Times New Roman" w:cs="Times New Roman"/>
+          <w:sz w:val="28"/>
+          <w:szCs w:val="28"/>
+          <w:lang w:val="en-US"/>
+        </w:rPr>
+        <w:drawing>
+          <wp:inline distT="0" distB="0" distL="0" distR="0" wp14:anchorId="37774D58" wp14:editId="1761FF70">
+            <wp:extent cx="6291580" cy="3276600"/>
+            <wp:effectExtent l="0" t="0" r="0" b="0"/>
+            <wp:docPr id="2" name="Рисунок 2"/>
+            <wp:cNvGraphicFramePr>
+              <a:graphicFrameLocks xmlns:a="http://schemas.openxmlformats.org/drawingml/2006/main" noChangeAspect="1"/>
+            </wp:cNvGraphicFramePr>
+            <a:graphic xmlns:a="http://schemas.openxmlformats.org/drawingml/2006/main">
+              <a:graphicData uri="http://schemas.openxmlformats.org/drawingml/2006/picture">
+                <pic:pic xmlns:pic="http://schemas.openxmlformats.org/drawingml/2006/picture">
+                  <pic:nvPicPr>
+                    <pic:cNvPr id="0" name="Picture 2"/>
+                    <pic:cNvPicPr>
+                      <a:picLocks noChangeAspect="1" noChangeArrowheads="1"/>
+                    </pic:cNvPicPr>
+                  </pic:nvPicPr>
+                  <pic:blipFill>
+                    <a:blip r:embed="rId6" cstate="print">
+                      <a:extLst>
+                        <a:ext uri="{28A0092B-C50C-407E-A947-70E740481C1C}">
+                          <a14:useLocalDpi xmlns:a14="http://schemas.microsoft.com/office/drawing/2010/main" val="0"/>
+                        </a:ext>
+                      </a:extLst>
+                    </a:blip>
+                    <a:srcRect/>
+                    <a:stretch>
+                      <a:fillRect/>
+                    </a:stretch>
+                  </pic:blipFill>
+                  <pic:spPr bwMode="auto">
+                    <a:xfrm>
+                      <a:off x="0" y="0"/>
+                      <a:ext cx="6291580" cy="3276600"/>
+                    </a:xfrm>
+                    <a:prstGeom prst="rect">
+                      <a:avLst/>
+                    </a:prstGeom>
+                    <a:noFill/>
+                    <a:ln>
+                      <a:noFill/>
+                    </a:ln>
+                  </pic:spPr>
+                </pic:pic>
+              </a:graphicData>
+            </a:graphic>
+          </wp:inline>
+        </w:drawing>
+      </w:r>
+    </w:p>
+    <w:p>
+      <w:pPr>
+        <w:pStyle w:val="ab"/>
+        <w:jc w:val="center"/>
+        <w:rPr>
+          <w:rFonts w:ascii="Times New Roman" w:hAnsi="Times New Roman" w:cs="Times New Roman"/>
+          <w:i w:val="0"/>
+          <w:iCs w:val="0"/>
+          <w:color w:val="auto"/>
+          <w:sz w:val="44"/>
+          <w:szCs w:val="44"/>
+        </w:rPr>
+      </w:pPr>
+      <w:r>
+        <w:rPr>
+          <w:rFonts w:ascii="Times New Roman" w:hAnsi="Times New Roman" w:cs="Times New Roman"/>
+          <w:i w:val="0"/>
+          <w:iCs w:val="0"/>
+          <w:color w:val="auto"/>
+          <w:sz w:val="28"/>
+          <w:szCs w:val="28"/>
+        </w:rPr>
+        <w:t xml:space="preserve">Рисунок </w:t>
+      </w:r>
+      <w:r>
+        <w:rPr>
+          <w:rFonts w:ascii="Times New Roman" w:hAnsi="Times New Roman" w:cs="Times New Roman"/>
+          <w:i w:val="0"/>
+          <w:iCs w:val="0"/>
+          <w:color w:val="auto"/>
+          <w:sz w:val="28"/>
+          <w:szCs w:val="28"/>
+        </w:rPr>
+        <w:fldChar w:fldCharType="begin"/>
+      </w:r>
+      <w:r>
+        <w:rPr>
+          <w:rFonts w:ascii="Times New Roman" w:hAnsi="Times New Roman" w:cs="Times New Roman"/>
+          <w:i w:val="0"/>
+          <w:iCs w:val="0"/>
+          <w:color w:val="auto"/>
+          <w:sz w:val="28"/>
+          <w:szCs w:val="28"/>
+        </w:rPr>
+        <w:instrText xml:space="preserve"> SEQ Рисунок \* ARABIC </w:instrText>
+      </w:r>
+      <w:r>
+        <w:rPr>
+          <w:rFonts w:ascii="Times New Roman" w:hAnsi="Times New Roman" w:cs="Times New Roman"/>
+          <w:i w:val="0"/>
+          <w:iCs w:val="0"/>
+          <w:color w:val="auto"/>
+          <w:sz w:val="28"/>
+          <w:szCs w:val="28"/>
+        </w:rPr>
+        <w:fldChar w:fldCharType="separate"/>
+      </w:r>
+      <w:r>
+        <w:rPr>
+          <w:rFonts w:ascii="Times New Roman" w:hAnsi="Times New Roman" w:cs="Times New Roman"/>
+          <w:i w:val="0"/>
+          <w:iCs w:val="0"/>
+          <w:noProof/>
+          <w:color w:val="auto"/>
+          <w:sz w:val="28"/>
+          <w:szCs w:val="28"/>
+        </w:rPr>
+        <w:t>2</w:t>
+      </w:r>
+      <w:r>
+        <w:rPr>
+          <w:rFonts w:ascii="Times New Roman" w:hAnsi="Times New Roman" w:cs="Times New Roman"/>
+          <w:i w:val="0"/>
+          <w:iCs w:val="0"/>
+          <w:color w:val="auto"/>
+          <w:sz w:val="28"/>
+          <w:szCs w:val="28"/>
+        </w:rPr>
+        <w:fldChar w:fldCharType="end"/>
+      </w:r>
+      <w:r>
+        <w:rPr>
+          <w:rFonts w:ascii="Times New Roman" w:hAnsi="Times New Roman" w:cs="Times New Roman"/>
+          <w:i w:val="0"/>
+          <w:iCs w:val="0"/>
+          <w:color w:val="auto"/>
+          <w:sz w:val="28"/>
+          <w:szCs w:val="28"/>
+        </w:rPr>
+        <w:t xml:space="preserve"> – Вывод программы после нажатия по символу в начале.</w:t>
+      </w:r>
+    </w:p>
+    <w:p>
+      <w:pPr>
+        <w:keepNext/>
+        <w:tabs>
+          <w:tab w:val="left" w:pos="4050"/>
+        </w:tabs>
+        <w:spacing w:after="0" w:line="300" w:lineRule="auto"/>
+        <w:jc w:val="center"/>
+      </w:pPr>
+      <w:r>
+        <w:rPr>
+          <w:rFonts w:ascii="Times New Roman" w:hAnsi="Times New Roman" w:cs="Times New Roman"/>
+          <w:noProof/>
+          <w:sz w:val="28"/>
+          <w:szCs w:val="28"/>
+          <w:lang w:val="en-US"/>
+        </w:rPr>
+        <w:lastRenderedPageBreak/>
+        <w:drawing>
+          <wp:inline distT="0" distB="0" distL="0" distR="0" wp14:anchorId="6A27DEE9" wp14:editId="4909C89D">
+            <wp:extent cx="6291580" cy="3276600"/>
+            <wp:effectExtent l="0" t="0" r="0" b="0"/>
+            <wp:docPr id="3" name="Рисунок 3"/>
+            <wp:cNvGraphicFramePr>
+              <a:graphicFrameLocks xmlns:a="http://schemas.openxmlformats.org/drawingml/2006/main" noChangeAspect="1"/>
+            </wp:cNvGraphicFramePr>
+            <a:graphic xmlns:a="http://schemas.openxmlformats.org/drawingml/2006/main">
+              <a:graphicData uri="http://schemas.openxmlformats.org/drawingml/2006/picture">
+                <pic:pic xmlns:pic="http://schemas.openxmlformats.org/drawingml/2006/picture">
+                  <pic:nvPicPr>
+                    <pic:cNvPr id="0" name="Picture 3"/>
+                    <pic:cNvPicPr>
+                      <a:picLocks noChangeAspect="1" noChangeArrowheads="1"/>
+                    </pic:cNvPicPr>
+                  </pic:nvPicPr>
+                  <pic:blipFill>
+                    <a:blip r:embed="rId7" cstate="print">
+                      <a:extLst>
+                        <a:ext uri="{28A0092B-C50C-407E-A947-70E740481C1C}">
+                          <a14:useLocalDpi xmlns:a14="http://schemas.microsoft.com/office/drawing/2010/main" val="0"/>
+                        </a:ext>
+                      </a:extLst>
+                    </a:blip>
+                    <a:srcRect/>
+                    <a:stretch>
+                      <a:fillRect/>
+                    </a:stretch>
+                  </pic:blipFill>
+                  <pic:spPr bwMode="auto">
+                    <a:xfrm>
+                      <a:off x="0" y="0"/>
+                      <a:ext cx="6291580" cy="3276600"/>
+                    </a:xfrm>
+                    <a:prstGeom prst="rect">
+                      <a:avLst/>
+                    </a:prstGeom>
+                    <a:noFill/>
+                    <a:ln>
+                      <a:noFill/>
+                    </a:ln>
+                  </pic:spPr>
+                </pic:pic>
+              </a:graphicData>
+            </a:graphic>
+          </wp:inline>
+        </w:drawing>
+      </w:r>
+    </w:p>
+    <w:p>
+      <w:pPr>
+        <w:pStyle w:val="ab"/>
+        <w:jc w:val="center"/>
+        <w:rPr>
+          <w:rFonts w:ascii="Times New Roman" w:hAnsi="Times New Roman" w:cs="Times New Roman"/>
+          <w:i w:val="0"/>
+          <w:iCs w:val="0"/>
+          <w:color w:val="auto"/>
+          <w:sz w:val="44"/>
+          <w:szCs w:val="44"/>
+        </w:rPr>
+      </w:pPr>
+      <w:r>
+        <w:rPr>
+          <w:rFonts w:ascii="Times New Roman" w:hAnsi="Times New Roman" w:cs="Times New Roman"/>
+          <w:i w:val="0"/>
+          <w:iCs w:val="0"/>
+          <w:color w:val="auto"/>
+          <w:sz w:val="28"/>
+          <w:szCs w:val="28"/>
+        </w:rPr>
+        <w:t xml:space="preserve">Рисунок </w:t>
+      </w:r>
+      <w:r>
+        <w:rPr>
+          <w:rFonts w:ascii="Times New Roman" w:hAnsi="Times New Roman" w:cs="Times New Roman"/>
+          <w:i w:val="0"/>
+          <w:iCs w:val="0"/>
+          <w:color w:val="auto"/>
+          <w:sz w:val="28"/>
+          <w:szCs w:val="28"/>
+        </w:rPr>
+        <w:fldChar w:fldCharType="begin"/>
+      </w:r>
+      <w:r>
+        <w:rPr>
+          <w:rFonts w:ascii="Times New Roman" w:hAnsi="Times New Roman" w:cs="Times New Roman"/>
+          <w:i w:val="0"/>
+          <w:iCs w:val="0"/>
+          <w:color w:val="auto"/>
+          <w:sz w:val="28"/>
+          <w:szCs w:val="28"/>
+        </w:rPr>
+        <w:instrText xml:space="preserve"> SEQ Рисунок \* ARABIC </w:instrText>
+      </w:r>
+      <w:r>
+        <w:rPr>
+          <w:rFonts w:ascii="Times New Roman" w:hAnsi="Times New Roman" w:cs="Times New Roman"/>
+          <w:i w:val="0"/>
+          <w:iCs w:val="0"/>
+          <w:color w:val="auto"/>
+          <w:sz w:val="28"/>
+          <w:szCs w:val="28"/>
+        </w:rPr>
+        <w:fldChar w:fldCharType="separate"/>
+      </w:r>
+      <w:r>
+        <w:rPr>
+          <w:rFonts w:ascii="Times New Roman" w:hAnsi="Times New Roman" w:cs="Times New Roman"/>
+          <w:i w:val="0"/>
+          <w:iCs w:val="0"/>
+          <w:noProof/>
+          <w:color w:val="auto"/>
+          <w:sz w:val="28"/>
+          <w:szCs w:val="28"/>
+        </w:rPr>
+        <w:t>3</w:t>
+      </w:r>
+      <w:r>
+        <w:rPr>
+          <w:rFonts w:ascii="Times New Roman" w:hAnsi="Times New Roman" w:cs="Times New Roman"/>
+          <w:i w:val="0"/>
+          <w:iCs w:val="0"/>
+          <w:color w:val="auto"/>
+          <w:sz w:val="28"/>
+          <w:szCs w:val="28"/>
+        </w:rPr>
+        <w:fldChar w:fldCharType="end"/>
+      </w:r>
+      <w:r>
+        <w:rPr>
+          <w:rFonts w:ascii="Times New Roman" w:hAnsi="Times New Roman" w:cs="Times New Roman"/>
+          <w:i w:val="0"/>
+          <w:iCs w:val="0"/>
+          <w:color w:val="auto"/>
+          <w:sz w:val="28"/>
+          <w:szCs w:val="28"/>
+        </w:rPr>
+        <w:t xml:space="preserve"> – Вывод программы после нажатия на символ в конце файла.</w:t>
+      </w:r>
+    </w:p>
+    <w:p>
+      <w:pPr>
+        <w:keepNext/>
+        <w:tabs>
+          <w:tab w:val="left" w:pos="4050"/>
+        </w:tabs>
+        <w:spacing w:after="0" w:line="300" w:lineRule="auto"/>
+        <w:jc w:val="center"/>
+      </w:pPr>
+      <w:r>
+        <w:rPr>
+          <w:rFonts w:ascii="Times New Roman" w:hAnsi="Times New Roman" w:cs="Times New Roman"/>
+          <w:noProof/>
+          <w:sz w:val="28"/>
+          <w:szCs w:val="28"/>
+          <w:lang w:val="en-US"/>
+        </w:rPr>
+        <w:drawing>
+          <wp:inline distT="0" distB="0" distL="0" distR="0" wp14:anchorId="0F21CB97" wp14:editId="724480B0">
+            <wp:extent cx="6291580" cy="3276600"/>
+            <wp:effectExtent l="0" t="0" r="0" b="0"/>
+            <wp:docPr id="4" name="Рисунок 4"/>
+            <wp:cNvGraphicFramePr>
+              <a:graphicFrameLocks xmlns:a="http://schemas.openxmlformats.org/drawingml/2006/main" noChangeAspect="1"/>
+            </wp:cNvGraphicFramePr>
+            <a:graphic xmlns:a="http://schemas.openxmlformats.org/drawingml/2006/main">
+              <a:graphicData uri="http://schemas.openxmlformats.org/drawingml/2006/picture">
+                <pic:pic xmlns:pic="http://schemas.openxmlformats.org/drawingml/2006/picture">
+                  <pic:nvPicPr>
+                    <pic:cNvPr id="0" name="Picture 4"/>
+                    <pic:cNvPicPr>
+                      <a:picLocks noChangeAspect="1" noChangeArrowheads="1"/>
+                    </pic:cNvPicPr>
+                  </pic:nvPicPr>
+                  <pic:blipFill>
+                    <a:blip r:embed="rId8" cstate="print">
+                      <a:extLst>
+                        <a:ext uri="{28A0092B-C50C-407E-A947-70E740481C1C}">
+                          <a14:useLocalDpi xmlns:a14="http://schemas.microsoft.com/office/drawing/2010/main" val="0"/>
+                        </a:ext>
+                      </a:extLst>
+                    </a:blip>
+                    <a:srcRect/>
+                    <a:stretch>
+                      <a:fillRect/>
+                    </a:stretch>
+                  </pic:blipFill>
+                  <pic:spPr bwMode="auto">
+                    <a:xfrm>
+                      <a:off x="0" y="0"/>
+                      <a:ext cx="6291580" cy="3276600"/>
+                    </a:xfrm>
+                    <a:prstGeom prst="rect">
+                      <a:avLst/>
+                    </a:prstGeom>
+                    <a:noFill/>
+                    <a:ln>
+                      <a:noFill/>
+                    </a:ln>
+                  </pic:spPr>
+                </pic:pic>
+              </a:graphicData>
+            </a:graphic>
+          </wp:inline>
+        </w:drawing>
+      </w:r>
+    </w:p>
+    <w:p>
+      <w:pPr>
+        <w:pStyle w:val="ab"/>
+        <w:jc w:val="center"/>
+        <w:rPr>
+          <w:rFonts w:ascii="Times New Roman" w:hAnsi="Times New Roman" w:cs="Times New Roman"/>
+          <w:i w:val="0"/>
+          <w:iCs w:val="0"/>
+          <w:color w:val="auto"/>
+          <w:sz w:val="44"/>
+          <w:szCs w:val="44"/>
+        </w:rPr>
+      </w:pPr>
+      <w:r>
+        <w:rPr>
+          <w:rFonts w:ascii="Times New Roman" w:hAnsi="Times New Roman" w:cs="Times New Roman"/>
+          <w:i w:val="0"/>
+          <w:iCs w:val="0"/>
+          <w:color w:val="auto"/>
+          <w:sz w:val="28"/>
+          <w:szCs w:val="28"/>
+        </w:rPr>
+        <w:t xml:space="preserve">Рисунок </w:t>
+      </w:r>
+      <w:r>
+        <w:rPr>
+          <w:rFonts w:ascii="Times New Roman" w:hAnsi="Times New Roman" w:cs="Times New Roman"/>
+          <w:i w:val="0"/>
+          <w:iCs w:val="0"/>
+          <w:color w:val="auto"/>
+          <w:sz w:val="28"/>
+          <w:szCs w:val="28"/>
+        </w:rPr>
+        <w:fldChar w:fldCharType="begin"/>
+      </w:r>
+      <w:r>
+        <w:rPr>
+          <w:rFonts w:ascii="Times New Roman" w:hAnsi="Times New Roman" w:cs="Times New Roman"/>
+          <w:i w:val="0"/>
+          <w:iCs w:val="0"/>
+          <w:color w:val="auto"/>
+          <w:sz w:val="28"/>
+          <w:szCs w:val="28"/>
+        </w:rPr>
+        <w:instrText xml:space="preserve"> SEQ Рисунок \* ARABIC </w:instrText>
+      </w:r>
+      <w:r>
+        <w:rPr>
+          <w:rFonts w:ascii="Times New Roman" w:hAnsi="Times New Roman" w:cs="Times New Roman"/>
+          <w:i w:val="0"/>
+          <w:iCs w:val="0"/>
+          <w:color w:val="auto"/>
+          <w:sz w:val="28"/>
+          <w:szCs w:val="28"/>
+        </w:rPr>
+        <w:fldChar w:fldCharType="separate"/>
+      </w:r>
+      <w:r>
+        <w:rPr>
+          <w:rFonts w:ascii="Times New Roman" w:hAnsi="Times New Roman" w:cs="Times New Roman"/>
+          <w:i w:val="0"/>
+          <w:iCs w:val="0"/>
+          <w:noProof/>
+          <w:color w:val="auto"/>
+          <w:sz w:val="28"/>
+          <w:szCs w:val="28"/>
+        </w:rPr>
+        <w:t>4</w:t>
+      </w:r>
+      <w:r>
+        <w:rPr>
+          <w:rFonts w:ascii="Times New Roman" w:hAnsi="Times New Roman" w:cs="Times New Roman"/>
+          <w:i w:val="0"/>
+          <w:iCs w:val="0"/>
+          <w:color w:val="auto"/>
+          <w:sz w:val="28"/>
+          <w:szCs w:val="28"/>
+        </w:rPr>
+        <w:fldChar w:fldCharType="end"/>
+      </w:r>
+      <w:r>
+        <w:rPr>
+          <w:rFonts w:ascii="Times New Roman" w:hAnsi="Times New Roman" w:cs="Times New Roman"/>
+          <w:i w:val="0"/>
+          <w:iCs w:val="0"/>
+          <w:color w:val="auto"/>
+          <w:sz w:val="28"/>
+          <w:szCs w:val="28"/>
+        </w:rPr>
+        <w:t xml:space="preserve"> – Вывод программы после нажатия на пробел в тексте.</w:t>
+      </w:r>
+    </w:p>
+    <w:p>
+      <w:pPr>
+        <w:keepNext/>
+        <w:tabs>
+          <w:tab w:val="left" w:pos="4050"/>
+        </w:tabs>
+        <w:spacing w:after="0" w:line="300" w:lineRule="auto"/>
+        <w:jc w:val="center"/>
+      </w:pPr>
+      <w:r>
+        <w:rPr>
+          <w:rFonts w:ascii="Times New Roman" w:hAnsi="Times New Roman" w:cs="Times New Roman"/>
+          <w:noProof/>
+          <w:sz w:val="28"/>
+          <w:szCs w:val="28"/>
+          <w:lang w:val="en-US"/>
+        </w:rPr>
+        <w:lastRenderedPageBreak/>
+        <w:drawing>
+          <wp:inline distT="0" distB="0" distL="0" distR="0" wp14:anchorId="1BB76998" wp14:editId="2E50F144">
+            <wp:extent cx="6291580" cy="3276600"/>
+            <wp:effectExtent l="0" t="0" r="0" b="0"/>
+            <wp:docPr id="5" name="Рисунок 5"/>
+            <wp:cNvGraphicFramePr>
+              <a:graphicFrameLocks xmlns:a="http://schemas.openxmlformats.org/drawingml/2006/main" noChangeAspect="1"/>
+            </wp:cNvGraphicFramePr>
+            <a:graphic xmlns:a="http://schemas.openxmlformats.org/drawingml/2006/main">
+              <a:graphicData uri="http://schemas.openxmlformats.org/drawingml/2006/picture">
+                <pic:pic xmlns:pic="http://schemas.openxmlformats.org/drawingml/2006/picture">
+                  <pic:nvPicPr>
+                    <pic:cNvPr id="0" name="Picture 5"/>
+                    <pic:cNvPicPr>
+                      <a:picLocks noChangeAspect="1" noChangeArrowheads="1"/>
+                    </pic:cNvPicPr>
+                  </pic:nvPicPr>
+                  <pic:blipFill>
+                    <a:blip r:embed="rId9" cstate="print">
+                      <a:extLst>
+                        <a:ext uri="{28A0092B-C50C-407E-A947-70E740481C1C}">
+                          <a14:useLocalDpi xmlns:a14="http://schemas.microsoft.com/office/drawing/2010/main" val="0"/>
+                        </a:ext>
+                      </a:extLst>
+                    </a:blip>
+                    <a:srcRect/>
+                    <a:stretch>
+                      <a:fillRect/>
+                    </a:stretch>
+                  </pic:blipFill>
+                  <pic:spPr bwMode="auto">
+                    <a:xfrm>
+                      <a:off x="0" y="0"/>
+                      <a:ext cx="6291580" cy="3276600"/>
+                    </a:xfrm>
+                    <a:prstGeom prst="rect">
+                      <a:avLst/>
+                    </a:prstGeom>
+                    <a:noFill/>
+                    <a:ln>
+                      <a:noFill/>
+                    </a:ln>
+                  </pic:spPr>
+                </pic:pic>
+              </a:graphicData>
+            </a:graphic>
+          </wp:inline>
+        </w:drawing>
+      </w:r>
+    </w:p>
+    <w:p>
+      <w:pPr>
+        <w:pStyle w:val="ab"/>
+        <w:jc w:val="center"/>
+        <w:rPr>
+          <w:rFonts w:ascii="Times New Roman" w:hAnsi="Times New Roman" w:cs="Times New Roman"/>
+          <w:i w:val="0"/>
+          <w:iCs w:val="0"/>
+          <w:color w:val="auto"/>
+          <w:sz w:val="28"/>
+          <w:szCs w:val="28"/>
+        </w:rPr>
+      </w:pPr>
+      <w:r>
+        <w:rPr>
+          <w:rFonts w:ascii="Times New Roman" w:hAnsi="Times New Roman" w:cs="Times New Roman"/>
+          <w:i w:val="0"/>
+          <w:iCs w:val="0"/>
+          <w:color w:val="auto"/>
+          <w:sz w:val="28"/>
+          <w:szCs w:val="28"/>
+        </w:rPr>
+        <w:t xml:space="preserve">Рисунок </w:t>
+      </w:r>
+      <w:r>
+        <w:rPr>
+          <w:rFonts w:ascii="Times New Roman" w:hAnsi="Times New Roman" w:cs="Times New Roman"/>
+          <w:i w:val="0"/>
+          <w:iCs w:val="0"/>
+          <w:color w:val="auto"/>
+          <w:sz w:val="28"/>
+          <w:szCs w:val="28"/>
+        </w:rPr>
+        <w:fldChar w:fldCharType="begin"/>
+      </w:r>
+      <w:r>
+        <w:rPr>
+          <w:rFonts w:ascii="Times New Roman" w:hAnsi="Times New Roman" w:cs="Times New Roman"/>
+          <w:i w:val="0"/>
+          <w:iCs w:val="0"/>
+          <w:color w:val="auto"/>
+          <w:sz w:val="28"/>
+          <w:szCs w:val="28"/>
+        </w:rPr>
+        <w:instrText xml:space="preserve"> SEQ Рисунок \* ARABIC </w:instrText>
+      </w:r>
+      <w:r>
+        <w:rPr>
+          <w:rFonts w:ascii="Times New Roman" w:hAnsi="Times New Roman" w:cs="Times New Roman"/>
+          <w:i w:val="0"/>
+          <w:iCs w:val="0"/>
+          <w:color w:val="auto"/>
+          <w:sz w:val="28"/>
+          <w:szCs w:val="28"/>
+        </w:rPr>
+        <w:fldChar w:fldCharType="separate"/>
+      </w:r>
+      <w:r>
+        <w:rPr>
+          <w:rFonts w:ascii="Times New Roman" w:hAnsi="Times New Roman" w:cs="Times New Roman"/>
+          <w:i w:val="0"/>
+          <w:iCs w:val="0"/>
+          <w:noProof/>
+          <w:color w:val="auto"/>
+          <w:sz w:val="28"/>
+          <w:szCs w:val="28"/>
+        </w:rPr>
+        <w:t>5</w:t>
+      </w:r>
+      <w:r>
+        <w:rPr>
+          <w:rFonts w:ascii="Times New Roman" w:hAnsi="Times New Roman" w:cs="Times New Roman"/>
+          <w:i w:val="0"/>
+          <w:iCs w:val="0"/>
+          <w:color w:val="auto"/>
+          <w:sz w:val="28"/>
+          <w:szCs w:val="28"/>
+        </w:rPr>
+        <w:fldChar w:fldCharType="end"/>
+      </w:r>
+      <w:r>
+        <w:rPr>
+          <w:rFonts w:ascii="Times New Roman" w:hAnsi="Times New Roman" w:cs="Times New Roman"/>
+          <w:i w:val="0"/>
+          <w:iCs w:val="0"/>
+          <w:color w:val="auto"/>
+          <w:sz w:val="28"/>
+          <w:szCs w:val="28"/>
+        </w:rPr>
+        <w:t xml:space="preserve"> – Вывод программы после нажатия на пустоту под текстом.</w:t>
+      </w:r>
+    </w:p>
+    <w:p>
+      <w:pPr>
+        <w:keepNext/>
+        <w:tabs>
+          <w:tab w:val="left" w:pos="4050"/>
+        </w:tabs>
+        <w:spacing w:after="0" w:line="300" w:lineRule="auto"/>
+        <w:jc w:val="center"/>
+      </w:pPr>
+      <w:r>
+        <w:rPr>
+          <w:rFonts w:ascii="Times New Roman" w:hAnsi="Times New Roman" w:cs="Times New Roman"/>
+          <w:noProof/>
+          <w:sz w:val="28"/>
+          <w:szCs w:val="28"/>
+          <w:lang w:val="en-US"/>
+        </w:rPr>
+        <w:drawing>
+          <wp:inline distT="0" distB="0" distL="0" distR="0" wp14:anchorId="3EBC1C54" wp14:editId="3A140D59">
+            <wp:extent cx="6291580" cy="3276600"/>
+            <wp:effectExtent l="0" t="0" r="0" b="0"/>
+            <wp:docPr id="6" name="Рисунок 6"/>
+            <wp:cNvGraphicFramePr>
+              <a:graphicFrameLocks xmlns:a="http://schemas.openxmlformats.org/drawingml/2006/main" noChangeAspect="1"/>
+            </wp:cNvGraphicFramePr>
+            <a:graphic xmlns:a="http://schemas.openxmlformats.org/drawingml/2006/main">
+              <a:graphicData uri="http://schemas.openxmlformats.org/drawingml/2006/picture">
+                <pic:pic xmlns:pic="http://schemas.openxmlformats.org/drawingml/2006/picture">
+                  <pic:nvPicPr>
+                    <pic:cNvPr id="0" name="Picture 6"/>
+                    <pic:cNvPicPr>
+                      <a:picLocks noChangeAspect="1" noChangeArrowheads="1"/>
+                    </pic:cNvPicPr>
+                  </pic:nvPicPr>
+                  <pic:blipFill>
+                    <a:blip r:embed="rId10" cstate="print">
+                      <a:extLst>
+                        <a:ext uri="{28A0092B-C50C-407E-A947-70E740481C1C}">
+                          <a14:useLocalDpi xmlns:a14="http://schemas.microsoft.com/office/drawing/2010/main" val="0"/>
+                        </a:ext>
+                      </a:extLst>
+                    </a:blip>
+                    <a:srcRect/>
+                    <a:stretch>
+                      <a:fillRect/>
+                    </a:stretch>
+                  </pic:blipFill>
+                  <pic:spPr bwMode="auto">
+                    <a:xfrm>
+                      <a:off x="0" y="0"/>
+                      <a:ext cx="6291580" cy="3276600"/>
+                    </a:xfrm>
+                    <a:prstGeom prst="rect">
+                      <a:avLst/>
+                    </a:prstGeom>
+                    <a:noFill/>
+                    <a:ln>
+                      <a:noFill/>
+                    </a:ln>
+                  </pic:spPr>
+                </pic:pic>
+              </a:graphicData>
+            </a:graphic>
+          </wp:inline>
+        </w:drawing>
+      </w:r>
+    </w:p>
+    <w:p>
+      <w:pPr>
+        <w:pStyle w:val="ab"/>
+        <w:jc w:val="center"/>
+        <w:rPr>
+          <w:rFonts w:ascii="Times New Roman" w:hAnsi="Times New Roman" w:cs="Times New Roman"/>
+          <w:i w:val="0"/>
+          <w:iCs w:val="0"/>
+          <w:color w:val="auto"/>
+          <w:sz w:val="28"/>
+          <w:szCs w:val="28"/>
+        </w:rPr>
+      </w:pPr>
+      <w:r>
+        <w:rPr>
+          <w:rFonts w:ascii="Times New Roman" w:hAnsi="Times New Roman" w:cs="Times New Roman"/>
+          <w:i w:val="0"/>
+          <w:iCs w:val="0"/>
+          <w:color w:val="auto"/>
+          <w:sz w:val="28"/>
+          <w:szCs w:val="28"/>
+        </w:rPr>
+        <w:t xml:space="preserve">Рисунок </w:t>
+      </w:r>
+      <w:r>
+        <w:rPr>
+          <w:rFonts w:ascii="Times New Roman" w:hAnsi="Times New Roman" w:cs="Times New Roman"/>
+          <w:i w:val="0"/>
+          <w:iCs w:val="0"/>
+          <w:color w:val="auto"/>
+          <w:sz w:val="28"/>
+          <w:szCs w:val="28"/>
+        </w:rPr>
+        <w:fldChar w:fldCharType="begin"/>
+      </w:r>
+      <w:r>
+        <w:rPr>
+          <w:rFonts w:ascii="Times New Roman" w:hAnsi="Times New Roman" w:cs="Times New Roman"/>
+          <w:i w:val="0"/>
+          <w:iCs w:val="0"/>
+          <w:color w:val="auto"/>
+          <w:sz w:val="28"/>
+          <w:szCs w:val="28"/>
+        </w:rPr>
+        <w:instrText xml:space="preserve"> SEQ Рисунок \* ARABIC </w:instrText>
+      </w:r>
+      <w:r>
+        <w:rPr>
+          <w:rFonts w:ascii="Times New Roman" w:hAnsi="Times New Roman" w:cs="Times New Roman"/>
+          <w:i w:val="0"/>
+          <w:iCs w:val="0"/>
+          <w:color w:val="auto"/>
+          <w:sz w:val="28"/>
+          <w:szCs w:val="28"/>
+        </w:rPr>
+        <w:fldChar w:fldCharType="separate"/>
+      </w:r>
+      <w:r>
+        <w:rPr>
+          <w:rFonts w:ascii="Times New Roman" w:hAnsi="Times New Roman" w:cs="Times New Roman"/>
+          <w:i w:val="0"/>
+          <w:iCs w:val="0"/>
+          <w:noProof/>
+          <w:color w:val="auto"/>
+          <w:sz w:val="28"/>
+          <w:szCs w:val="28"/>
+        </w:rPr>
+        <w:t>6</w:t>
+      </w:r>
+      <w:r>
+        <w:rPr>
+          <w:rFonts w:ascii="Times New Roman" w:hAnsi="Times New Roman" w:cs="Times New Roman"/>
+          <w:i w:val="0"/>
+          <w:iCs w:val="0"/>
+          <w:color w:val="auto"/>
+          <w:sz w:val="28"/>
+          <w:szCs w:val="28"/>
+        </w:rPr>
+        <w:fldChar w:fldCharType="end"/>
+      </w:r>
+      <w:r>
+        <w:rPr>
+          <w:rFonts w:ascii="Times New Roman" w:hAnsi="Times New Roman" w:cs="Times New Roman"/>
+          <w:i w:val="0"/>
+          <w:iCs w:val="0"/>
+          <w:color w:val="auto"/>
+          <w:sz w:val="28"/>
+          <w:szCs w:val="28"/>
+        </w:rPr>
+        <w:t xml:space="preserve"> – Вывод программы после нажатия правой кнопки мыши (выход).</w:t>
+      </w:r>
     </w:p>
     <w:p>
       <w:pPr>
@@ -1450,6 +6335,7 @@
   <w:style w:type="character" w:default="1" w:styleId="a0">
     <w:name w:val="Default Paragraph Font"/>
     <w:uiPriority w:val="1"/>
+    <w:semiHidden/>
     <w:unhideWhenUsed/>
   </w:style>
   <w:style w:type="table" w:default="1" w:styleId="a1">

</xml_diff>